<commit_message>
Diagramme des classes ok
</commit_message>
<xml_diff>
--- a/rapport.docx
+++ b/rapport.docx
@@ -113,7 +113,7 @@
           <w:docPartGallery w:val="Table of Contents"/>
           <w:docPartUnique w:val="true"/>
         </w:docPartObj>
-        <w:id w:val="772385637"/>
+        <w:id w:val="1565282891"/>
       </w:sdtPr>
       <w:sdtContent>
         <w:p>
@@ -144,13 +144,6 @@
             <w:r>
               <w:rPr>
                 <w:webHidden/>
-                <w:rStyle w:val="Sautdindex"/>
-              </w:rPr>
-              <w:t>Rappels sur le concept et les mécaniques du jeu</w:t>
-            </w:r>
-            <w:r>
-              <w:rPr>
-                <w:webHidden/>
               </w:rPr>
               <w:fldChar w:fldCharType="begin"/>
             </w:r>
@@ -168,9 +161,11 @@
             </w:r>
             <w:r>
               <w:rPr>
+                <w:webHidden/>
                 <w:rStyle w:val="Sautdindex"/>
                 <w:vanish w:val="false"/>
               </w:rPr>
+              <w:t>Rappels sur le concept et les mécaniques du jeu</w:t>
               <w:tab/>
               <w:t>3</w:t>
             </w:r>
@@ -191,13 +186,6 @@
             <w:r>
               <w:rPr>
                 <w:webHidden/>
-                <w:rStyle w:val="Sautdindex"/>
-              </w:rPr>
-              <w:t>Présentation des interfaces</w:t>
-            </w:r>
-            <w:r>
-              <w:rPr>
-                <w:webHidden/>
               </w:rPr>
               <w:fldChar w:fldCharType="begin"/>
             </w:r>
@@ -215,9 +203,11 @@
             </w:r>
             <w:r>
               <w:rPr>
+                <w:webHidden/>
                 <w:rStyle w:val="Sautdindex"/>
                 <w:vanish w:val="false"/>
               </w:rPr>
+              <w:t>Présentation des interfaces</w:t>
               <w:tab/>
               <w:t>4</w:t>
             </w:r>
@@ -238,13 +228,6 @@
             <w:r>
               <w:rPr>
                 <w:webHidden/>
-                <w:rStyle w:val="Sautdindex"/>
-              </w:rPr>
-              <w:t>Diagramme de classes</w:t>
-            </w:r>
-            <w:r>
-              <w:rPr>
-                <w:webHidden/>
               </w:rPr>
               <w:fldChar w:fldCharType="begin"/>
             </w:r>
@@ -262,9 +245,11 @@
             </w:r>
             <w:r>
               <w:rPr>
+                <w:webHidden/>
                 <w:rStyle w:val="Sautdindex"/>
                 <w:vanish w:val="false"/>
               </w:rPr>
+              <w:t>Diagramme de classes</w:t>
               <w:tab/>
               <w:t>5</w:t>
             </w:r>
@@ -285,13 +270,6 @@
             <w:r>
               <w:rPr>
                 <w:webHidden/>
-                <w:rStyle w:val="Sautdindex"/>
-              </w:rPr>
-              <w:t>Répartition des tâches et organisation</w:t>
-            </w:r>
-            <w:r>
-              <w:rPr>
-                <w:webHidden/>
               </w:rPr>
               <w:fldChar w:fldCharType="begin"/>
             </w:r>
@@ -309,9 +287,11 @@
             </w:r>
             <w:r>
               <w:rPr>
+                <w:webHidden/>
                 <w:rStyle w:val="Sautdindex"/>
                 <w:vanish w:val="false"/>
               </w:rPr>
+              <w:t>Répartition des tâches et organisation</w:t>
               <w:tab/>
               <w:t>6</w:t>
             </w:r>
@@ -332,13 +312,6 @@
             <w:r>
               <w:rPr>
                 <w:webHidden/>
-                <w:rStyle w:val="Sautdindex"/>
-              </w:rPr>
-              <w:t>Choix de conception et technologies</w:t>
-            </w:r>
-            <w:r>
-              <w:rPr>
-                <w:webHidden/>
               </w:rPr>
               <w:fldChar w:fldCharType="begin"/>
             </w:r>
@@ -356,9 +329,11 @@
             </w:r>
             <w:r>
               <w:rPr>
+                <w:webHidden/>
                 <w:rStyle w:val="Sautdindex"/>
                 <w:vanish w:val="false"/>
               </w:rPr>
+              <w:t>Choix de conception et technologies</w:t>
               <w:tab/>
               <w:t>7</w:t>
             </w:r>
@@ -379,13 +354,6 @@
             <w:r>
               <w:rPr>
                 <w:webHidden/>
-                <w:rStyle w:val="Sautdindex"/>
-              </w:rPr>
-              <w:t>Tests effectués</w:t>
-            </w:r>
-            <w:r>
-              <w:rPr>
-                <w:webHidden/>
               </w:rPr>
               <w:fldChar w:fldCharType="begin"/>
             </w:r>
@@ -403,9 +371,11 @@
             </w:r>
             <w:r>
               <w:rPr>
+                <w:webHidden/>
                 <w:rStyle w:val="Sautdindex"/>
                 <w:vanish w:val="false"/>
               </w:rPr>
+              <w:t>Tests effectués</w:t>
               <w:tab/>
               <w:t>8</w:t>
             </w:r>
@@ -426,13 +396,6 @@
             <w:r>
               <w:rPr>
                 <w:webHidden/>
-                <w:rStyle w:val="Sautdindex"/>
-              </w:rPr>
-              <w:t>Visuels du jeu</w:t>
-            </w:r>
-            <w:r>
-              <w:rPr>
-                <w:webHidden/>
               </w:rPr>
               <w:fldChar w:fldCharType="begin"/>
             </w:r>
@@ -450,9 +413,11 @@
             </w:r>
             <w:r>
               <w:rPr>
+                <w:webHidden/>
                 <w:rStyle w:val="Sautdindex"/>
                 <w:vanish w:val="false"/>
               </w:rPr>
+              <w:t>Visuels du jeu</w:t>
               <w:tab/>
               <w:t>9</w:t>
             </w:r>
@@ -709,7 +674,7 @@
       <w:r>
         <w:rPr/>
         <w:drawing>
-          <wp:inline distT="0" distB="9525" distL="0" distR="0">
+          <wp:inline distT="0" distB="0" distL="0" distR="0">
             <wp:extent cx="5753100" cy="2200275"/>
             <wp:effectExtent l="0" t="0" r="0" b="0"/>
             <wp:docPr id="3" name="Image 3" descr=""/>
@@ -792,7 +757,7 @@
       <w:r>
         <w:rPr/>
         <w:drawing>
-          <wp:inline distT="0" distB="0" distL="0" distR="9525">
+          <wp:inline distT="0" distB="0" distL="0" distR="0">
             <wp:extent cx="5762625" cy="1771650"/>
             <wp:effectExtent l="0" t="0" r="0" b="0"/>
             <wp:docPr id="4" name="Image 4" descr=""/>
@@ -852,7 +817,7 @@
       <w:r>
         <w:rPr/>
         <w:drawing>
-          <wp:inline distT="0" distB="0" distL="0" distR="9525">
+          <wp:inline distT="0" distB="0" distL="0" distR="0">
             <wp:extent cx="5762625" cy="2343150"/>
             <wp:effectExtent l="0" t="0" r="0" b="0"/>
             <wp:docPr id="5" name="Image 5" descr=""/>
@@ -928,7 +893,7 @@
       <w:r>
         <w:rPr/>
         <w:drawing>
-          <wp:inline distT="0" distB="0" distL="0" distR="9525">
+          <wp:inline distT="0" distB="0" distL="0" distR="0">
             <wp:extent cx="5762625" cy="4076700"/>
             <wp:effectExtent l="0" t="0" r="0" b="0"/>
             <wp:docPr id="6" name="Image 6" descr=""/>
@@ -1064,17 +1029,7 @@
       <w:bookmarkStart w:id="4" w:name="docs-internal-guid-2ad14750-51e9-fa95-e017-ddfe4de855f6"/>
       <w:bookmarkEnd w:id="4"/>
       <w:r>
-        <w:rPr>
-          <w:b w:val="false"/>
-          <w:bCs w:val="false"/>
-          <w:caps w:val="false"/>
-          <w:smallCaps w:val="false"/>
-          <w:strike w:val="false"/>
-          <w:dstrike w:val="false"/>
-          <w:color w:val="000000"/>
-          <w:u w:val="none"/>
-          <w:effect w:val="none"/>
-        </w:rPr>
+        <w:rPr/>
         <w:drawing>
           <wp:inline distT="0" distB="0" distL="0" distR="0">
             <wp:extent cx="5734050" cy="3314700"/>
@@ -1136,14 +1091,7 @@
           <w:bCs w:val="false"/>
         </w:rPr>
         <w:tab/>
-        <w:t xml:space="preserve">Comme le montre l’image ci-dessus, le menu de démarrage du jeu est très simpliste. </w:t>
-      </w:r>
-      <w:r>
-        <w:rPr>
-          <w:b w:val="false"/>
-          <w:bCs w:val="false"/>
-        </w:rPr>
-        <w:t>Le background du menu représente un paysage sous une nuit étoilée. Les couleurs froides présentent sur l’image fournissent un côté mystérieux bien approprié à notre jeu puisque le personnage incarné par le joueur se retrouve dans l’obligation d’explorer différents lieux pour atteindre ces objectifs. L’image a été choisi de telle manière à ce que le joueur puisse avoir une première idée de l’univers du jeu.</w:t>
+        <w:t>Comme le montre l’image ci-dessus, le menu de démarrage du jeu est très simpliste. Le background du menu représente un paysage sous une nuit étoilée. Les couleurs froides présentent sur l’image fournissent un côté mystérieux bien approprié à notre jeu puisque le personnage incarné par le joueur se retrouve dans l’obligation d’explorer différents lieux pour atteindre ces objectifs. L’image a été choisi de telle manière à ce que le joueur puisse avoir une première idée de l’univers du jeu.</w:t>
       </w:r>
     </w:p>
     <w:p>
@@ -1161,12 +1109,6 @@
           <w:bCs w:val="false"/>
         </w:rPr>
         <w:tab/>
-      </w:r>
-      <w:r>
-        <w:rPr>
-          <w:b w:val="false"/>
-          <w:bCs w:val="false"/>
-        </w:rPr>
         <w:t>Ensuite nous avons les boutons de sélection « Continuer la partie », « Jouer » et « Quitter ». Le premier permet au joueur de continuer le jeu au dernier niveau auquel il s’est arrêté. Le bouton « Jouer » peut être utiliser pour charger n’importe quel niveau qui a déjà été accédé par le joueur afin que celui-ci puisse s’il le désire recommencer un niveau qu’il avait déjà validé. Enfin le dernier bouton mets fin au jeu et ferme le programme.</w:t>
       </w:r>
     </w:p>
@@ -1185,12 +1127,6 @@
           <w:bCs w:val="false"/>
         </w:rPr>
         <w:tab/>
-      </w:r>
-      <w:r>
-        <w:rPr>
-          <w:b w:val="false"/>
-          <w:bCs w:val="false"/>
-        </w:rPr>
         <w:t>Pour terminer le nom du jeu apparaît au milieu supérieur de l’écran afin que ce soit la première chose que le joueur voit lorsque le jeu se lance.</w:t>
       </w:r>
     </w:p>
@@ -1243,14 +1179,7 @@
       <w:bookmarkStart w:id="5" w:name="docs-internal-guid-2ad14750-5201-bcd0-c901-1fd181ec95b5"/>
       <w:bookmarkEnd w:id="5"/>
       <w:r>
-        <w:rPr>
-          <w:b w:val="false"/>
-          <w:bCs w:val="false"/>
-          <w:caps w:val="false"/>
-          <w:smallCaps w:val="false"/>
-          <w:color w:val="000000"/>
-          <w:u w:val="single"/>
-        </w:rPr>
+        <w:rPr/>
         <w:drawing>
           <wp:inline distT="0" distB="0" distL="0" distR="0">
             <wp:extent cx="4210050" cy="1905000"/>
@@ -1360,14 +1289,7 @@
       <w:bookmarkStart w:id="6" w:name="docs-internal-guid-7977b39b-5205-4332-858c-9ea69188cf1f"/>
       <w:bookmarkEnd w:id="6"/>
       <w:r>
-        <w:rPr>
-          <w:b w:val="false"/>
-          <w:bCs w:val="false"/>
-          <w:caps w:val="false"/>
-          <w:smallCaps w:val="false"/>
-          <w:color w:val="000000"/>
-          <w:u w:val="single"/>
-        </w:rPr>
+        <w:rPr/>
         <w:drawing>
           <wp:inline distT="0" distB="0" distL="0" distR="0">
             <wp:extent cx="5734050" cy="3552825"/>
@@ -1429,12 +1351,6 @@
           <w:bCs w:val="false"/>
         </w:rPr>
         <w:tab/>
-      </w:r>
-      <w:r>
-        <w:rPr>
-          <w:b w:val="false"/>
-          <w:bCs w:val="false"/>
-        </w:rPr>
         <w:t>Pour ce qui est de l’interface in-game, les choix qui ont été fait ont été les suivants. Nous n’avions pas besoin de placer beaucoup d’information sur l’écran moins on en mettait et mieux c’était. Au final nous étions tous d’accord pour dire que le joueur n’avait besoin que de connaître l’état de son inventaire ainsi que l’Otaku actuellement sélectionné pour pouvoir progresser aisément dans le jeu. Du coup pour l’inventaire, nous avons listé l’ensemble des Otakus disponibles dans le jeu avec à côté le nombre disponible dans l’inventaire. En dessous de la barre d’inventaire le nom de l’Otaku actuellement sélectionné apparaîtra pour que le joueur soit sûr de sa sélection.</w:t>
       </w:r>
       <w:r>
@@ -1460,6 +1376,192 @@
       </w:pPr>
       <w:r>
         <w:rPr/>
+      </w:r>
+    </w:p>
+    <w:p>
+      <w:pPr>
+        <w:pStyle w:val="Normal"/>
+        <w:rPr/>
+      </w:pPr>
+      <w:r>
+        <w:rPr/>
+      </w:r>
+    </w:p>
+    <w:p>
+      <w:pPr>
+        <w:pStyle w:val="Normal"/>
+        <w:rPr/>
+      </w:pPr>
+      <w:r>
+        <w:rPr/>
+      </w:r>
+    </w:p>
+    <w:p>
+      <w:pPr>
+        <w:pStyle w:val="Normal"/>
+        <w:rPr/>
+      </w:pPr>
+      <w:r>
+        <w:rPr/>
+        <w:drawing>
+          <wp:anchor behindDoc="0" distT="0" distB="0" distL="0" distR="0" simplePos="0" locked="0" layoutInCell="1" allowOverlap="1" relativeHeight="11">
+            <wp:simplePos x="0" y="0"/>
+            <wp:positionH relativeFrom="column">
+              <wp:align>center</wp:align>
+            </wp:positionH>
+            <wp:positionV relativeFrom="paragraph">
+              <wp:posOffset>635</wp:posOffset>
+            </wp:positionV>
+            <wp:extent cx="5760720" cy="5077460"/>
+            <wp:effectExtent l="0" t="0" r="0" b="0"/>
+            <wp:wrapSquare wrapText="largest"/>
+            <wp:docPr id="10" name="Image10" descr=""/>
+            <wp:cNvGraphicFramePr>
+              <a:graphicFrameLocks xmlns:a="http://schemas.openxmlformats.org/drawingml/2006/main" noChangeAspect="1"/>
+            </wp:cNvGraphicFramePr>
+            <a:graphic xmlns:a="http://schemas.openxmlformats.org/drawingml/2006/main">
+              <a:graphicData uri="http://schemas.openxmlformats.org/drawingml/2006/picture">
+                <pic:pic xmlns:pic="http://schemas.openxmlformats.org/drawingml/2006/picture">
+                  <pic:nvPicPr>
+                    <pic:cNvPr id="10" name="Image10" descr=""/>
+                    <pic:cNvPicPr>
+                      <a:picLocks noChangeAspect="1" noChangeArrowheads="1"/>
+                    </pic:cNvPicPr>
+                  </pic:nvPicPr>
+                  <pic:blipFill>
+                    <a:blip r:embed="rId11"/>
+                    <a:stretch>
+                      <a:fillRect/>
+                    </a:stretch>
+                  </pic:blipFill>
+                  <pic:spPr bwMode="auto">
+                    <a:xfrm>
+                      <a:off x="0" y="0"/>
+                      <a:ext cx="5760720" cy="5077460"/>
+                    </a:xfrm>
+                    <a:prstGeom prst="rect">
+                      <a:avLst/>
+                    </a:prstGeom>
+                  </pic:spPr>
+                </pic:pic>
+              </a:graphicData>
+            </a:graphic>
+          </wp:anchor>
+        </w:drawing>
+      </w:r>
+      <w:r>
+        <w:br w:type="page"/>
+      </w:r>
+    </w:p>
+    <w:p>
+      <w:pPr>
+        <w:pStyle w:val="Normal"/>
+        <w:rPr/>
+      </w:pPr>
+      <w:r>
+        <w:rPr/>
+        <w:drawing>
+          <wp:anchor behindDoc="0" distT="0" distB="0" distL="0" distR="0" simplePos="0" locked="0" layoutInCell="1" allowOverlap="1" relativeHeight="12">
+            <wp:simplePos x="0" y="0"/>
+            <wp:positionH relativeFrom="column">
+              <wp:posOffset>0</wp:posOffset>
+            </wp:positionH>
+            <wp:positionV relativeFrom="paragraph">
+              <wp:posOffset>276225</wp:posOffset>
+            </wp:positionV>
+            <wp:extent cx="5760720" cy="8289925"/>
+            <wp:effectExtent l="0" t="0" r="0" b="0"/>
+            <wp:wrapSquare wrapText="largest"/>
+            <wp:docPr id="11" name="Image11" descr=""/>
+            <wp:cNvGraphicFramePr>
+              <a:graphicFrameLocks xmlns:a="http://schemas.openxmlformats.org/drawingml/2006/main" noChangeAspect="1"/>
+            </wp:cNvGraphicFramePr>
+            <a:graphic xmlns:a="http://schemas.openxmlformats.org/drawingml/2006/main">
+              <a:graphicData uri="http://schemas.openxmlformats.org/drawingml/2006/picture">
+                <pic:pic xmlns:pic="http://schemas.openxmlformats.org/drawingml/2006/picture">
+                  <pic:nvPicPr>
+                    <pic:cNvPr id="11" name="Image11" descr=""/>
+                    <pic:cNvPicPr>
+                      <a:picLocks noChangeAspect="1" noChangeArrowheads="1"/>
+                    </pic:cNvPicPr>
+                  </pic:nvPicPr>
+                  <pic:blipFill>
+                    <a:blip r:embed="rId12"/>
+                    <a:stretch>
+                      <a:fillRect/>
+                    </a:stretch>
+                  </pic:blipFill>
+                  <pic:spPr bwMode="auto">
+                    <a:xfrm>
+                      <a:off x="0" y="0"/>
+                      <a:ext cx="5760720" cy="8289925"/>
+                    </a:xfrm>
+                    <a:prstGeom prst="rect">
+                      <a:avLst/>
+                    </a:prstGeom>
+                  </pic:spPr>
+                </pic:pic>
+              </a:graphicData>
+            </a:graphic>
+          </wp:anchor>
+        </w:drawing>
+      </w:r>
+      <w:r>
+        <w:br w:type="page"/>
+      </w:r>
+    </w:p>
+    <w:p>
+      <w:pPr>
+        <w:pStyle w:val="Normal"/>
+        <w:rPr/>
+      </w:pPr>
+      <w:r>
+        <w:rPr/>
+        <w:drawing>
+          <wp:anchor behindDoc="0" distT="0" distB="0" distL="0" distR="0" simplePos="0" locked="0" layoutInCell="1" allowOverlap="1" relativeHeight="13">
+            <wp:simplePos x="0" y="0"/>
+            <wp:positionH relativeFrom="column">
+              <wp:posOffset>0</wp:posOffset>
+            </wp:positionH>
+            <wp:positionV relativeFrom="paragraph">
+              <wp:posOffset>1762125</wp:posOffset>
+            </wp:positionV>
+            <wp:extent cx="5760720" cy="5223510"/>
+            <wp:effectExtent l="0" t="0" r="0" b="0"/>
+            <wp:wrapSquare wrapText="largest"/>
+            <wp:docPr id="12" name="Image12" descr=""/>
+            <wp:cNvGraphicFramePr>
+              <a:graphicFrameLocks xmlns:a="http://schemas.openxmlformats.org/drawingml/2006/main" noChangeAspect="1"/>
+            </wp:cNvGraphicFramePr>
+            <a:graphic xmlns:a="http://schemas.openxmlformats.org/drawingml/2006/main">
+              <a:graphicData uri="http://schemas.openxmlformats.org/drawingml/2006/picture">
+                <pic:pic xmlns:pic="http://schemas.openxmlformats.org/drawingml/2006/picture">
+                  <pic:nvPicPr>
+                    <pic:cNvPr id="12" name="Image12" descr=""/>
+                    <pic:cNvPicPr>
+                      <a:picLocks noChangeAspect="1" noChangeArrowheads="1"/>
+                    </pic:cNvPicPr>
+                  </pic:nvPicPr>
+                  <pic:blipFill>
+                    <a:blip r:embed="rId13"/>
+                    <a:stretch>
+                      <a:fillRect/>
+                    </a:stretch>
+                  </pic:blipFill>
+                  <pic:spPr bwMode="auto">
+                    <a:xfrm>
+                      <a:off x="0" y="0"/>
+                      <a:ext cx="5760720" cy="5223510"/>
+                    </a:xfrm>
+                    <a:prstGeom prst="rect">
+                      <a:avLst/>
+                    </a:prstGeom>
+                  </pic:spPr>
+                </pic:pic>
+              </a:graphicData>
+            </a:graphic>
+          </wp:anchor>
+        </w:drawing>
       </w:r>
       <w:r>
         <w:br w:type="page"/>
@@ -1613,6 +1715,7 @@
       </w:pPr>
       <w:rPr>
         <w:rFonts w:ascii="Wingdings" w:hAnsi="Wingdings" w:cs="Wingdings" w:hint="default"/>
+        <w:rFonts w:cs="Wingdings"/>
       </w:rPr>
     </w:lvl>
     <w:lvl w:ilvl="3">
@@ -1625,6 +1728,7 @@
       </w:pPr>
       <w:rPr>
         <w:rFonts w:ascii="Symbol" w:hAnsi="Symbol" w:cs="Symbol" w:hint="default"/>
+        <w:rFonts w:cs="Symbol"/>
       </w:rPr>
     </w:lvl>
     <w:lvl w:ilvl="4">
@@ -1650,6 +1754,7 @@
       </w:pPr>
       <w:rPr>
         <w:rFonts w:ascii="Wingdings" w:hAnsi="Wingdings" w:cs="Wingdings" w:hint="default"/>
+        <w:rFonts w:cs="Wingdings"/>
       </w:rPr>
     </w:lvl>
     <w:lvl w:ilvl="6">
@@ -1662,6 +1767,7 @@
       </w:pPr>
       <w:rPr>
         <w:rFonts w:ascii="Symbol" w:hAnsi="Symbol" w:cs="Symbol" w:hint="default"/>
+        <w:rFonts w:cs="Symbol"/>
       </w:rPr>
     </w:lvl>
     <w:lvl w:ilvl="7">
@@ -1687,6 +1793,7 @@
       </w:pPr>
       <w:rPr>
         <w:rFonts w:ascii="Wingdings" w:hAnsi="Wingdings" w:cs="Wingdings" w:hint="default"/>
+        <w:rFonts w:cs="Wingdings"/>
       </w:rPr>
     </w:lvl>
   </w:abstractNum>
@@ -1824,7 +1931,6 @@
     <w:rPrDefault>
       <w:rPr>
         <w:rFonts w:ascii="Calibri" w:hAnsi="Calibri" w:eastAsia="Calibri" w:cs="" w:asciiTheme="minorHAnsi" w:cstheme="minorBidi" w:eastAsiaTheme="minorHAnsi" w:hAnsiTheme="minorHAnsi"/>
-        <w:sz w:val="22"/>
         <w:szCs w:val="22"/>
         <w:lang w:val="fr-FR" w:eastAsia="en-US" w:bidi="ar-SA"/>
       </w:rPr>
@@ -2222,7 +2328,7 @@
     </w:pPr>
     <w:rPr>
       <w:rFonts w:ascii="Calibri" w:hAnsi="Calibri" w:eastAsia="Calibri" w:cs="" w:asciiTheme="minorHAnsi" w:cstheme="minorBidi" w:eastAsiaTheme="minorHAnsi" w:hAnsiTheme="minorHAnsi"/>
-      <w:color w:val="auto"/>
+      <w:color w:val="00000A"/>
       <w:sz w:val="22"/>
       <w:szCs w:val="22"/>
       <w:lang w:val="fr-FR" w:eastAsia="en-US" w:bidi="ar-SA"/>
@@ -2392,6 +2498,69 @@
     <w:name w:val="Saut d'index"/>
     <w:qFormat/>
     <w:rPr/>
+  </w:style>
+  <w:style w:type="character" w:styleId="ListLabel9">
+    <w:name w:val="ListLabel 9"/>
+    <w:qFormat/>
+    <w:rPr>
+      <w:rFonts w:cs="Calibri"/>
+    </w:rPr>
+  </w:style>
+  <w:style w:type="character" w:styleId="ListLabel10">
+    <w:name w:val="ListLabel 10"/>
+    <w:qFormat/>
+    <w:rPr>
+      <w:rFonts w:cs="Courier New"/>
+    </w:rPr>
+  </w:style>
+  <w:style w:type="character" w:styleId="ListLabel11">
+    <w:name w:val="ListLabel 11"/>
+    <w:qFormat/>
+    <w:rPr>
+      <w:rFonts w:cs="Wingdings"/>
+    </w:rPr>
+  </w:style>
+  <w:style w:type="character" w:styleId="ListLabel12">
+    <w:name w:val="ListLabel 12"/>
+    <w:qFormat/>
+    <w:rPr>
+      <w:rFonts w:cs="Symbol"/>
+    </w:rPr>
+  </w:style>
+  <w:style w:type="character" w:styleId="ListLabel13">
+    <w:name w:val="ListLabel 13"/>
+    <w:qFormat/>
+    <w:rPr>
+      <w:rFonts w:cs="Courier New"/>
+    </w:rPr>
+  </w:style>
+  <w:style w:type="character" w:styleId="ListLabel14">
+    <w:name w:val="ListLabel 14"/>
+    <w:qFormat/>
+    <w:rPr>
+      <w:rFonts w:cs="Wingdings"/>
+    </w:rPr>
+  </w:style>
+  <w:style w:type="character" w:styleId="ListLabel15">
+    <w:name w:val="ListLabel 15"/>
+    <w:qFormat/>
+    <w:rPr>
+      <w:rFonts w:cs="Symbol"/>
+    </w:rPr>
+  </w:style>
+  <w:style w:type="character" w:styleId="ListLabel16">
+    <w:name w:val="ListLabel 16"/>
+    <w:qFormat/>
+    <w:rPr>
+      <w:rFonts w:cs="Courier New"/>
+    </w:rPr>
+  </w:style>
+  <w:style w:type="character" w:styleId="ListLabel17">
+    <w:name w:val="ListLabel 17"/>
+    <w:qFormat/>
+    <w:rPr>
+      <w:rFonts w:cs="Wingdings"/>
+    </w:rPr>
   </w:style>
   <w:style w:type="paragraph" w:styleId="Titre">
     <w:name w:val="Titre"/>

</xml_diff>

<commit_message>
ajouts visuel + pied de page
</commit_message>
<xml_diff>
--- a/rapport.docx
+++ b/rapport.docx
@@ -1,6 +1,6 @@
 
 <file path=word/document.xml><?xml version="1.0" encoding="utf-8"?>
-<w:document xmlns:wpc="http://schemas.microsoft.com/office/word/2010/wordprocessingCanvas" xmlns:cx="http://schemas.microsoft.com/office/drawing/2014/chartex" xmlns:cx1="http://schemas.microsoft.com/office/drawing/2015/9/8/chartex" xmlns:cx2="http://schemas.microsoft.com/office/drawing/2015/10/21/chartex" xmlns:cx3="http://schemas.microsoft.com/office/drawing/2016/5/9/chartex" xmlns:cx4="http://schemas.microsoft.com/office/drawing/2016/5/10/chartex" xmlns:cx5="http://schemas.microsoft.com/office/drawing/2016/5/11/chartex" xmlns:cx6="http://schemas.microsoft.com/office/drawing/2016/5/12/chartex" xmlns:cx7="http://schemas.microsoft.com/office/drawing/2016/5/13/chartex" xmlns:cx8="http://schemas.microsoft.com/office/drawing/2016/5/14/chartex" xmlns:mc="http://schemas.openxmlformats.org/markup-compatibility/2006" xmlns:aink="http://schemas.microsoft.com/office/drawing/2016/ink" xmlns:am3d="http://schemas.microsoft.com/office/drawing/2017/model3d" xmlns:o="urn:schemas-microsoft-com:office:office" xmlns:r="http://schemas.openxmlformats.org/officeDocument/2006/relationships" xmlns:m="http://schemas.openxmlformats.org/officeDocument/2006/math" xmlns:v="urn:schemas-microsoft-com:vml" xmlns:wp14="http://schemas.microsoft.com/office/word/2010/wordprocessingDrawing" xmlns:wp="http://schemas.openxmlformats.org/drawingml/2006/wordprocessingDrawing" xmlns:w10="urn:schemas-microsoft-com:office:word" xmlns:w="http://schemas.openxmlformats.org/wordprocessingml/2006/main" xmlns:w14="http://schemas.microsoft.com/office/word/2010/wordml" xmlns:w15="http://schemas.microsoft.com/office/word/2012/wordml" xmlns:w16cid="http://schemas.microsoft.com/office/word/2016/wordml/cid" xmlns:w16se="http://schemas.microsoft.com/office/word/2015/wordml/symex" xmlns:wpg="http://schemas.microsoft.com/office/word/2010/wordprocessingGroup" xmlns:wpi="http://schemas.microsoft.com/office/word/2010/wordprocessingInk" xmlns:wne="http://schemas.microsoft.com/office/word/2006/wordml" xmlns:wps="http://schemas.microsoft.com/office/word/2010/wordprocessingShape" mc:Ignorable="w14 w15 w16se w16cid wp14">
+<w:document xmlns:wpc="http://schemas.microsoft.com/office/word/2010/wordprocessingCanvas" xmlns:mc="http://schemas.openxmlformats.org/markup-compatibility/2006" xmlns:o="urn:schemas-microsoft-com:office:office" xmlns:r="http://schemas.openxmlformats.org/officeDocument/2006/relationships" xmlns:m="http://schemas.openxmlformats.org/officeDocument/2006/math" xmlns:v="urn:schemas-microsoft-com:vml" xmlns:wp14="http://schemas.microsoft.com/office/word/2010/wordprocessingDrawing" xmlns:wp="http://schemas.openxmlformats.org/drawingml/2006/wordprocessingDrawing" xmlns:w10="urn:schemas-microsoft-com:office:word" xmlns:w="http://schemas.openxmlformats.org/wordprocessingml/2006/main" xmlns:w14="http://schemas.microsoft.com/office/word/2010/wordml" xmlns:wpg="http://schemas.microsoft.com/office/word/2010/wordprocessingGroup" xmlns:wpi="http://schemas.microsoft.com/office/word/2010/wordprocessingInk" xmlns:wne="http://schemas.microsoft.com/office/word/2006/wordml" xmlns:wps="http://schemas.microsoft.com/office/word/2010/wordprocessingShape" mc:Ignorable="w14 wp14">
   <w:body>
     <w:tbl>
       <w:tblPr>
@@ -83,7 +83,7 @@
                           </pic:cNvPicPr>
                         </pic:nvPicPr>
                         <pic:blipFill>
-                          <a:blip r:embed="rId8"/>
+                          <a:blip r:embed="rId9"/>
                           <a:stretch>
                             <a:fillRect/>
                           </a:stretch>
@@ -324,7 +324,15 @@
                 <w:b/>
                 <w:bCs/>
               </w:rPr>
-              <w:t>– DESF28039508</w:t>
+              <w:t>-</w:t>
+            </w:r>
+            <w:r>
+              <w:rPr>
+                <w:rFonts w:ascii="Georgia" w:hAnsi="Georgia"/>
+                <w:b/>
+                <w:bCs/>
+              </w:rPr>
+              <w:t xml:space="preserve"> DESF28039508</w:t>
             </w:r>
           </w:p>
           <w:p>
@@ -2028,14 +2036,30 @@
     <w:p>
       <w:r>
         <w:tab/>
-        <w:t xml:space="preserve">Ce document a pour but de décrire le travail effectué lors de la production du jeu « Doreimi ! » par notre équipe et de donner une appréciation générale du jeu et de la qualité de notre travail au lecteur. Il s’agit d’expliquer nos réalisations mais également notre cheminement intellectuel et nos choix de développement.  </w:t>
+        <w:t>Ce document a pour but de décrire le travail effectué lors de la production du jeu « </w:t>
+      </w:r>
+      <w:proofErr w:type="spellStart"/>
+      <w:r>
+        <w:t>Doreimi</w:t>
+      </w:r>
+      <w:proofErr w:type="spellEnd"/>
+      <w:r>
+        <w:t xml:space="preserve"> ! » par notre équipe et de donner une appréciation générale du jeu et de la qualité de notre travail au lecteur. Il s’agit d’expliquer nos réalisations mais également notre cheminement intellectuel et nos choix de développement.  </w:t>
       </w:r>
     </w:p>
     <w:p/>
     <w:p>
       <w:r>
         <w:tab/>
-        <w:t xml:space="preserve">Dans ce but nous commencerons par rappeler le concept ainsi que les mécaniques du jeu avant de présenter l’interface. Nous détaillerons ensuite les diagrammes de classes utilisés puis notre organisation ainsi que nos choix techniques. Nous finirons par expliquer les tests que nous avons fait et nous </w:t>
+        <w:t xml:space="preserve">Dans ce but nous commencerons par rappeler le concept ainsi que les mécaniques du jeu avant de présenter l’interface. Nous détaillerons ensuite les diagrammes de classes utilisés puis notre organisation ainsi que nos choix techniques. Nous finirons par expliquer les tests que nous avons </w:t>
+      </w:r>
+      <w:proofErr w:type="gramStart"/>
+      <w:r>
+        <w:t>fait</w:t>
+      </w:r>
+      <w:proofErr w:type="gramEnd"/>
+      <w:r>
+        <w:t xml:space="preserve"> et nous </w:t>
       </w:r>
       <w:r>
         <w:t>inclurons</w:t>
@@ -2139,13 +2163,29 @@
     <w:p>
       <w:r>
         <w:tab/>
-        <w:t xml:space="preserve">Dans DoreiMi!, le joueur incarne une star de la pop japonaise qui doit voyager à travers le Québec pour se rendre au </w:t>
-      </w:r>
+        <w:t xml:space="preserve">Dans </w:t>
+      </w:r>
+      <w:proofErr w:type="spellStart"/>
+      <w:r>
+        <w:t>DoreiMi</w:t>
+      </w:r>
+      <w:proofErr w:type="spellEnd"/>
+      <w:r>
+        <w:t xml:space="preserve">!, le joueur incarne une star de la pop japonaise qui doit voyager à travers le Québec pour se rendre au </w:t>
+      </w:r>
+      <w:proofErr w:type="spellStart"/>
       <w:r>
         <w:rPr>
           <w:i/>
         </w:rPr>
-        <w:t>Cosmic Nihon Festival</w:t>
+        <w:t>Cosmic</w:t>
+      </w:r>
+      <w:proofErr w:type="spellEnd"/>
+      <w:r>
+        <w:rPr>
+          <w:i/>
+        </w:rPr>
+        <w:t xml:space="preserve"> Nihon Festival</w:t>
       </w:r>
       <w:r>
         <w:t>.</w:t>
@@ -2155,7 +2195,22 @@
     <w:p>
       <w:r>
         <w:tab/>
-        <w:t xml:space="preserve">DoreiMi! est un jeu de plateforme en temps réel accès sur la résolution d’énigmes. Le tout se place dans un univers faisant un lien entre le Japon et le Québec, avec un style graphique de type pixel-art. </w:t>
+      </w:r>
+      <w:proofErr w:type="spellStart"/>
+      <w:r>
+        <w:t>DoreiMi</w:t>
+      </w:r>
+      <w:proofErr w:type="spellEnd"/>
+      <w:r>
+        <w:t xml:space="preserve">! </w:t>
+      </w:r>
+      <w:proofErr w:type="gramStart"/>
+      <w:r>
+        <w:t>est</w:t>
+      </w:r>
+      <w:proofErr w:type="gramEnd"/>
+      <w:r>
+        <w:t xml:space="preserve"> un jeu de plateforme en temps réel accès sur la résolution d’énigmes. Le tout se place dans un univers faisant un lien entre le Japon et le Québec, avec un style graphique de type pixel-art. </w:t>
       </w:r>
     </w:p>
     <w:p/>
@@ -2164,11 +2219,21 @@
         <w:tab/>
         <w:t>Le joueur contrôlera le personnage d’</w:t>
       </w:r>
+      <w:proofErr w:type="spellStart"/>
       <w:r>
         <w:t>Yhdol</w:t>
       </w:r>
-      <w:r>
-        <w:t xml:space="preserve"> qui placera et donnera des ordres à ses fans pour permettre la résolution des puzzles et l’évolution dans l'histoire. C'est un jeu avec un contexte musical important qui sert à accentuer l'immersion du joueur dans le jeu et à dynamiser le gameplay.</w:t>
+      <w:proofErr w:type="spellEnd"/>
+      <w:r>
+        <w:t xml:space="preserve"> qui placera et donnera des ordres à ses fans pour permettre la résolution des puzzles et l’évolution dans l'histoire. C'est un jeu avec un contexte musical important qui sert à accentuer l'immersion du joueur dans le jeu et à dynamiser le </w:t>
+      </w:r>
+      <w:proofErr w:type="spellStart"/>
+      <w:r>
+        <w:t>gameplay</w:t>
+      </w:r>
+      <w:proofErr w:type="spellEnd"/>
+      <w:r>
+        <w:t>.</w:t>
       </w:r>
     </w:p>
     <w:p/>
@@ -2195,7 +2260,15 @@
     <w:p>
       <w:r>
         <w:tab/>
-        <w:t xml:space="preserve">Même si la physique s’éloigne de la réalité pour les actions des otakus, le reste des comportements est basé sur une physique réaliste. Les personnages ainsi que les objets sont soumis à la gravité de façon standard. </w:t>
+        <w:t xml:space="preserve">Même si la physique s’éloigne de la réalité pour les actions des </w:t>
+      </w:r>
+      <w:proofErr w:type="spellStart"/>
+      <w:r>
+        <w:t>otakus</w:t>
+      </w:r>
+      <w:proofErr w:type="spellEnd"/>
+      <w:r>
+        <w:t xml:space="preserve">, le reste des comportements est basé sur une physique réaliste. Les personnages ainsi que les objets sont soumis à la gravité de façon standard. </w:t>
       </w:r>
     </w:p>
     <w:p/>
@@ -2210,18 +2283,36 @@
       <w:r>
         <w:tab/>
       </w:r>
+      <w:proofErr w:type="spellStart"/>
       <w:r>
         <w:t>Yhdol</w:t>
       </w:r>
-      <w:r>
-        <w:t xml:space="preserve"> possède la capacité d’activer des interrupteurs et a un inventaire d’otakus disponibles qu’elle peut utiliser. </w:t>
+      <w:proofErr w:type="spellEnd"/>
+      <w:r>
+        <w:t xml:space="preserve"> possède la capacité d’activer des interrupteurs et a un inventaire d’</w:t>
+      </w:r>
+      <w:proofErr w:type="spellStart"/>
+      <w:r>
+        <w:t>otakus</w:t>
+      </w:r>
+      <w:proofErr w:type="spellEnd"/>
+      <w:r>
+        <w:t xml:space="preserve"> disponibles qu’elle peut utiliser. </w:t>
       </w:r>
     </w:p>
     <w:p/>
     <w:p>
       <w:r>
         <w:tab/>
-        <w:t xml:space="preserve">Les otakus possèdent des actions différentes en fonction de leur type : </w:t>
+        <w:t xml:space="preserve">Les </w:t>
+      </w:r>
+      <w:proofErr w:type="spellStart"/>
+      <w:r>
+        <w:t>otakus</w:t>
+      </w:r>
+      <w:proofErr w:type="spellEnd"/>
+      <w:r>
+        <w:t xml:space="preserve"> possèdent des actions différentes en fonction de leur type : </w:t>
       </w:r>
     </w:p>
     <w:p>
@@ -2236,7 +2327,15 @@
         <w:jc w:val="both"/>
       </w:pPr>
       <w:r>
-        <w:t>Le Doh peut pousser des objets lourds ainsi que les maintenir.</w:t>
+        <w:t xml:space="preserve">Le </w:t>
+      </w:r>
+      <w:proofErr w:type="spellStart"/>
+      <w:r>
+        <w:t>Doh</w:t>
+      </w:r>
+      <w:proofErr w:type="spellEnd"/>
+      <w:r>
+        <w:t xml:space="preserve"> peut pousser des objets lourds ainsi que les maintenir.</w:t>
       </w:r>
     </w:p>
     <w:p>
@@ -2247,6 +2346,7 @@
         <w:rPr>
           <w:noProof/>
         </w:rPr>
+        <w:lastRenderedPageBreak/>
         <w:drawing>
           <wp:inline distT="0" distB="0" distL="0" distR="0">
             <wp:extent cx="4638675" cy="2795494"/>
@@ -2265,7 +2365,7 @@
                     </pic:cNvPicPr>
                   </pic:nvPicPr>
                   <pic:blipFill>
-                    <a:blip r:embed="rId9"/>
+                    <a:blip r:embed="rId10"/>
                     <a:stretch>
                       <a:fillRect/>
                     </a:stretch>
@@ -2295,8 +2395,15 @@
         </w:numPr>
       </w:pPr>
       <w:r>
-        <w:lastRenderedPageBreak/>
-        <w:t>Le Rei peut porter des petits objets.</w:t>
+        <w:t xml:space="preserve">Le </w:t>
+      </w:r>
+      <w:proofErr w:type="spellStart"/>
+      <w:r>
+        <w:t>Rei</w:t>
+      </w:r>
+      <w:proofErr w:type="spellEnd"/>
+      <w:r>
+        <w:t xml:space="preserve"> peut porter des petits objets.</w:t>
       </w:r>
     </w:p>
     <w:p>
@@ -2322,7 +2429,7 @@
                     </pic:cNvPicPr>
                   </pic:nvPicPr>
                   <pic:blipFill>
-                    <a:blip r:embed="rId10"/>
+                    <a:blip r:embed="rId11"/>
                     <a:stretch>
                       <a:fillRect/>
                     </a:stretch>
@@ -2355,7 +2462,39 @@
         <w:jc w:val="both"/>
       </w:pPr>
       <w:r>
-        <w:t>Le Mie peut téléporter Yhdol près de n'importe quel Pha. Il ne sert à rien si aucun Pha n'est placé.</w:t>
+        <w:t xml:space="preserve">Le </w:t>
+      </w:r>
+      <w:proofErr w:type="gramStart"/>
+      <w:r>
+        <w:t>Mie peut</w:t>
+      </w:r>
+      <w:proofErr w:type="gramEnd"/>
+      <w:r>
+        <w:t xml:space="preserve"> téléporter </w:t>
+      </w:r>
+      <w:proofErr w:type="spellStart"/>
+      <w:r>
+        <w:t>Yhdol</w:t>
+      </w:r>
+      <w:proofErr w:type="spellEnd"/>
+      <w:r>
+        <w:t xml:space="preserve"> près de n'importe quel </w:t>
+      </w:r>
+      <w:proofErr w:type="spellStart"/>
+      <w:r>
+        <w:t>Pha</w:t>
+      </w:r>
+      <w:proofErr w:type="spellEnd"/>
+      <w:r>
+        <w:t xml:space="preserve">. Il ne sert à rien si aucun </w:t>
+      </w:r>
+      <w:proofErr w:type="spellStart"/>
+      <w:r>
+        <w:t>Pha</w:t>
+      </w:r>
+      <w:proofErr w:type="spellEnd"/>
+      <w:r>
+        <w:t xml:space="preserve"> n'est placé.</w:t>
       </w:r>
     </w:p>
     <w:p>
@@ -2375,7 +2514,23 @@
         <w:jc w:val="both"/>
       </w:pPr>
       <w:r>
-        <w:t>Le Pha sert de balise pour la téléportation d'Yhdol par un Mie.</w:t>
+        <w:t xml:space="preserve">Le </w:t>
+      </w:r>
+      <w:proofErr w:type="spellStart"/>
+      <w:r>
+        <w:t>Pha</w:t>
+      </w:r>
+      <w:proofErr w:type="spellEnd"/>
+      <w:r>
+        <w:t xml:space="preserve"> sert de balise pour la téléportation d'</w:t>
+      </w:r>
+      <w:proofErr w:type="spellStart"/>
+      <w:r>
+        <w:t>Yhdol</w:t>
+      </w:r>
+      <w:proofErr w:type="spellEnd"/>
+      <w:r>
+        <w:t xml:space="preserve"> par un Mie.</w:t>
       </w:r>
     </w:p>
     <w:p>
@@ -2401,7 +2556,7 @@
                     </pic:cNvPicPr>
                   </pic:nvPicPr>
                   <pic:blipFill>
-                    <a:blip r:embed="rId11"/>
+                    <a:blip r:embed="rId12"/>
                     <a:stretch>
                       <a:fillRect/>
                     </a:stretch>
@@ -2434,7 +2589,15 @@
         <w:jc w:val="both"/>
       </w:pPr>
       <w:r>
-        <w:t>Le Saul peut lancer un otaku. Le lancer est possible si on dispose d'une ligne droite sans obstacle entre l'origine et la cible.</w:t>
+        <w:t xml:space="preserve">Le Saul peut lancer un </w:t>
+      </w:r>
+      <w:proofErr w:type="spellStart"/>
+      <w:r>
+        <w:t>otaku</w:t>
+      </w:r>
+      <w:proofErr w:type="spellEnd"/>
+      <w:r>
+        <w:t>. Le lancer est possible si on dispose d'une ligne droite sans obstacle entre l'origine et la cible.</w:t>
       </w:r>
     </w:p>
     <w:p>
@@ -2442,6 +2605,7 @@
         <w:rPr>
           <w:noProof/>
         </w:rPr>
+        <w:lastRenderedPageBreak/>
         <w:drawing>
           <wp:inline distT="0" distB="0" distL="0" distR="0">
             <wp:extent cx="5762625" cy="2343150"/>
@@ -2460,7 +2624,7 @@
                     </pic:cNvPicPr>
                   </pic:nvPicPr>
                   <pic:blipFill>
-                    <a:blip r:embed="rId12"/>
+                    <a:blip r:embed="rId13"/>
                     <a:stretch>
                       <a:fillRect/>
                     </a:stretch>
@@ -2529,9 +2693,11 @@
         <w:br/>
         <w:t xml:space="preserve">La force créée par le courant d'air est de 0.8g (La force ne doit pas permettre de pouvoir voler ou léviter), pour </w:t>
       </w:r>
+      <w:proofErr w:type="spellStart"/>
       <w:r>
         <w:t>Yhdol</w:t>
       </w:r>
+      <w:proofErr w:type="spellEnd"/>
       <w:r>
         <w:t>. Les objets sont poussés avec grande force sans tenir compte de la gravité.</w:t>
       </w:r>
@@ -2559,7 +2725,7 @@
                     </pic:cNvPicPr>
                   </pic:nvPicPr>
                   <pic:blipFill>
-                    <a:blip r:embed="rId13"/>
+                    <a:blip r:embed="rId14"/>
                     <a:stretch>
                       <a:fillRect/>
                     </a:stretch>
@@ -2592,7 +2758,15 @@
         <w:jc w:val="both"/>
       </w:pPr>
       <w:r>
-        <w:t>Le Xi peut se spécialiser pour utiliser la capacité de n'importe quel autre otaku. Une fois la spécialisation choisie, elle est définitive.</w:t>
+        <w:t xml:space="preserve">Le Xi peut se spécialiser pour utiliser la capacité de n'importe quel autre </w:t>
+      </w:r>
+      <w:proofErr w:type="spellStart"/>
+      <w:r>
+        <w:t>otaku</w:t>
+      </w:r>
+      <w:proofErr w:type="spellEnd"/>
+      <w:r>
+        <w:t>. Une fois la spécialisation choisie, elle est définitive.</w:t>
       </w:r>
     </w:p>
     <w:p/>
@@ -2756,7 +2930,7 @@
                     </pic:cNvPicPr>
                   </pic:nvPicPr>
                   <pic:blipFill>
-                    <a:blip r:embed="rId14"/>
+                    <a:blip r:embed="rId15"/>
                     <a:stretch>
                       <a:fillRect/>
                     </a:stretch>
@@ -2783,13 +2957,29 @@
     <w:p>
       <w:r>
         <w:tab/>
-        <w:t>Comme le montre l’image ci-dessus, le menu de démarrage du jeu est très simpliste. Le background du menu représente un paysage sous une nuit étoilée. Les couleurs froides présentent sur l’image fournissent un côté mystérieux bien approprié à notre jeu puisque le personnage incarné par le joueur se retrouve dans l’obligation d’explorer différents lieux pour atteindre ces objectifs. L’image a été choisi de telle manière à ce que le joueur puisse avoir une première idée de l’univers du jeu.</w:t>
+        <w:t xml:space="preserve">Comme le montre l’image ci-dessus, le menu de démarrage du jeu est très simpliste. Le background du menu représente un paysage sous une nuit étoilée. Les couleurs froides présentent sur l’image fournissent un côté mystérieux bien approprié à notre jeu puisque le personnage incarné par le joueur se retrouve dans l’obligation d’explorer différents lieux pour atteindre ces objectifs. L’image a été </w:t>
+      </w:r>
+      <w:proofErr w:type="gramStart"/>
+      <w:r>
+        <w:t>choisi</w:t>
+      </w:r>
+      <w:proofErr w:type="gramEnd"/>
+      <w:r>
+        <w:t xml:space="preserve"> de telle manière à ce que le joueur puisse avoir une première idée de l’univers du jeu.</w:t>
       </w:r>
     </w:p>
     <w:p>
       <w:r>
         <w:tab/>
-        <w:t xml:space="preserve">Ensuite nous avons les boutons de sélection « Continuer la partie », « Jouer » et « Quitter ». Le premier permet au joueur de continuer le jeu au dernier niveau auquel il s’est arrêté. Le bouton « Jouer » peut être utiliser pour charger n’importe quel niveau qui a déjà été accédé par le joueur afin que celui-ci puisse s’il le désire recommencer un niveau qu’il avait déjà validé. Enfin le dernier bouton </w:t>
+        <w:t xml:space="preserve">Ensuite nous avons les boutons de sélection « Continuer la partie », « Jouer » et « Quitter ». Le premier permet au joueur de continuer le jeu au dernier niveau auquel il s’est arrêté. Le bouton « Jouer » peut être </w:t>
+      </w:r>
+      <w:proofErr w:type="gramStart"/>
+      <w:r>
+        <w:t>utiliser</w:t>
+      </w:r>
+      <w:proofErr w:type="gramEnd"/>
+      <w:r>
+        <w:t xml:space="preserve"> pour charger n’importe quel niveau qui a déjà été accédé par le joueur afin que celui-ci puisse s’il le désire recommencer un niveau qu’il avait déjà validé. Enfin le dernier bouton </w:t>
       </w:r>
       <w:r>
         <w:t>met</w:t>
@@ -2875,7 +3065,7 @@
                     </pic:cNvPicPr>
                   </pic:nvPicPr>
                   <pic:blipFill rotWithShape="1">
-                    <a:blip r:embed="rId15" cstate="print">
+                    <a:blip r:embed="rId16" cstate="print">
                       <a:extLst>
                         <a:ext uri="{28A0092B-C50C-407E-A947-70E740481C1C}">
                           <a14:useLocalDpi xmlns:a14="http://schemas.microsoft.com/office/drawing/2010/main" val="0"/>
@@ -2969,7 +3159,7 @@
                     </pic:cNvPicPr>
                   </pic:nvPicPr>
                   <pic:blipFill>
-                    <a:blip r:embed="rId16"/>
+                    <a:blip r:embed="rId17"/>
                     <a:stretch>
                       <a:fillRect/>
                     </a:stretch>
@@ -2993,7 +3183,23 @@
     <w:p>
       <w:r>
         <w:tab/>
-        <w:t xml:space="preserve">Pour ce qui est de l’interface in-game, les choix qui ont été fait ont été les suivants. Nous n’avions pas besoin de placer beaucoup d’information sur l’écran moins on en mettait et mieux c’était. Au final nous étions tous d’accord pour dire que le joueur n’avait besoin que de connaître l’état de son inventaire ainsi que l’Otaku actuellement sélectionné pour pouvoir progresser aisément dans le jeu. </w:t>
+        <w:t>Pour ce qui est de l’interface in-</w:t>
+      </w:r>
+      <w:proofErr w:type="spellStart"/>
+      <w:r>
+        <w:t>game</w:t>
+      </w:r>
+      <w:proofErr w:type="spellEnd"/>
+      <w:r>
+        <w:t>, les choix qui ont été fait ont été les suivants. Nous n’avions pas besoin de placer beaucoup d’information sur l’écran moins on en mettait et mieux c’était. Au final nous étions tous d’accord pour dire que le joueur n’avait besoin que de connaître l’état de son inventaire ainsi que l’</w:t>
+      </w:r>
+      <w:proofErr w:type="spellStart"/>
+      <w:r>
+        <w:t>Otaku</w:t>
+      </w:r>
+      <w:proofErr w:type="spellEnd"/>
+      <w:r>
+        <w:t xml:space="preserve"> actuellement sélectionné pour pouvoir progresser aisément dans le jeu. </w:t>
       </w:r>
     </w:p>
     <w:p>
@@ -3004,7 +3210,27 @@
         </w:rPr>
       </w:pPr>
       <w:r>
-        <w:t>Du coup pour l’inventaire, nous avons listé l’ensemble des Otakus disponibles dans le jeu avec à côté le nombre disponible dans l’inventaire. En dessous de la barre d’inventaire le nom de l’Otaku actuellement sélectionné apparaîtra pour que le joueur soit sûr de sa sélection.</w:t>
+        <w:t xml:space="preserve">Du coup pour l’inventaire, nous avons listé l’ensemble des </w:t>
+      </w:r>
+      <w:proofErr w:type="spellStart"/>
+      <w:r>
+        <w:t>Otakus</w:t>
+      </w:r>
+      <w:proofErr w:type="spellEnd"/>
+      <w:r>
+        <w:t xml:space="preserve"> disponibles dans le jeu avec à côté le nombre disponible dans l’inventaire. En dessous de la barre </w:t>
+      </w:r>
+      <w:r>
+        <w:lastRenderedPageBreak/>
+        <w:t>d’inventaire le nom de l’</w:t>
+      </w:r>
+      <w:proofErr w:type="spellStart"/>
+      <w:r>
+        <w:t>Otaku</w:t>
+      </w:r>
+      <w:proofErr w:type="spellEnd"/>
+      <w:r>
+        <w:t xml:space="preserve"> actuellement sélectionné apparaîtra pour que le joueur soit sûr de sa sélection.</w:t>
       </w:r>
     </w:p>
     <w:p>
@@ -3018,7 +3244,6 @@
       <w:bookmarkStart w:id="16" w:name="_Hlk501272753"/>
       <w:bookmarkStart w:id="17" w:name="_Toc501273652"/>
       <w:r>
-        <w:lastRenderedPageBreak/>
         <w:t xml:space="preserve">Diagramme </w:t>
       </w:r>
       <w:bookmarkEnd w:id="16"/>
@@ -3075,7 +3300,7 @@
                     </pic:cNvPicPr>
                   </pic:nvPicPr>
                   <pic:blipFill>
-                    <a:blip r:embed="rId17"/>
+                    <a:blip r:embed="rId18"/>
                     <a:stretch>
                       <a:fillRect/>
                     </a:stretch>
@@ -3112,13 +3337,14 @@
       <w:bookmarkEnd w:id="19"/>
     </w:p>
     <w:p>
+      <w:bookmarkStart w:id="20" w:name="_GoBack"/>
       <w:r>
         <w:rPr>
           <w:noProof/>
         </w:rPr>
         <w:drawing>
           <wp:inline distT="0" distB="0" distL="0" distR="0">
-            <wp:extent cx="5761355" cy="8291195"/>
+            <wp:extent cx="5506756" cy="7924800"/>
             <wp:effectExtent l="0" t="0" r="0" b="0"/>
             <wp:docPr id="11" name="Image 15"/>
             <wp:cNvGraphicFramePr>
@@ -3134,7 +3360,7 @@
                     </pic:cNvPicPr>
                   </pic:nvPicPr>
                   <pic:blipFill>
-                    <a:blip r:embed="rId18"/>
+                    <a:blip r:embed="rId19"/>
                     <a:stretch>
                       <a:fillRect/>
                     </a:stretch>
@@ -3142,7 +3368,7 @@
                   <pic:spPr bwMode="auto">
                     <a:xfrm>
                       <a:off x="0" y="0"/>
-                      <a:ext cx="5761355" cy="8291195"/>
+                      <a:ext cx="5509710" cy="7929051"/>
                     </a:xfrm>
                     <a:prstGeom prst="rect">
                       <a:avLst/>
@@ -3154,6 +3380,7 @@
           </wp:inline>
         </w:drawing>
       </w:r>
+      <w:bookmarkEnd w:id="20"/>
     </w:p>
     <w:p>
       <w:pPr>
@@ -3163,12 +3390,12 @@
           <w:numId w:val="1"/>
         </w:numPr>
       </w:pPr>
-      <w:bookmarkStart w:id="20" w:name="_Toc501273655"/>
+      <w:bookmarkStart w:id="21" w:name="_Toc501273655"/>
       <w:r>
         <w:lastRenderedPageBreak/>
         <w:t>Interactions</w:t>
       </w:r>
-      <w:bookmarkEnd w:id="20"/>
+      <w:bookmarkEnd w:id="21"/>
     </w:p>
     <w:p/>
     <w:p/>
@@ -3195,7 +3422,7 @@
                     </pic:cNvPicPr>
                   </pic:nvPicPr>
                   <pic:blipFill>
-                    <a:blip r:embed="rId19"/>
+                    <a:blip r:embed="rId20"/>
                     <a:stretch>
                       <a:fillRect/>
                     </a:stretch>
@@ -3215,8 +3442,8 @@
           </wp:inline>
         </w:drawing>
       </w:r>
-      <w:bookmarkStart w:id="21" w:name="_Toc501273656"/>
-      <w:bookmarkEnd w:id="21"/>
+      <w:bookmarkStart w:id="22" w:name="_Toc501273656"/>
+      <w:bookmarkEnd w:id="22"/>
     </w:p>
     <w:p/>
     <w:p>
@@ -3242,12 +3469,12 @@
           <w:numId w:val="1"/>
         </w:numPr>
       </w:pPr>
-      <w:bookmarkStart w:id="22" w:name="_Toc501273657"/>
+      <w:bookmarkStart w:id="23" w:name="_Toc501273657"/>
       <w:r>
         <w:lastRenderedPageBreak/>
         <w:t>Diagramme des tâches et organisation</w:t>
       </w:r>
-      <w:bookmarkEnd w:id="22"/>
+      <w:bookmarkEnd w:id="23"/>
     </w:p>
     <w:p/>
     <w:p>
@@ -3278,7 +3505,23 @@
         <w:tab/>
       </w:r>
       <w:r>
-        <w:t>Ainsi Pablo BOURDELAS, fut lors de ce projet notre graphiste. Il est responsable de tous les assets graphiques du jeu. Il a également conçu et mis en place les niveaux ainsi que créé certains Otakus. A la fin il s’est attelé au réglage de la caméra et aux effets sonores du jeu.</w:t>
+        <w:t xml:space="preserve">Ainsi Pablo BOURDELAS, fut lors de ce projet notre graphiste. Il est responsable de tous les </w:t>
+      </w:r>
+      <w:proofErr w:type="spellStart"/>
+      <w:r>
+        <w:t>assets</w:t>
+      </w:r>
+      <w:proofErr w:type="spellEnd"/>
+      <w:r>
+        <w:t xml:space="preserve"> graphiques du jeu. Il a également conçu et mis en place les niveaux ainsi que créé certains </w:t>
+      </w:r>
+      <w:proofErr w:type="spellStart"/>
+      <w:r>
+        <w:t>Otakus</w:t>
+      </w:r>
+      <w:proofErr w:type="spellEnd"/>
+      <w:r>
+        <w:t>. A la fin il s’est attelé au réglage de la caméra et aux effets sonores du jeu.</w:t>
       </w:r>
     </w:p>
     <w:p/>
@@ -3290,7 +3533,15 @@
         <w:t xml:space="preserve">Florian </w:t>
       </w:r>
       <w:r>
-        <w:t>DESROUSSEAUX a lui été en charge des objets de jeu (murs, rocher, etc) et de la gestion des scènes</w:t>
+        <w:t xml:space="preserve">DESROUSSEAUX a lui été en charge des objets de jeu (murs, rocher, </w:t>
+      </w:r>
+      <w:proofErr w:type="spellStart"/>
+      <w:r>
+        <w:t>etc</w:t>
+      </w:r>
+      <w:proofErr w:type="spellEnd"/>
+      <w:r>
+        <w:t>) et de la gestion des scènes</w:t>
       </w:r>
       <w:r>
         <w:t>, ainsi que du menu principal</w:t>
@@ -3326,7 +3577,23 @@
         <w:t xml:space="preserve"> </w:t>
       </w:r>
       <w:r>
-        <w:t>a réalisé l’implémentation du personnage et de ses scripts d’interaction. Il a également mis en place le GameManager comprenant l’inventaire ainsi que le dépôt et la récupération des Otakus. Il s’est aussi chargé de choisir et de mettre en place les musiques.</w:t>
+        <w:t xml:space="preserve">a réalisé l’implémentation du personnage et de ses scripts d’interaction. Il a également mis en place le </w:t>
+      </w:r>
+      <w:proofErr w:type="spellStart"/>
+      <w:r>
+        <w:t>GameManager</w:t>
+      </w:r>
+      <w:proofErr w:type="spellEnd"/>
+      <w:r>
+        <w:t xml:space="preserve"> comprenant l’inventaire ainsi que le dépôt et la récupération des </w:t>
+      </w:r>
+      <w:proofErr w:type="spellStart"/>
+      <w:r>
+        <w:t>Otakus</w:t>
+      </w:r>
+      <w:proofErr w:type="spellEnd"/>
+      <w:r>
+        <w:t>. Il s’est aussi chargé de choisir et de mettre en place les musiques.</w:t>
       </w:r>
     </w:p>
     <w:p/>
@@ -3338,7 +3605,15 @@
         <w:t xml:space="preserve">Marion </w:t>
       </w:r>
       <w:r>
-        <w:t>PELLICER s’est chargée de créer la plupart des Otakus incluant leurs interactions avec l’environnement. Elle a également mis en place tout ce qui a trait au menu pause.</w:t>
+        <w:t xml:space="preserve">PELLICER s’est chargée de créer la plupart des </w:t>
+      </w:r>
+      <w:proofErr w:type="spellStart"/>
+      <w:r>
+        <w:t>Otakus</w:t>
+      </w:r>
+      <w:proofErr w:type="spellEnd"/>
+      <w:r>
+        <w:t xml:space="preserve"> incluant leurs interactions avec l’environnement. Elle a également mis en place tout ce qui a trait au menu pause.</w:t>
       </w:r>
     </w:p>
     <w:p/>
@@ -3631,15 +3906,37 @@
                 <w:szCs w:val="20"/>
               </w:rPr>
             </w:pPr>
-            <w:r>
-              <w:rPr>
-                <w:rFonts w:ascii="Arial" w:eastAsia="Times New Roman" w:hAnsi="Arial"/>
-                <w:color w:val="00000A"/>
-                <w:sz w:val="20"/>
-                <w:szCs w:val="20"/>
-              </w:rPr>
-              <w:t>Depot et récupération Otakus</w:t>
-            </w:r>
+            <w:proofErr w:type="spellStart"/>
+            <w:r>
+              <w:rPr>
+                <w:rFonts w:ascii="Arial" w:eastAsia="Times New Roman" w:hAnsi="Arial"/>
+                <w:color w:val="00000A"/>
+                <w:sz w:val="20"/>
+                <w:szCs w:val="20"/>
+              </w:rPr>
+              <w:t>Depot</w:t>
+            </w:r>
+            <w:proofErr w:type="spellEnd"/>
+            <w:r>
+              <w:rPr>
+                <w:rFonts w:ascii="Arial" w:eastAsia="Times New Roman" w:hAnsi="Arial"/>
+                <w:color w:val="00000A"/>
+                <w:sz w:val="20"/>
+                <w:szCs w:val="20"/>
+              </w:rPr>
+              <w:t xml:space="preserve"> et récupération </w:t>
+            </w:r>
+            <w:proofErr w:type="spellStart"/>
+            <w:r>
+              <w:rPr>
+                <w:rFonts w:ascii="Arial" w:eastAsia="Times New Roman" w:hAnsi="Arial"/>
+                <w:color w:val="00000A"/>
+                <w:sz w:val="20"/>
+                <w:szCs w:val="20"/>
+              </w:rPr>
+              <w:t>Otakus</w:t>
+            </w:r>
+            <w:proofErr w:type="spellEnd"/>
           </w:p>
         </w:tc>
         <w:tc>
@@ -3719,8 +4016,19 @@
                 <w:sz w:val="20"/>
                 <w:szCs w:val="20"/>
               </w:rPr>
-              <w:t>Mode Selection</w:t>
-            </w:r>
+              <w:t xml:space="preserve">Mode </w:t>
+            </w:r>
+            <w:proofErr w:type="spellStart"/>
+            <w:r>
+              <w:rPr>
+                <w:rFonts w:ascii="Arial" w:eastAsia="Times New Roman" w:hAnsi="Arial"/>
+                <w:color w:val="00000A"/>
+                <w:sz w:val="20"/>
+                <w:szCs w:val="20"/>
+              </w:rPr>
+              <w:t>Selection</w:t>
+            </w:r>
+            <w:proofErr w:type="spellEnd"/>
           </w:p>
         </w:tc>
         <w:tc>
@@ -3793,14 +4101,25 @@
                 <w:szCs w:val="20"/>
               </w:rPr>
             </w:pPr>
-            <w:r>
-              <w:rPr>
-                <w:rFonts w:ascii="Arial" w:eastAsia="Times New Roman" w:hAnsi="Arial"/>
-                <w:color w:val="00000A"/>
-                <w:sz w:val="20"/>
-                <w:szCs w:val="20"/>
-              </w:rPr>
-              <w:t>Prefab pour Personnages</w:t>
+            <w:proofErr w:type="spellStart"/>
+            <w:r>
+              <w:rPr>
+                <w:rFonts w:ascii="Arial" w:eastAsia="Times New Roman" w:hAnsi="Arial"/>
+                <w:color w:val="00000A"/>
+                <w:sz w:val="20"/>
+                <w:szCs w:val="20"/>
+              </w:rPr>
+              <w:t>Prefab</w:t>
+            </w:r>
+            <w:proofErr w:type="spellEnd"/>
+            <w:r>
+              <w:rPr>
+                <w:rFonts w:ascii="Arial" w:eastAsia="Times New Roman" w:hAnsi="Arial"/>
+                <w:color w:val="00000A"/>
+                <w:sz w:val="20"/>
+                <w:szCs w:val="20"/>
+              </w:rPr>
+              <w:t xml:space="preserve"> pour Personnages</w:t>
             </w:r>
           </w:p>
         </w:tc>
@@ -3962,8 +4281,19 @@
                 <w:sz w:val="20"/>
                 <w:szCs w:val="20"/>
               </w:rPr>
-              <w:t>Scripting rocher</w:t>
-            </w:r>
+              <w:t xml:space="preserve">Scripting </w:t>
+            </w:r>
+            <w:proofErr w:type="gramStart"/>
+            <w:r>
+              <w:rPr>
+                <w:rFonts w:ascii="Arial" w:eastAsia="Times New Roman" w:hAnsi="Arial"/>
+                <w:color w:val="00000A"/>
+                <w:sz w:val="20"/>
+                <w:szCs w:val="20"/>
+              </w:rPr>
+              <w:t>rocher</w:t>
+            </w:r>
+            <w:proofErr w:type="gramEnd"/>
           </w:p>
         </w:tc>
         <w:tc>
@@ -4117,14 +4447,25 @@
                 <w:szCs w:val="20"/>
               </w:rPr>
             </w:pPr>
-            <w:r>
-              <w:rPr>
-                <w:rFonts w:ascii="Arial" w:eastAsia="Times New Roman" w:hAnsi="Arial"/>
-                <w:color w:val="00000A"/>
-                <w:sz w:val="20"/>
-                <w:szCs w:val="20"/>
-              </w:rPr>
-              <w:t>prefab Objet</w:t>
+            <w:proofErr w:type="spellStart"/>
+            <w:r>
+              <w:rPr>
+                <w:rFonts w:ascii="Arial" w:eastAsia="Times New Roman" w:hAnsi="Arial"/>
+                <w:color w:val="00000A"/>
+                <w:sz w:val="20"/>
+                <w:szCs w:val="20"/>
+              </w:rPr>
+              <w:t>prefab</w:t>
+            </w:r>
+            <w:proofErr w:type="spellEnd"/>
+            <w:r>
+              <w:rPr>
+                <w:rFonts w:ascii="Arial" w:eastAsia="Times New Roman" w:hAnsi="Arial"/>
+                <w:color w:val="00000A"/>
+                <w:sz w:val="20"/>
+                <w:szCs w:val="20"/>
+              </w:rPr>
+              <w:t xml:space="preserve"> Objet</w:t>
             </w:r>
           </w:p>
         </w:tc>
@@ -4205,6 +4546,7 @@
                 <w:sz w:val="20"/>
                 <w:szCs w:val="20"/>
               </w:rPr>
+              <w:lastRenderedPageBreak/>
               <w:t>Game Manager</w:t>
             </w:r>
           </w:p>
@@ -4286,7 +4628,6 @@
                 <w:sz w:val="20"/>
                 <w:szCs w:val="20"/>
               </w:rPr>
-              <w:lastRenderedPageBreak/>
               <w:t>Affichage Inventaire Player</w:t>
             </w:r>
           </w:p>
@@ -4449,7 +4790,27 @@
                 <w:sz w:val="20"/>
                 <w:szCs w:val="20"/>
               </w:rPr>
-              <w:t>Script Action (partagés par tous les persos)</w:t>
+              <w:t xml:space="preserve">Script Action (partagés par tous les </w:t>
+            </w:r>
+            <w:proofErr w:type="spellStart"/>
+            <w:r>
+              <w:rPr>
+                <w:rFonts w:ascii="Arial" w:eastAsia="Times New Roman" w:hAnsi="Arial"/>
+                <w:color w:val="00000A"/>
+                <w:sz w:val="20"/>
+                <w:szCs w:val="20"/>
+              </w:rPr>
+              <w:t>persos</w:t>
+            </w:r>
+            <w:proofErr w:type="spellEnd"/>
+            <w:r>
+              <w:rPr>
+                <w:rFonts w:ascii="Arial" w:eastAsia="Times New Roman" w:hAnsi="Arial"/>
+                <w:color w:val="00000A"/>
+                <w:sz w:val="20"/>
+                <w:szCs w:val="20"/>
+              </w:rPr>
+              <w:t>)</w:t>
             </w:r>
           </w:p>
         </w:tc>
@@ -4530,7 +4891,47 @@
                 <w:sz w:val="20"/>
                 <w:szCs w:val="20"/>
               </w:rPr>
-              <w:t>Script MoveObject (Doh)</w:t>
+              <w:t xml:space="preserve">Script </w:t>
+            </w:r>
+            <w:proofErr w:type="spellStart"/>
+            <w:r>
+              <w:rPr>
+                <w:rFonts w:ascii="Arial" w:eastAsia="Times New Roman" w:hAnsi="Arial"/>
+                <w:color w:val="00000A"/>
+                <w:sz w:val="20"/>
+                <w:szCs w:val="20"/>
+              </w:rPr>
+              <w:t>MoveObject</w:t>
+            </w:r>
+            <w:proofErr w:type="spellEnd"/>
+            <w:r>
+              <w:rPr>
+                <w:rFonts w:ascii="Arial" w:eastAsia="Times New Roman" w:hAnsi="Arial"/>
+                <w:color w:val="00000A"/>
+                <w:sz w:val="20"/>
+                <w:szCs w:val="20"/>
+              </w:rPr>
+              <w:t xml:space="preserve"> (</w:t>
+            </w:r>
+            <w:proofErr w:type="spellStart"/>
+            <w:r>
+              <w:rPr>
+                <w:rFonts w:ascii="Arial" w:eastAsia="Times New Roman" w:hAnsi="Arial"/>
+                <w:color w:val="00000A"/>
+                <w:sz w:val="20"/>
+                <w:szCs w:val="20"/>
+              </w:rPr>
+              <w:t>Doh</w:t>
+            </w:r>
+            <w:proofErr w:type="spellEnd"/>
+            <w:r>
+              <w:rPr>
+                <w:rFonts w:ascii="Arial" w:eastAsia="Times New Roman" w:hAnsi="Arial"/>
+                <w:color w:val="00000A"/>
+                <w:sz w:val="20"/>
+                <w:szCs w:val="20"/>
+              </w:rPr>
+              <w:t>)</w:t>
             </w:r>
           </w:p>
         </w:tc>
@@ -4611,7 +5012,47 @@
                 <w:sz w:val="20"/>
                 <w:szCs w:val="20"/>
               </w:rPr>
-              <w:t>Script TakePose (Rei)</w:t>
+              <w:t xml:space="preserve">Script </w:t>
+            </w:r>
+            <w:proofErr w:type="spellStart"/>
+            <w:r>
+              <w:rPr>
+                <w:rFonts w:ascii="Arial" w:eastAsia="Times New Roman" w:hAnsi="Arial"/>
+                <w:color w:val="00000A"/>
+                <w:sz w:val="20"/>
+                <w:szCs w:val="20"/>
+              </w:rPr>
+              <w:t>TakePose</w:t>
+            </w:r>
+            <w:proofErr w:type="spellEnd"/>
+            <w:r>
+              <w:rPr>
+                <w:rFonts w:ascii="Arial" w:eastAsia="Times New Roman" w:hAnsi="Arial"/>
+                <w:color w:val="00000A"/>
+                <w:sz w:val="20"/>
+                <w:szCs w:val="20"/>
+              </w:rPr>
+              <w:t xml:space="preserve"> (</w:t>
+            </w:r>
+            <w:proofErr w:type="spellStart"/>
+            <w:r>
+              <w:rPr>
+                <w:rFonts w:ascii="Arial" w:eastAsia="Times New Roman" w:hAnsi="Arial"/>
+                <w:color w:val="00000A"/>
+                <w:sz w:val="20"/>
+                <w:szCs w:val="20"/>
+              </w:rPr>
+              <w:t>Rei</w:t>
+            </w:r>
+            <w:proofErr w:type="spellEnd"/>
+            <w:r>
+              <w:rPr>
+                <w:rFonts w:ascii="Arial" w:eastAsia="Times New Roman" w:hAnsi="Arial"/>
+                <w:color w:val="00000A"/>
+                <w:sz w:val="20"/>
+                <w:szCs w:val="20"/>
+              </w:rPr>
+              <w:t>)</w:t>
             </w:r>
           </w:p>
         </w:tc>
@@ -4692,7 +5133,47 @@
                 <w:sz w:val="20"/>
                 <w:szCs w:val="20"/>
               </w:rPr>
-              <w:t>Script Teleportation (Mie &amp; Pha)</w:t>
+              <w:t xml:space="preserve">Script </w:t>
+            </w:r>
+            <w:proofErr w:type="spellStart"/>
+            <w:r>
+              <w:rPr>
+                <w:rFonts w:ascii="Arial" w:eastAsia="Times New Roman" w:hAnsi="Arial"/>
+                <w:color w:val="00000A"/>
+                <w:sz w:val="20"/>
+                <w:szCs w:val="20"/>
+              </w:rPr>
+              <w:t>Teleportation</w:t>
+            </w:r>
+            <w:proofErr w:type="spellEnd"/>
+            <w:r>
+              <w:rPr>
+                <w:rFonts w:ascii="Arial" w:eastAsia="Times New Roman" w:hAnsi="Arial"/>
+                <w:color w:val="00000A"/>
+                <w:sz w:val="20"/>
+                <w:szCs w:val="20"/>
+              </w:rPr>
+              <w:t xml:space="preserve"> (Mie &amp; </w:t>
+            </w:r>
+            <w:proofErr w:type="spellStart"/>
+            <w:r>
+              <w:rPr>
+                <w:rFonts w:ascii="Arial" w:eastAsia="Times New Roman" w:hAnsi="Arial"/>
+                <w:color w:val="00000A"/>
+                <w:sz w:val="20"/>
+                <w:szCs w:val="20"/>
+              </w:rPr>
+              <w:t>Pha</w:t>
+            </w:r>
+            <w:proofErr w:type="spellEnd"/>
+            <w:r>
+              <w:rPr>
+                <w:rFonts w:ascii="Arial" w:eastAsia="Times New Roman" w:hAnsi="Arial"/>
+                <w:color w:val="00000A"/>
+                <w:sz w:val="20"/>
+                <w:szCs w:val="20"/>
+              </w:rPr>
+              <w:t>)</w:t>
             </w:r>
           </w:p>
         </w:tc>
@@ -4935,7 +5416,27 @@
                 <w:sz w:val="20"/>
                 <w:szCs w:val="20"/>
               </w:rPr>
-              <w:t>Création de tiles de base et d’objets</w:t>
+              <w:t xml:space="preserve">Création de </w:t>
+            </w:r>
+            <w:proofErr w:type="spellStart"/>
+            <w:r>
+              <w:rPr>
+                <w:rFonts w:ascii="Arial" w:eastAsia="Times New Roman" w:hAnsi="Arial"/>
+                <w:color w:val="00000A"/>
+                <w:sz w:val="20"/>
+                <w:szCs w:val="20"/>
+              </w:rPr>
+              <w:t>tiles</w:t>
+            </w:r>
+            <w:proofErr w:type="spellEnd"/>
+            <w:r>
+              <w:rPr>
+                <w:rFonts w:ascii="Arial" w:eastAsia="Times New Roman" w:hAnsi="Arial"/>
+                <w:color w:val="00000A"/>
+                <w:sz w:val="20"/>
+                <w:szCs w:val="20"/>
+              </w:rPr>
+              <w:t xml:space="preserve"> de base et d’objets</w:t>
             </w:r>
           </w:p>
         </w:tc>
@@ -5818,8 +6319,19 @@
                 <w:sz w:val="20"/>
                 <w:szCs w:val="20"/>
               </w:rPr>
-              <w:t>Finition des otakus</w:t>
-            </w:r>
+              <w:t xml:space="preserve">Finition des </w:t>
+            </w:r>
+            <w:proofErr w:type="spellStart"/>
+            <w:r>
+              <w:rPr>
+                <w:rFonts w:ascii="Arial" w:eastAsia="Times New Roman" w:hAnsi="Arial"/>
+                <w:color w:val="00000A"/>
+                <w:sz w:val="20"/>
+                <w:szCs w:val="20"/>
+              </w:rPr>
+              <w:t>otakus</w:t>
+            </w:r>
+            <w:proofErr w:type="spellEnd"/>
           </w:p>
         </w:tc>
         <w:tc>
@@ -6285,14 +6797,45 @@
                 <w:szCs w:val="20"/>
               </w:rPr>
             </w:pPr>
-            <w:r>
-              <w:rPr>
-                <w:rFonts w:ascii="Arial" w:eastAsia="Times New Roman" w:hAnsi="Arial"/>
-                <w:color w:val="00000A"/>
-                <w:sz w:val="20"/>
-                <w:szCs w:val="20"/>
-              </w:rPr>
-              <w:t>Tilling du lvl 2</w:t>
+            <w:proofErr w:type="spellStart"/>
+            <w:r>
+              <w:rPr>
+                <w:rFonts w:ascii="Arial" w:eastAsia="Times New Roman" w:hAnsi="Arial"/>
+                <w:color w:val="00000A"/>
+                <w:sz w:val="20"/>
+                <w:szCs w:val="20"/>
+              </w:rPr>
+              <w:t>Tilling</w:t>
+            </w:r>
+            <w:proofErr w:type="spellEnd"/>
+            <w:r>
+              <w:rPr>
+                <w:rFonts w:ascii="Arial" w:eastAsia="Times New Roman" w:hAnsi="Arial"/>
+                <w:color w:val="00000A"/>
+                <w:sz w:val="20"/>
+                <w:szCs w:val="20"/>
+              </w:rPr>
+              <w:t xml:space="preserve"> du </w:t>
+            </w:r>
+            <w:proofErr w:type="spellStart"/>
+            <w:r>
+              <w:rPr>
+                <w:rFonts w:ascii="Arial" w:eastAsia="Times New Roman" w:hAnsi="Arial"/>
+                <w:color w:val="00000A"/>
+                <w:sz w:val="20"/>
+                <w:szCs w:val="20"/>
+              </w:rPr>
+              <w:t>lvl</w:t>
+            </w:r>
+            <w:proofErr w:type="spellEnd"/>
+            <w:r>
+              <w:rPr>
+                <w:rFonts w:ascii="Arial" w:eastAsia="Times New Roman" w:hAnsi="Arial"/>
+                <w:color w:val="00000A"/>
+                <w:sz w:val="20"/>
+                <w:szCs w:val="20"/>
+              </w:rPr>
+              <w:t xml:space="preserve"> 2</w:t>
             </w:r>
           </w:p>
         </w:tc>
@@ -6348,7 +6891,7 @@
           <w:szCs w:val="40"/>
         </w:rPr>
       </w:pPr>
-      <w:bookmarkStart w:id="23" w:name="_Toc501273658"/>
+      <w:bookmarkStart w:id="24" w:name="_Toc501273658"/>
       <w:r>
         <w:rPr>
           <w:sz w:val="40"/>
@@ -6377,12 +6920,52 @@
         <w:lastRenderedPageBreak/>
         <w:t>Choix de conception et de technologies</w:t>
       </w:r>
-      <w:bookmarkEnd w:id="23"/>
+      <w:bookmarkEnd w:id="24"/>
     </w:p>
     <w:p>
       <w:r>
         <w:tab/>
-        <w:t xml:space="preserve">Pour les choix technologiques, nous avons opté pour un développement sous Unity pour différentes raisons. Tout d’abord, les membres de l’équipe n’avaient pas tous une première expérience dans le développement de jeux et Unity est assez rapide à prendre en main et fourni de bon résultats. De plus, pour ceux qui avaient de l’expérience, celle-ci était sous Unity c’était donc un choix tout à fait légitime que de partir là-dessus. Enfin, sachant que nous recherchions à faire un jeu d’énigmes en 2D, nous savions que Unity était bien approprié pour ce genre de </w:t>
+        <w:t xml:space="preserve">Pour les choix technologiques, nous avons opté pour un développement sous </w:t>
+      </w:r>
+      <w:proofErr w:type="spellStart"/>
+      <w:r>
+        <w:t>Unity</w:t>
+      </w:r>
+      <w:proofErr w:type="spellEnd"/>
+      <w:r>
+        <w:t xml:space="preserve"> pour différentes raisons. Tout d’abord, les membres de l’équipe n’avaient pas tous une première expérience dans le développement de jeux et </w:t>
+      </w:r>
+      <w:proofErr w:type="spellStart"/>
+      <w:r>
+        <w:t>Unity</w:t>
+      </w:r>
+      <w:proofErr w:type="spellEnd"/>
+      <w:r>
+        <w:t xml:space="preserve"> est assez rapide à prendre en main et fourni de </w:t>
+      </w:r>
+      <w:proofErr w:type="gramStart"/>
+      <w:r>
+        <w:t>bon</w:t>
+      </w:r>
+      <w:proofErr w:type="gramEnd"/>
+      <w:r>
+        <w:t xml:space="preserve"> résultats. De plus, pour ceux qui avaient de l’expérience, celle-ci était sous </w:t>
+      </w:r>
+      <w:proofErr w:type="spellStart"/>
+      <w:r>
+        <w:t>Unity</w:t>
+      </w:r>
+      <w:proofErr w:type="spellEnd"/>
+      <w:r>
+        <w:t xml:space="preserve"> c’était donc un choix tout à fait légitime que de partir là-dessus. Enfin, sachant que nous recherchions à faire un jeu d’énigmes en 2D, nous savions que </w:t>
+      </w:r>
+      <w:proofErr w:type="spellStart"/>
+      <w:r>
+        <w:t>Unity</w:t>
+      </w:r>
+      <w:proofErr w:type="spellEnd"/>
+      <w:r>
+        <w:t xml:space="preserve"> était bien approprié pour ce genre de </w:t>
       </w:r>
       <w:r>
         <w:t>jeu-là</w:t>
@@ -6413,6 +6996,7 @@
       <w:r>
         <w:t xml:space="preserve"> est une classe abstraite, elle ne sert que de modèle pour les menus qui hérite d’elle. Chaque menu possède donc un entier </w:t>
       </w:r>
+      <w:proofErr w:type="spellStart"/>
       <w:r>
         <w:rPr>
           <w:i/>
@@ -6420,9 +7004,11 @@
         </w:rPr>
         <w:t>latestlevel</w:t>
       </w:r>
+      <w:proofErr w:type="spellEnd"/>
       <w:r>
         <w:t xml:space="preserve"> permettant de connaître le dernier niveau accédé, un booléen </w:t>
       </w:r>
+      <w:proofErr w:type="spellStart"/>
       <w:r>
         <w:rPr>
           <w:i/>
@@ -6430,9 +7016,11 @@
         </w:rPr>
         <w:t>enableScript</w:t>
       </w:r>
+      <w:proofErr w:type="spellEnd"/>
       <w:r>
         <w:t xml:space="preserve"> qui selon sa valeur affichera le menu à l’écran puis un dernier entier </w:t>
       </w:r>
+      <w:proofErr w:type="spellStart"/>
       <w:r>
         <w:rPr>
           <w:i/>
@@ -6440,45 +7028,98 @@
         </w:rPr>
         <w:t>maxAvailableLevel</w:t>
       </w:r>
+      <w:proofErr w:type="spellEnd"/>
       <w:r>
         <w:t xml:space="preserve"> qui sera utilisé afin de vérifier que le niveau existe et donc aussi permet de signaler la fin du jeu. Les méthodes communes à tous les menus sont la méthode </w:t>
       </w:r>
+      <w:proofErr w:type="gramStart"/>
       <w:r>
         <w:rPr>
           <w:i/>
           <w:iCs/>
         </w:rPr>
-        <w:t>Start()</w:t>
-      </w:r>
-      <w:r>
-        <w:t xml:space="preserve"> initialisant les paramètres du menu, les méthodes </w:t>
-      </w:r>
+        <w:t>Start(</w:t>
+      </w:r>
+      <w:proofErr w:type="gramEnd"/>
       <w:r>
         <w:rPr>
           <w:i/>
           <w:iCs/>
         </w:rPr>
-        <w:t>OnMouseEnter()</w:t>
-      </w:r>
-      <w:r>
-        <w:t xml:space="preserve"> et </w:t>
-      </w:r>
+        <w:t>)</w:t>
+      </w:r>
+      <w:r>
+        <w:t xml:space="preserve"> initialisant les paramètres du menu, les méthodes </w:t>
+      </w:r>
+      <w:proofErr w:type="spellStart"/>
       <w:r>
         <w:rPr>
           <w:i/>
           <w:iCs/>
         </w:rPr>
-        <w:t>OnMouseExit()</w:t>
-      </w:r>
-      <w:r>
-        <w:t xml:space="preserve"> pour détecter la présence du curseur de la souris dans le menu et les différents boutons qui le compose. Enfin une dernière méthode </w:t>
-      </w:r>
+        <w:t>OnMouseEnter</w:t>
+      </w:r>
+      <w:proofErr w:type="spellEnd"/>
       <w:r>
         <w:rPr>
           <w:i/>
           <w:iCs/>
         </w:rPr>
-        <w:t>OnPointerClick(PointerEventData)</w:t>
+        <w:t>()</w:t>
+      </w:r>
+      <w:r>
+        <w:t xml:space="preserve"> et </w:t>
+      </w:r>
+      <w:proofErr w:type="spellStart"/>
+      <w:r>
+        <w:rPr>
+          <w:i/>
+          <w:iCs/>
+        </w:rPr>
+        <w:t>OnMouseExit</w:t>
+      </w:r>
+      <w:proofErr w:type="spellEnd"/>
+      <w:r>
+        <w:rPr>
+          <w:i/>
+          <w:iCs/>
+        </w:rPr>
+        <w:t>()</w:t>
+      </w:r>
+      <w:r>
+        <w:t xml:space="preserve"> pour détecter la présence du curseur de la souris dans le menu et les différents boutons qui le compose. Enfin une dernière méthode </w:t>
+      </w:r>
+      <w:proofErr w:type="spellStart"/>
+      <w:r>
+        <w:rPr>
+          <w:i/>
+          <w:iCs/>
+        </w:rPr>
+        <w:t>OnPointerClick</w:t>
+      </w:r>
+      <w:proofErr w:type="spellEnd"/>
+      <w:r>
+        <w:rPr>
+          <w:i/>
+          <w:iCs/>
+        </w:rPr>
+        <w:t>(</w:t>
+      </w:r>
+      <w:proofErr w:type="spellStart"/>
+      <w:r>
+        <w:rPr>
+          <w:i/>
+          <w:iCs/>
+        </w:rPr>
+        <w:t>PointerEventData</w:t>
+      </w:r>
+      <w:proofErr w:type="spellEnd"/>
+      <w:r>
+        <w:rPr>
+          <w:i/>
+          <w:iCs/>
+        </w:rPr>
+        <w:t>)</w:t>
       </w:r>
       <w:r>
         <w:t xml:space="preserve"> déclenché par un clic de souris, l’action associée au clic est donc définie dans cette méthode.</w:t>
@@ -6490,6 +7131,7 @@
         <w:tab/>
         <w:t xml:space="preserve">Pour les objets avec lesquels le joueur doit pouvoir interagir, nous avons également choisi de faire un héritage de classe. La classe mère étant la classe </w:t>
       </w:r>
+      <w:proofErr w:type="spellStart"/>
       <w:r>
         <w:rPr>
           <w:i/>
@@ -6497,9 +7139,11 @@
         </w:rPr>
         <w:t>ObjectInterractable</w:t>
       </w:r>
+      <w:proofErr w:type="spellEnd"/>
       <w:r>
         <w:t xml:space="preserve">. Très basique, cette classe comprend un booléen </w:t>
       </w:r>
+      <w:proofErr w:type="spellStart"/>
       <w:r>
         <w:rPr>
           <w:i/>
@@ -6507,15 +7151,25 @@
         </w:rPr>
         <w:t>isActivated</w:t>
       </w:r>
+      <w:proofErr w:type="spellEnd"/>
       <w:r>
         <w:t xml:space="preserve"> indiquant si l’objet est en cours d’utilisation ou non, les méthodes </w:t>
       </w:r>
+      <w:proofErr w:type="gramStart"/>
       <w:r>
         <w:rPr>
           <w:i/>
           <w:iCs/>
         </w:rPr>
-        <w:t xml:space="preserve">Start() </w:t>
+        <w:t>Start(</w:t>
+      </w:r>
+      <w:proofErr w:type="gramEnd"/>
+      <w:r>
+        <w:rPr>
+          <w:i/>
+          <w:iCs/>
+        </w:rPr>
+        <w:t xml:space="preserve">) </w:t>
       </w:r>
       <w:r>
         <w:t xml:space="preserve">et </w:t>
@@ -6530,22 +7184,40 @@
       <w:r>
         <w:t xml:space="preserve"> mais également deux autres méthodes </w:t>
       </w:r>
+      <w:proofErr w:type="spellStart"/>
       <w:r>
         <w:rPr>
           <w:i/>
           <w:iCs/>
         </w:rPr>
-        <w:t>HandlerOn()</w:t>
-      </w:r>
-      <w:r>
-        <w:t xml:space="preserve"> et </w:t>
-      </w:r>
+        <w:t>HandlerOn</w:t>
+      </w:r>
+      <w:proofErr w:type="spellEnd"/>
       <w:r>
         <w:rPr>
           <w:i/>
           <w:iCs/>
         </w:rPr>
-        <w:t>HandlerOff()</w:t>
+        <w:t>()</w:t>
+      </w:r>
+      <w:r>
+        <w:t xml:space="preserve"> et </w:t>
+      </w:r>
+      <w:proofErr w:type="spellStart"/>
+      <w:r>
+        <w:rPr>
+          <w:i/>
+          <w:iCs/>
+        </w:rPr>
+        <w:t>HandlerOff</w:t>
+      </w:r>
+      <w:proofErr w:type="spellEnd"/>
+      <w:r>
+        <w:rPr>
+          <w:i/>
+          <w:iCs/>
+        </w:rPr>
+        <w:t>()</w:t>
       </w:r>
       <w:r>
         <w:t xml:space="preserve">. Ces dernières contiennent les comportements que les objets doivent suivre lorsque pour la première, une action est effectuée sur l’objet, et pour la seconde, lorsque l’action est stoppée. Nous avons pris la décision de mettre en place ces deux méthodes car nous voyions les objets comme une entité du jeu à part entière dont le comportement est </w:t>
@@ -6563,6 +7235,7 @@
         <w:tab/>
         <w:t xml:space="preserve">Enfin nous avons la famille des actions qui sont l’ensemble des scripts associés aux personnages. Nous remarquons que la classe mère Action possède une </w:t>
       </w:r>
+      <w:proofErr w:type="spellStart"/>
       <w:r>
         <w:rPr>
           <w:i/>
@@ -6570,9 +7243,11 @@
         </w:rPr>
         <w:t>AudioSource</w:t>
       </w:r>
+      <w:proofErr w:type="spellEnd"/>
       <w:r>
         <w:t xml:space="preserve"> et un </w:t>
       </w:r>
+      <w:proofErr w:type="spellStart"/>
       <w:r>
         <w:rPr>
           <w:i/>
@@ -6580,14 +7255,39 @@
         </w:rPr>
         <w:t>AudioClip</w:t>
       </w:r>
-      <w:r>
-        <w:t xml:space="preserve">. En effet, nous voulions que chaque Otakus possède son propre effet sonore à savoir le son d’une note de musique, celle dont il porte le nom. Nous nous sommes mis d’accord pour dire qu’un personnage équivaut à une action, nous n’aurons jamais plus de classes héritées d’Action que de personnages. A savoir que la méthode </w:t>
-      </w:r>
+      <w:proofErr w:type="spellEnd"/>
+      <w:r>
+        <w:t xml:space="preserve">. En effet, nous voulions que chaque </w:t>
+      </w:r>
+      <w:proofErr w:type="spellStart"/>
+      <w:r>
+        <w:t>Otakus</w:t>
+      </w:r>
+      <w:proofErr w:type="spellEnd"/>
+      <w:r>
+        <w:t xml:space="preserve"> possède son propre effet sonore à savoir le son d’une note de musique, celle dont il porte le nom. Nous nous sommes mis d’accord pour dire qu’un personnage équivaut à une action, nous n’aurons jamais plus de classes héritées d’Action que de personnages. A savoir que la méthode </w:t>
+      </w:r>
+      <w:proofErr w:type="spellStart"/>
+      <w:proofErr w:type="gramStart"/>
       <w:r>
         <w:rPr>
           <w:i/>
         </w:rPr>
-        <w:t>Execute()</w:t>
+        <w:t>Execute</w:t>
+      </w:r>
+      <w:proofErr w:type="spellEnd"/>
+      <w:r>
+        <w:rPr>
+          <w:i/>
+        </w:rPr>
+        <w:t>(</w:t>
+      </w:r>
+      <w:proofErr w:type="gramEnd"/>
+      <w:r>
+        <w:rPr>
+          <w:i/>
+        </w:rPr>
+        <w:t>)</w:t>
       </w:r>
       <w:r>
         <w:t xml:space="preserve"> est appelée par </w:t>
@@ -6601,22 +7301,40 @@
       <w:r>
         <w:t xml:space="preserve"> et va « exécuter » l’action en question, c’est dans cette méthode aussi que pourront être appelées les méthodes </w:t>
       </w:r>
+      <w:proofErr w:type="spellStart"/>
       <w:r>
         <w:rPr>
           <w:i/>
           <w:iCs/>
         </w:rPr>
-        <w:t>HandlerOn()</w:t>
-      </w:r>
-      <w:r>
-        <w:t xml:space="preserve"> et </w:t>
-      </w:r>
+        <w:t>HandlerOn</w:t>
+      </w:r>
+      <w:proofErr w:type="spellEnd"/>
       <w:r>
         <w:rPr>
           <w:i/>
           <w:iCs/>
         </w:rPr>
-        <w:t>HandlerOff()</w:t>
+        <w:t>()</w:t>
+      </w:r>
+      <w:r>
+        <w:t xml:space="preserve"> et </w:t>
+      </w:r>
+      <w:proofErr w:type="spellStart"/>
+      <w:r>
+        <w:rPr>
+          <w:i/>
+          <w:iCs/>
+        </w:rPr>
+        <w:t>HandlerOff</w:t>
+      </w:r>
+      <w:proofErr w:type="spellEnd"/>
+      <w:r>
+        <w:rPr>
+          <w:i/>
+          <w:iCs/>
+        </w:rPr>
+        <w:t>()</w:t>
       </w:r>
       <w:r>
         <w:t xml:space="preserve"> des objets.</w:t>
@@ -6634,7 +7352,7 @@
           <w:szCs w:val="40"/>
         </w:rPr>
       </w:pPr>
-      <w:bookmarkStart w:id="24" w:name="_Toc501273659"/>
+      <w:bookmarkStart w:id="25" w:name="_Toc501273659"/>
       <w:r>
         <w:rPr>
           <w:sz w:val="40"/>
@@ -6643,14 +7361,12 @@
         <w:lastRenderedPageBreak/>
         <w:t>Tests effectués</w:t>
       </w:r>
-      <w:bookmarkEnd w:id="24"/>
+      <w:bookmarkEnd w:id="25"/>
     </w:p>
     <w:p>
       <w:pPr>
         <w:ind w:firstLine="720"/>
       </w:pPr>
-      <w:bookmarkStart w:id="25" w:name="_GoBack"/>
-      <w:bookmarkEnd w:id="25"/>
       <w:r>
         <w:t xml:space="preserve">Lors du développement, nous nous sommes assurés au fur et à mesure que chaque fonctionnalité ne présentait pas de défaut. Nous avons pour ce faire créer une scène qui forçait l’utilisation des différentes fonctionnalités lors que nous en rajoutions une. Cela a permis de tester les différents ajouts dans </w:t>
       </w:r>
@@ -6668,7 +7384,15 @@
     </w:p>
     <w:p>
       <w:r>
-        <w:t>Ainsi nous nous sommes également assurés que le jeu était jouable pour une personne ne connaissant rien du jeu en dehors des contrôles.</w:t>
+        <w:t xml:space="preserve">Ainsi nous nous sommes également </w:t>
+      </w:r>
+      <w:proofErr w:type="gramStart"/>
+      <w:r>
+        <w:t>assurés</w:t>
+      </w:r>
+      <w:proofErr w:type="gramEnd"/>
+      <w:r>
+        <w:t xml:space="preserve"> que le jeu était jouable pour une personne ne connaissant rien du jeu en dehors des contrôles.</w:t>
       </w:r>
     </w:p>
     <w:p>
@@ -6717,27 +7441,434 @@
       <w:pPr>
         <w:spacing w:line="360" w:lineRule="auto"/>
       </w:pPr>
+      <w:bookmarkStart w:id="27" w:name="_Toc501273661"/>
       <w:r>
         <w:tab/>
+        <w:t>Nous avons produits plusieurs visuels pour le jeu en allant de la boite et le poster ainsi que quelques images en jeu.</w:t>
       </w:r>
     </w:p>
     <w:p>
       <w:pPr>
         <w:spacing w:line="360" w:lineRule="auto"/>
+        <w:jc w:val="center"/>
       </w:pPr>
+      <w:r>
+        <w:rPr>
+          <w:noProof/>
+        </w:rPr>
+        <w:drawing>
+          <wp:inline distT="0" distB="0" distL="0" distR="0" wp14:anchorId="5C9AABBF">
+            <wp:extent cx="4468495" cy="6389370"/>
+            <wp:effectExtent l="0" t="0" r="8255" b="0"/>
+            <wp:docPr id="19" name="Image 19"/>
+            <wp:cNvGraphicFramePr>
+              <a:graphicFrameLocks xmlns:a="http://schemas.openxmlformats.org/drawingml/2006/main" noChangeAspect="1"/>
+            </wp:cNvGraphicFramePr>
+            <a:graphic xmlns:a="http://schemas.openxmlformats.org/drawingml/2006/main">
+              <a:graphicData uri="http://schemas.openxmlformats.org/drawingml/2006/picture">
+                <pic:pic xmlns:pic="http://schemas.openxmlformats.org/drawingml/2006/picture">
+                  <pic:nvPicPr>
+                    <pic:cNvPr id="0" name="Picture 2"/>
+                    <pic:cNvPicPr>
+                      <a:picLocks noChangeAspect="1" noChangeArrowheads="1"/>
+                    </pic:cNvPicPr>
+                  </pic:nvPicPr>
+                  <pic:blipFill>
+                    <a:blip r:embed="rId21">
+                      <a:extLst>
+                        <a:ext uri="{28A0092B-C50C-407E-A947-70E740481C1C}">
+                          <a14:useLocalDpi xmlns:a14="http://schemas.microsoft.com/office/drawing/2010/main" val="0"/>
+                        </a:ext>
+                      </a:extLst>
+                    </a:blip>
+                    <a:srcRect/>
+                    <a:stretch>
+                      <a:fillRect/>
+                    </a:stretch>
+                  </pic:blipFill>
+                  <pic:spPr bwMode="auto">
+                    <a:xfrm>
+                      <a:off x="0" y="0"/>
+                      <a:ext cx="4468495" cy="6389370"/>
+                    </a:xfrm>
+                    <a:prstGeom prst="rect">
+                      <a:avLst/>
+                    </a:prstGeom>
+                    <a:noFill/>
+                  </pic:spPr>
+                </pic:pic>
+              </a:graphicData>
+            </a:graphic>
+          </wp:inline>
+        </w:drawing>
+      </w:r>
+    </w:p>
+    <w:p>
+      <w:pPr>
+        <w:spacing w:line="360" w:lineRule="auto"/>
+        <w:jc w:val="center"/>
+      </w:pPr>
+      <w:r>
+        <w:t>Le poster</w:t>
+      </w:r>
+    </w:p>
+    <w:p>
+      <w:pPr>
+        <w:spacing w:line="360" w:lineRule="auto"/>
+        <w:jc w:val="center"/>
+      </w:pPr>
+      <w:r>
+        <w:rPr>
+          <w:noProof/>
+        </w:rPr>
+        <w:lastRenderedPageBreak/>
+        <w:drawing>
+          <wp:inline distT="0" distB="0" distL="0" distR="0" wp14:anchorId="3150D24E" wp14:editId="04A0B83B">
+            <wp:extent cx="4467225" cy="6391275"/>
+            <wp:effectExtent l="0" t="0" r="9525" b="9525"/>
+            <wp:docPr id="17" name="Image 17" descr="C:\Users\FRANOI~2\AppData\Local\Temp\Rar$DRa0.745\Visuel\boite.png"/>
+            <wp:cNvGraphicFramePr>
+              <a:graphicFrameLocks xmlns:a="http://schemas.openxmlformats.org/drawingml/2006/main" noChangeAspect="1"/>
+            </wp:cNvGraphicFramePr>
+            <a:graphic xmlns:a="http://schemas.openxmlformats.org/drawingml/2006/main">
+              <a:graphicData uri="http://schemas.openxmlformats.org/drawingml/2006/picture">
+                <pic:pic xmlns:pic="http://schemas.openxmlformats.org/drawingml/2006/picture">
+                  <pic:nvPicPr>
+                    <pic:cNvPr id="0" name="Picture 5" descr="C:\Users\FRANOI~2\AppData\Local\Temp\Rar$DRa0.745\Visuel\boite.png"/>
+                    <pic:cNvPicPr>
+                      <a:picLocks noChangeAspect="1" noChangeArrowheads="1"/>
+                    </pic:cNvPicPr>
+                  </pic:nvPicPr>
+                  <pic:blipFill>
+                    <a:blip r:embed="rId22" cstate="print">
+                      <a:extLst>
+                        <a:ext uri="{28A0092B-C50C-407E-A947-70E740481C1C}">
+                          <a14:useLocalDpi xmlns:a14="http://schemas.microsoft.com/office/drawing/2010/main" val="0"/>
+                        </a:ext>
+                      </a:extLst>
+                    </a:blip>
+                    <a:srcRect/>
+                    <a:stretch>
+                      <a:fillRect/>
+                    </a:stretch>
+                  </pic:blipFill>
+                  <pic:spPr bwMode="auto">
+                    <a:xfrm>
+                      <a:off x="0" y="0"/>
+                      <a:ext cx="4467225" cy="6391275"/>
+                    </a:xfrm>
+                    <a:prstGeom prst="rect">
+                      <a:avLst/>
+                    </a:prstGeom>
+                    <a:noFill/>
+                    <a:ln>
+                      <a:noFill/>
+                    </a:ln>
+                  </pic:spPr>
+                </pic:pic>
+              </a:graphicData>
+            </a:graphic>
+          </wp:inline>
+        </w:drawing>
+      </w:r>
+    </w:p>
+    <w:p>
+      <w:pPr>
+        <w:spacing w:line="360" w:lineRule="auto"/>
+        <w:jc w:val="center"/>
+      </w:pPr>
+      <w:r>
+        <w:t xml:space="preserve">La jaquette /boite </w:t>
+      </w:r>
+    </w:p>
+    <w:p>
+      <w:pPr>
+        <w:spacing w:line="360" w:lineRule="auto"/>
+        <w:jc w:val="center"/>
+      </w:pPr>
+      <w:r>
+        <w:rPr>
+          <w:noProof/>
+        </w:rPr>
+        <w:lastRenderedPageBreak/>
+        <w:drawing>
+          <wp:inline distT="0" distB="0" distL="0" distR="0" wp14:anchorId="33AB4984" wp14:editId="4D3011D0">
+            <wp:extent cx="5362575" cy="4062017"/>
+            <wp:effectExtent l="0" t="0" r="0" b="0"/>
+            <wp:docPr id="15" name="Image 15" descr="C:\Users\FRANOI~2\AppData\Local\Temp\Rar$DRa0.745\Visuel\3.PNG"/>
+            <wp:cNvGraphicFramePr>
+              <a:graphicFrameLocks xmlns:a="http://schemas.openxmlformats.org/drawingml/2006/main" noChangeAspect="1"/>
+            </wp:cNvGraphicFramePr>
+            <a:graphic xmlns:a="http://schemas.openxmlformats.org/drawingml/2006/main">
+              <a:graphicData uri="http://schemas.openxmlformats.org/drawingml/2006/picture">
+                <pic:pic xmlns:pic="http://schemas.openxmlformats.org/drawingml/2006/picture">
+                  <pic:nvPicPr>
+                    <pic:cNvPr id="0" name="Picture 3" descr="C:\Users\FRANOI~2\AppData\Local\Temp\Rar$DRa0.745\Visuel\3.PNG"/>
+                    <pic:cNvPicPr>
+                      <a:picLocks noChangeAspect="1" noChangeArrowheads="1"/>
+                    </pic:cNvPicPr>
+                  </pic:nvPicPr>
+                  <pic:blipFill>
+                    <a:blip r:embed="rId23">
+                      <a:extLst>
+                        <a:ext uri="{28A0092B-C50C-407E-A947-70E740481C1C}">
+                          <a14:useLocalDpi xmlns:a14="http://schemas.microsoft.com/office/drawing/2010/main" val="0"/>
+                        </a:ext>
+                      </a:extLst>
+                    </a:blip>
+                    <a:srcRect/>
+                    <a:stretch>
+                      <a:fillRect/>
+                    </a:stretch>
+                  </pic:blipFill>
+                  <pic:spPr bwMode="auto">
+                    <a:xfrm>
+                      <a:off x="0" y="0"/>
+                      <a:ext cx="5360200" cy="4060218"/>
+                    </a:xfrm>
+                    <a:prstGeom prst="rect">
+                      <a:avLst/>
+                    </a:prstGeom>
+                    <a:noFill/>
+                    <a:ln>
+                      <a:noFill/>
+                    </a:ln>
+                  </pic:spPr>
+                </pic:pic>
+              </a:graphicData>
+            </a:graphic>
+          </wp:inline>
+        </w:drawing>
+      </w:r>
+    </w:p>
+    <w:p>
+      <w:pPr>
+        <w:spacing w:line="360" w:lineRule="auto"/>
+        <w:jc w:val="center"/>
+      </w:pPr>
+      <w:r>
+        <w:t xml:space="preserve">Une image du niveau 1 avec plusieurs </w:t>
+      </w:r>
+      <w:proofErr w:type="spellStart"/>
+      <w:r>
+        <w:t>otakus</w:t>
+      </w:r>
+      <w:proofErr w:type="spellEnd"/>
+      <w:r>
+        <w:t xml:space="preserve"> en action</w:t>
+      </w:r>
+    </w:p>
+    <w:p>
+      <w:pPr>
+        <w:spacing w:line="360" w:lineRule="auto"/>
+        <w:jc w:val="center"/>
+      </w:pPr>
+      <w:r>
+        <w:rPr>
+          <w:noProof/>
+        </w:rPr>
+        <w:drawing>
+          <wp:inline distT="0" distB="0" distL="0" distR="0" wp14:anchorId="5A36DE97" wp14:editId="06061AB4">
+            <wp:extent cx="5724525" cy="3609975"/>
+            <wp:effectExtent l="0" t="0" r="9525" b="9525"/>
+            <wp:docPr id="16" name="Image 16" descr="C:\Users\FRANOI~2\AppData\Local\Temp\Rar$DRa0.745\Visuel\4.PNG"/>
+            <wp:cNvGraphicFramePr>
+              <a:graphicFrameLocks xmlns:a="http://schemas.openxmlformats.org/drawingml/2006/main" noChangeAspect="1"/>
+            </wp:cNvGraphicFramePr>
+            <a:graphic xmlns:a="http://schemas.openxmlformats.org/drawingml/2006/main">
+              <a:graphicData uri="http://schemas.openxmlformats.org/drawingml/2006/picture">
+                <pic:pic xmlns:pic="http://schemas.openxmlformats.org/drawingml/2006/picture">
+                  <pic:nvPicPr>
+                    <pic:cNvPr id="0" name="Picture 4" descr="C:\Users\FRANOI~2\AppData\Local\Temp\Rar$DRa0.745\Visuel\4.PNG"/>
+                    <pic:cNvPicPr>
+                      <a:picLocks noChangeAspect="1" noChangeArrowheads="1"/>
+                    </pic:cNvPicPr>
+                  </pic:nvPicPr>
+                  <pic:blipFill>
+                    <a:blip r:embed="rId24">
+                      <a:extLst>
+                        <a:ext uri="{28A0092B-C50C-407E-A947-70E740481C1C}">
+                          <a14:useLocalDpi xmlns:a14="http://schemas.microsoft.com/office/drawing/2010/main" val="0"/>
+                        </a:ext>
+                      </a:extLst>
+                    </a:blip>
+                    <a:srcRect/>
+                    <a:stretch>
+                      <a:fillRect/>
+                    </a:stretch>
+                  </pic:blipFill>
+                  <pic:spPr bwMode="auto">
+                    <a:xfrm>
+                      <a:off x="0" y="0"/>
+                      <a:ext cx="5724525" cy="3609975"/>
+                    </a:xfrm>
+                    <a:prstGeom prst="rect">
+                      <a:avLst/>
+                    </a:prstGeom>
+                    <a:noFill/>
+                    <a:ln>
+                      <a:noFill/>
+                    </a:ln>
+                  </pic:spPr>
+                </pic:pic>
+              </a:graphicData>
+            </a:graphic>
+          </wp:inline>
+        </w:drawing>
+      </w:r>
+    </w:p>
+    <w:p>
+      <w:pPr>
+        <w:spacing w:line="360" w:lineRule="auto"/>
+        <w:jc w:val="center"/>
+      </w:pPr>
+      <w:r>
+        <w:t>La fin du niveau 1</w:t>
+      </w:r>
+    </w:p>
+    <w:p>
+      <w:pPr>
+        <w:spacing w:line="360" w:lineRule="auto"/>
+        <w:jc w:val="center"/>
+      </w:pPr>
+      <w:r>
+        <w:rPr>
+          <w:noProof/>
+        </w:rPr>
+        <w:lastRenderedPageBreak/>
+        <w:drawing>
+          <wp:inline distT="0" distB="0" distL="0" distR="0" wp14:anchorId="470FD3F9" wp14:editId="4543D0EC">
+            <wp:extent cx="5200650" cy="3048000"/>
+            <wp:effectExtent l="0" t="0" r="0" b="0"/>
+            <wp:docPr id="14" name="Image 14" descr="C:\Users\FRANOI~2\AppData\Local\Temp\Rar$DRa0.745\Visuel\2.PNG"/>
+            <wp:cNvGraphicFramePr>
+              <a:graphicFrameLocks xmlns:a="http://schemas.openxmlformats.org/drawingml/2006/main" noChangeAspect="1"/>
+            </wp:cNvGraphicFramePr>
+            <a:graphic xmlns:a="http://schemas.openxmlformats.org/drawingml/2006/main">
+              <a:graphicData uri="http://schemas.openxmlformats.org/drawingml/2006/picture">
+                <pic:pic xmlns:pic="http://schemas.openxmlformats.org/drawingml/2006/picture">
+                  <pic:nvPicPr>
+                    <pic:cNvPr id="0" name="Picture 2" descr="C:\Users\FRANOI~2\AppData\Local\Temp\Rar$DRa0.745\Visuel\2.PNG"/>
+                    <pic:cNvPicPr>
+                      <a:picLocks noChangeAspect="1" noChangeArrowheads="1"/>
+                    </pic:cNvPicPr>
+                  </pic:nvPicPr>
+                  <pic:blipFill>
+                    <a:blip r:embed="rId25">
+                      <a:extLst>
+                        <a:ext uri="{28A0092B-C50C-407E-A947-70E740481C1C}">
+                          <a14:useLocalDpi xmlns:a14="http://schemas.microsoft.com/office/drawing/2010/main" val="0"/>
+                        </a:ext>
+                      </a:extLst>
+                    </a:blip>
+                    <a:srcRect/>
+                    <a:stretch>
+                      <a:fillRect/>
+                    </a:stretch>
+                  </pic:blipFill>
+                  <pic:spPr bwMode="auto">
+                    <a:xfrm>
+                      <a:off x="0" y="0"/>
+                      <a:ext cx="5200650" cy="3048000"/>
+                    </a:xfrm>
+                    <a:prstGeom prst="rect">
+                      <a:avLst/>
+                    </a:prstGeom>
+                    <a:noFill/>
+                    <a:ln>
+                      <a:noFill/>
+                    </a:ln>
+                  </pic:spPr>
+                </pic:pic>
+              </a:graphicData>
+            </a:graphic>
+          </wp:inline>
+        </w:drawing>
+      </w:r>
+    </w:p>
+    <w:p>
+      <w:pPr>
+        <w:spacing w:line="360" w:lineRule="auto"/>
+        <w:jc w:val="center"/>
+      </w:pPr>
+      <w:r>
+        <w:t>Le bouton d’activation du portail de fin de niveau</w:t>
+      </w:r>
+    </w:p>
+    <w:p>
+      <w:pPr>
+        <w:spacing w:line="360" w:lineRule="auto"/>
+        <w:jc w:val="center"/>
+      </w:pPr>
+      <w:r>
+        <w:rPr>
+          <w:noProof/>
+        </w:rPr>
+        <w:drawing>
+          <wp:inline distT="0" distB="0" distL="0" distR="0" wp14:anchorId="245AFC59" wp14:editId="518FA2B2">
+            <wp:extent cx="5724525" cy="4305300"/>
+            <wp:effectExtent l="0" t="0" r="9525" b="0"/>
+            <wp:docPr id="13" name="Image 13" descr="C:\Users\FRANOI~2\AppData\Local\Temp\Rar$DRa0.745\Visuel\1.PNG"/>
+            <wp:cNvGraphicFramePr>
+              <a:graphicFrameLocks xmlns:a="http://schemas.openxmlformats.org/drawingml/2006/main" noChangeAspect="1"/>
+            </wp:cNvGraphicFramePr>
+            <a:graphic xmlns:a="http://schemas.openxmlformats.org/drawingml/2006/main">
+              <a:graphicData uri="http://schemas.openxmlformats.org/drawingml/2006/picture">
+                <pic:pic xmlns:pic="http://schemas.openxmlformats.org/drawingml/2006/picture">
+                  <pic:nvPicPr>
+                    <pic:cNvPr id="0" name="Picture 1" descr="C:\Users\FRANOI~2\AppData\Local\Temp\Rar$DRa0.745\Visuel\1.PNG"/>
+                    <pic:cNvPicPr>
+                      <a:picLocks noChangeAspect="1" noChangeArrowheads="1"/>
+                    </pic:cNvPicPr>
+                  </pic:nvPicPr>
+                  <pic:blipFill>
+                    <a:blip r:embed="rId26">
+                      <a:extLst>
+                        <a:ext uri="{28A0092B-C50C-407E-A947-70E740481C1C}">
+                          <a14:useLocalDpi xmlns:a14="http://schemas.microsoft.com/office/drawing/2010/main" val="0"/>
+                        </a:ext>
+                      </a:extLst>
+                    </a:blip>
+                    <a:srcRect/>
+                    <a:stretch>
+                      <a:fillRect/>
+                    </a:stretch>
+                  </pic:blipFill>
+                  <pic:spPr bwMode="auto">
+                    <a:xfrm>
+                      <a:off x="0" y="0"/>
+                      <a:ext cx="5724525" cy="4305300"/>
+                    </a:xfrm>
+                    <a:prstGeom prst="rect">
+                      <a:avLst/>
+                    </a:prstGeom>
+                    <a:noFill/>
+                    <a:ln>
+                      <a:noFill/>
+                    </a:ln>
+                  </pic:spPr>
+                </pic:pic>
+              </a:graphicData>
+            </a:graphic>
+          </wp:inline>
+        </w:drawing>
+      </w:r>
+    </w:p>
+    <w:p>
+      <w:pPr>
+        <w:spacing w:line="360" w:lineRule="auto"/>
+        <w:jc w:val="center"/>
+      </w:pPr>
+      <w:r>
+        <w:t>La fin du niveau 2</w:t>
+      </w:r>
     </w:p>
     <w:p>
       <w:pPr>
         <w:suppressAutoHyphens w:val="0"/>
         <w:jc w:val="left"/>
         <w:textAlignment w:val="auto"/>
-        <w:rPr>
-          <w:rFonts w:ascii="Liberation Sans" w:eastAsia="Noto Sans CJK SC Regular" w:hAnsi="Liberation Sans" w:cs="FreeSans"/>
-          <w:sz w:val="40"/>
-          <w:szCs w:val="40"/>
-        </w:rPr>
       </w:pPr>
-      <w:bookmarkStart w:id="27" w:name="_Toc501273661"/>
       <w:r>
         <w:br w:type="page"/>
       </w:r>
@@ -6791,19 +7922,21 @@
       </w:pPr>
     </w:p>
     <w:sectPr>
+      <w:footerReference w:type="default" r:id="rId27"/>
       <w:pgSz w:w="11906" w:h="16838"/>
       <w:pgMar w:top="1440" w:right="1440" w:bottom="1560" w:left="1440" w:header="0" w:footer="1440" w:gutter="0"/>
       <w:pgNumType w:start="0"/>
       <w:cols w:space="720"/>
       <w:formProt w:val="0"/>
-      <w:docGrid w:linePitch="240" w:charSpace="-6145"/>
+      <w:titlePg/>
+      <w:docGrid w:linePitch="326" w:charSpace="-6145"/>
     </w:sectPr>
   </w:body>
 </w:document>
 </file>
 
 <file path=word/endnotes.xml><?xml version="1.0" encoding="utf-8"?>
-<w:endnotes xmlns:wpc="http://schemas.microsoft.com/office/word/2010/wordprocessingCanvas" xmlns:cx="http://schemas.microsoft.com/office/drawing/2014/chartex" xmlns:cx1="http://schemas.microsoft.com/office/drawing/2015/9/8/chartex" xmlns:cx2="http://schemas.microsoft.com/office/drawing/2015/10/21/chartex" xmlns:cx3="http://schemas.microsoft.com/office/drawing/2016/5/9/chartex" xmlns:cx4="http://schemas.microsoft.com/office/drawing/2016/5/10/chartex" xmlns:cx5="http://schemas.microsoft.com/office/drawing/2016/5/11/chartex" xmlns:cx6="http://schemas.microsoft.com/office/drawing/2016/5/12/chartex" xmlns:cx7="http://schemas.microsoft.com/office/drawing/2016/5/13/chartex" xmlns:cx8="http://schemas.microsoft.com/office/drawing/2016/5/14/chartex" xmlns:mc="http://schemas.openxmlformats.org/markup-compatibility/2006" xmlns:aink="http://schemas.microsoft.com/office/drawing/2016/ink" xmlns:am3d="http://schemas.microsoft.com/office/drawing/2017/model3d" xmlns:o="urn:schemas-microsoft-com:office:office" xmlns:r="http://schemas.openxmlformats.org/officeDocument/2006/relationships" xmlns:m="http://schemas.openxmlformats.org/officeDocument/2006/math" xmlns:v="urn:schemas-microsoft-com:vml" xmlns:wp14="http://schemas.microsoft.com/office/word/2010/wordprocessingDrawing" xmlns:wp="http://schemas.openxmlformats.org/drawingml/2006/wordprocessingDrawing" xmlns:w10="urn:schemas-microsoft-com:office:word" xmlns:w="http://schemas.openxmlformats.org/wordprocessingml/2006/main" xmlns:w14="http://schemas.microsoft.com/office/word/2010/wordml" xmlns:w15="http://schemas.microsoft.com/office/word/2012/wordml" xmlns:w16cid="http://schemas.microsoft.com/office/word/2016/wordml/cid" xmlns:w16se="http://schemas.microsoft.com/office/word/2015/wordml/symex" xmlns:wpg="http://schemas.microsoft.com/office/word/2010/wordprocessingGroup" xmlns:wpi="http://schemas.microsoft.com/office/word/2010/wordprocessingInk" xmlns:wne="http://schemas.microsoft.com/office/word/2006/wordml" xmlns:wps="http://schemas.microsoft.com/office/word/2010/wordprocessingShape" mc:Ignorable="w14 w15 w16se w16cid wp14">
+<w:endnotes xmlns:wpc="http://schemas.microsoft.com/office/word/2010/wordprocessingCanvas" xmlns:mc="http://schemas.openxmlformats.org/markup-compatibility/2006" xmlns:o="urn:schemas-microsoft-com:office:office" xmlns:r="http://schemas.openxmlformats.org/officeDocument/2006/relationships" xmlns:m="http://schemas.openxmlformats.org/officeDocument/2006/math" xmlns:v="urn:schemas-microsoft-com:vml" xmlns:wp14="http://schemas.microsoft.com/office/word/2010/wordprocessingDrawing" xmlns:wp="http://schemas.openxmlformats.org/drawingml/2006/wordprocessingDrawing" xmlns:w10="urn:schemas-microsoft-com:office:word" xmlns:w="http://schemas.openxmlformats.org/wordprocessingml/2006/main" xmlns:w14="http://schemas.microsoft.com/office/word/2010/wordml" xmlns:wpg="http://schemas.microsoft.com/office/word/2010/wordprocessingGroup" xmlns:wpi="http://schemas.microsoft.com/office/word/2010/wordprocessingInk" xmlns:wne="http://schemas.microsoft.com/office/word/2006/wordml" xmlns:wps="http://schemas.microsoft.com/office/word/2010/wordprocessingShape" mc:Ignorable="w14 wp14">
   <w:endnote w:type="separator" w:id="-1">
     <w:p>
       <w:r>
@@ -6821,8 +7954,59 @@
 </w:endnotes>
 </file>
 
+<file path=word/footer1.xml><?xml version="1.0" encoding="utf-8"?>
+<w:ftr xmlns:wpc="http://schemas.microsoft.com/office/word/2010/wordprocessingCanvas" xmlns:mc="http://schemas.openxmlformats.org/markup-compatibility/2006" xmlns:o="urn:schemas-microsoft-com:office:office" xmlns:r="http://schemas.openxmlformats.org/officeDocument/2006/relationships" xmlns:m="http://schemas.openxmlformats.org/officeDocument/2006/math" xmlns:v="urn:schemas-microsoft-com:vml" xmlns:wp14="http://schemas.microsoft.com/office/word/2010/wordprocessingDrawing" xmlns:wp="http://schemas.openxmlformats.org/drawingml/2006/wordprocessingDrawing" xmlns:w10="urn:schemas-microsoft-com:office:word" xmlns:w="http://schemas.openxmlformats.org/wordprocessingml/2006/main" xmlns:w14="http://schemas.microsoft.com/office/word/2010/wordml" xmlns:wpg="http://schemas.microsoft.com/office/word/2010/wordprocessingGroup" xmlns:wpi="http://schemas.microsoft.com/office/word/2010/wordprocessingInk" xmlns:wne="http://schemas.microsoft.com/office/word/2006/wordml" xmlns:wps="http://schemas.microsoft.com/office/word/2010/wordprocessingShape" mc:Ignorable="w14 wp14">
+  <w:sdt>
+    <w:sdtPr>
+      <w:id w:val="1665047601"/>
+      <w:docPartObj>
+        <w:docPartGallery w:val="Page Numbers (Bottom of Page)"/>
+        <w:docPartUnique/>
+      </w:docPartObj>
+    </w:sdtPr>
+    <w:sdtContent>
+      <w:p>
+        <w:pPr>
+          <w:pStyle w:val="Pieddepage"/>
+          <w:jc w:val="right"/>
+        </w:pPr>
+        <w:r>
+          <w:t xml:space="preserve">Page </w:t>
+        </w:r>
+        <w:r>
+          <w:fldChar w:fldCharType="begin"/>
+        </w:r>
+        <w:r>
+          <w:instrText>PAGE   \* MERGEFORMAT</w:instrText>
+        </w:r>
+        <w:r>
+          <w:fldChar w:fldCharType="separate"/>
+        </w:r>
+        <w:r>
+          <w:rPr>
+            <w:noProof/>
+          </w:rPr>
+          <w:t>1</w:t>
+        </w:r>
+        <w:r>
+          <w:fldChar w:fldCharType="end"/>
+        </w:r>
+        <w:r>
+          <w:t xml:space="preserve"> sur 20</w:t>
+        </w:r>
+      </w:p>
+    </w:sdtContent>
+  </w:sdt>
+  <w:p>
+    <w:pPr>
+      <w:pStyle w:val="Pieddepage"/>
+    </w:pPr>
+  </w:p>
+</w:ftr>
+</file>
+
 <file path=word/footnotes.xml><?xml version="1.0" encoding="utf-8"?>
-<w:footnotes xmlns:wpc="http://schemas.microsoft.com/office/word/2010/wordprocessingCanvas" xmlns:cx="http://schemas.microsoft.com/office/drawing/2014/chartex" xmlns:cx1="http://schemas.microsoft.com/office/drawing/2015/9/8/chartex" xmlns:cx2="http://schemas.microsoft.com/office/drawing/2015/10/21/chartex" xmlns:cx3="http://schemas.microsoft.com/office/drawing/2016/5/9/chartex" xmlns:cx4="http://schemas.microsoft.com/office/drawing/2016/5/10/chartex" xmlns:cx5="http://schemas.microsoft.com/office/drawing/2016/5/11/chartex" xmlns:cx6="http://schemas.microsoft.com/office/drawing/2016/5/12/chartex" xmlns:cx7="http://schemas.microsoft.com/office/drawing/2016/5/13/chartex" xmlns:cx8="http://schemas.microsoft.com/office/drawing/2016/5/14/chartex" xmlns:mc="http://schemas.openxmlformats.org/markup-compatibility/2006" xmlns:aink="http://schemas.microsoft.com/office/drawing/2016/ink" xmlns:am3d="http://schemas.microsoft.com/office/drawing/2017/model3d" xmlns:o="urn:schemas-microsoft-com:office:office" xmlns:r="http://schemas.openxmlformats.org/officeDocument/2006/relationships" xmlns:m="http://schemas.openxmlformats.org/officeDocument/2006/math" xmlns:v="urn:schemas-microsoft-com:vml" xmlns:wp14="http://schemas.microsoft.com/office/word/2010/wordprocessingDrawing" xmlns:wp="http://schemas.openxmlformats.org/drawingml/2006/wordprocessingDrawing" xmlns:w10="urn:schemas-microsoft-com:office:word" xmlns:w="http://schemas.openxmlformats.org/wordprocessingml/2006/main" xmlns:w14="http://schemas.microsoft.com/office/word/2010/wordml" xmlns:w15="http://schemas.microsoft.com/office/word/2012/wordml" xmlns:w16cid="http://schemas.microsoft.com/office/word/2016/wordml/cid" xmlns:w16se="http://schemas.microsoft.com/office/word/2015/wordml/symex" xmlns:wpg="http://schemas.microsoft.com/office/word/2010/wordprocessingGroup" xmlns:wpi="http://schemas.microsoft.com/office/word/2010/wordprocessingInk" xmlns:wne="http://schemas.microsoft.com/office/word/2006/wordml" xmlns:wps="http://schemas.microsoft.com/office/word/2010/wordprocessingShape" mc:Ignorable="w14 w15 w16se w16cid wp14">
+<w:footnotes xmlns:wpc="http://schemas.microsoft.com/office/word/2010/wordprocessingCanvas" xmlns:mc="http://schemas.openxmlformats.org/markup-compatibility/2006" xmlns:o="urn:schemas-microsoft-com:office:office" xmlns:r="http://schemas.openxmlformats.org/officeDocument/2006/relationships" xmlns:m="http://schemas.openxmlformats.org/officeDocument/2006/math" xmlns:v="urn:schemas-microsoft-com:vml" xmlns:wp14="http://schemas.microsoft.com/office/word/2010/wordprocessingDrawing" xmlns:wp="http://schemas.openxmlformats.org/drawingml/2006/wordprocessingDrawing" xmlns:w10="urn:schemas-microsoft-com:office:word" xmlns:w="http://schemas.openxmlformats.org/wordprocessingml/2006/main" xmlns:w14="http://schemas.microsoft.com/office/word/2010/wordml" xmlns:wpg="http://schemas.microsoft.com/office/word/2010/wordprocessingGroup" xmlns:wpi="http://schemas.microsoft.com/office/word/2010/wordprocessingInk" xmlns:wne="http://schemas.microsoft.com/office/word/2006/wordml" xmlns:wps="http://schemas.microsoft.com/office/word/2010/wordprocessingShape" mc:Ignorable="w14 wp14">
   <w:footnote w:type="separator" w:id="-1">
     <w:p>
       <w:r>
@@ -6841,8 +8025,8 @@
 </file>
 
 <file path=word/numbering.xml><?xml version="1.0" encoding="utf-8"?>
-<w:numbering xmlns:wpc="http://schemas.microsoft.com/office/word/2010/wordprocessingCanvas" xmlns:cx="http://schemas.microsoft.com/office/drawing/2014/chartex" xmlns:cx1="http://schemas.microsoft.com/office/drawing/2015/9/8/chartex" xmlns:cx2="http://schemas.microsoft.com/office/drawing/2015/10/21/chartex" xmlns:cx3="http://schemas.microsoft.com/office/drawing/2016/5/9/chartex" xmlns:cx4="http://schemas.microsoft.com/office/drawing/2016/5/10/chartex" xmlns:cx5="http://schemas.microsoft.com/office/drawing/2016/5/11/chartex" xmlns:cx6="http://schemas.microsoft.com/office/drawing/2016/5/12/chartex" xmlns:cx7="http://schemas.microsoft.com/office/drawing/2016/5/13/chartex" xmlns:cx8="http://schemas.microsoft.com/office/drawing/2016/5/14/chartex" xmlns:mc="http://schemas.openxmlformats.org/markup-compatibility/2006" xmlns:aink="http://schemas.microsoft.com/office/drawing/2016/ink" xmlns:am3d="http://schemas.microsoft.com/office/drawing/2017/model3d" xmlns:o="urn:schemas-microsoft-com:office:office" xmlns:r="http://schemas.openxmlformats.org/officeDocument/2006/relationships" xmlns:m="http://schemas.openxmlformats.org/officeDocument/2006/math" xmlns:v="urn:schemas-microsoft-com:vml" xmlns:wp14="http://schemas.microsoft.com/office/word/2010/wordprocessingDrawing" xmlns:wp="http://schemas.openxmlformats.org/drawingml/2006/wordprocessingDrawing" xmlns:w10="urn:schemas-microsoft-com:office:word" xmlns:w="http://schemas.openxmlformats.org/wordprocessingml/2006/main" xmlns:w14="http://schemas.microsoft.com/office/word/2010/wordml" xmlns:w15="http://schemas.microsoft.com/office/word/2012/wordml" xmlns:w16cid="http://schemas.microsoft.com/office/word/2016/wordml/cid" xmlns:w16se="http://schemas.microsoft.com/office/word/2015/wordml/symex" xmlns:wpg="http://schemas.microsoft.com/office/word/2010/wordprocessingGroup" xmlns:wpi="http://schemas.microsoft.com/office/word/2010/wordprocessingInk" xmlns:wne="http://schemas.microsoft.com/office/word/2006/wordml" xmlns:wps="http://schemas.microsoft.com/office/word/2010/wordprocessingShape" mc:Ignorable="w14 w15 w16se w16cid wp14">
-  <w:abstractNum w:abstractNumId="0" w15:restartNumberingAfterBreak="0">
+<w:numbering xmlns:wpc="http://schemas.microsoft.com/office/word/2010/wordprocessingCanvas" xmlns:mc="http://schemas.openxmlformats.org/markup-compatibility/2006" xmlns:o="urn:schemas-microsoft-com:office:office" xmlns:r="http://schemas.openxmlformats.org/officeDocument/2006/relationships" xmlns:m="http://schemas.openxmlformats.org/officeDocument/2006/math" xmlns:v="urn:schemas-microsoft-com:vml" xmlns:wp14="http://schemas.microsoft.com/office/word/2010/wordprocessingDrawing" xmlns:wp="http://schemas.openxmlformats.org/drawingml/2006/wordprocessingDrawing" xmlns:w10="urn:schemas-microsoft-com:office:word" xmlns:w="http://schemas.openxmlformats.org/wordprocessingml/2006/main" xmlns:w14="http://schemas.microsoft.com/office/word/2010/wordml" xmlns:wpg="http://schemas.microsoft.com/office/word/2010/wordprocessingGroup" xmlns:wpi="http://schemas.microsoft.com/office/word/2010/wordprocessingInk" xmlns:wne="http://schemas.microsoft.com/office/word/2006/wordml" xmlns:wps="http://schemas.microsoft.com/office/word/2010/wordprocessingShape" mc:Ignorable="w14 wp14">
+  <w:abstractNum w:abstractNumId="0">
     <w:nsid w:val="2E3E4A61"/>
     <w:multiLevelType w:val="multilevel"/>
     <w:tmpl w:val="6A28FA48"/>
@@ -6964,7 +8148,7 @@
       </w:pPr>
     </w:lvl>
   </w:abstractNum>
-  <w:abstractNum w:abstractNumId="1" w15:restartNumberingAfterBreak="0">
+  <w:abstractNum w:abstractNumId="1">
     <w:nsid w:val="2E5F23BD"/>
     <w:multiLevelType w:val="hybridMultilevel"/>
     <w:tmpl w:val="9EB86612"/>
@@ -7050,7 +8234,7 @@
       </w:pPr>
     </w:lvl>
   </w:abstractNum>
-  <w:abstractNum w:abstractNumId="2" w15:restartNumberingAfterBreak="0">
+  <w:abstractNum w:abstractNumId="2">
     <w:nsid w:val="31195B2A"/>
     <w:multiLevelType w:val="multilevel"/>
     <w:tmpl w:val="040C001F"/>
@@ -7136,7 +8320,7 @@
       </w:pPr>
     </w:lvl>
   </w:abstractNum>
-  <w:abstractNum w:abstractNumId="3" w15:restartNumberingAfterBreak="0">
+  <w:abstractNum w:abstractNumId="3">
     <w:nsid w:val="34F6740F"/>
     <w:multiLevelType w:val="multilevel"/>
     <w:tmpl w:val="7FD6A9D2"/>
@@ -7265,7 +8449,7 @@
 </file>
 
 <file path=word/styles.xml><?xml version="1.0" encoding="utf-8"?>
-<w:styles xmlns:mc="http://schemas.openxmlformats.org/markup-compatibility/2006" xmlns:r="http://schemas.openxmlformats.org/officeDocument/2006/relationships" xmlns:w="http://schemas.openxmlformats.org/wordprocessingml/2006/main" xmlns:w14="http://schemas.microsoft.com/office/word/2010/wordml" xmlns:w15="http://schemas.microsoft.com/office/word/2012/wordml" xmlns:w16cid="http://schemas.microsoft.com/office/word/2016/wordml/cid" xmlns:w16se="http://schemas.microsoft.com/office/word/2015/wordml/symex" mc:Ignorable="w14 w15 w16se w16cid">
+<w:styles xmlns:mc="http://schemas.openxmlformats.org/markup-compatibility/2006" xmlns:r="http://schemas.openxmlformats.org/officeDocument/2006/relationships" xmlns:w="http://schemas.openxmlformats.org/wordprocessingml/2006/main" xmlns:w14="http://schemas.microsoft.com/office/word/2010/wordml" mc:Ignorable="w14">
   <w:docDefaults>
     <w:rPrDefault>
       <w:rPr>
@@ -7277,382 +8461,144 @@
     </w:rPrDefault>
     <w:pPrDefault/>
   </w:docDefaults>
-  <w:latentStyles w:defLockedState="0" w:defUIPriority="99" w:defSemiHidden="0" w:defUnhideWhenUsed="0" w:defQFormat="0" w:count="375">
-    <w:lsdException w:name="Normal" w:uiPriority="0" w:qFormat="1"/>
-    <w:lsdException w:name="heading 1" w:uiPriority="9" w:qFormat="1"/>
-    <w:lsdException w:name="heading 2" w:semiHidden="1" w:uiPriority="9" w:unhideWhenUsed="1" w:qFormat="1"/>
-    <w:lsdException w:name="heading 3" w:semiHidden="1" w:uiPriority="9" w:unhideWhenUsed="1" w:qFormat="1"/>
-    <w:lsdException w:name="heading 4" w:semiHidden="1" w:uiPriority="9" w:unhideWhenUsed="1" w:qFormat="1"/>
-    <w:lsdException w:name="heading 5" w:semiHidden="1" w:uiPriority="9" w:unhideWhenUsed="1" w:qFormat="1"/>
-    <w:lsdException w:name="heading 6" w:semiHidden="1" w:uiPriority="9" w:unhideWhenUsed="1" w:qFormat="1"/>
-    <w:lsdException w:name="heading 7" w:semiHidden="1" w:uiPriority="9" w:unhideWhenUsed="1" w:qFormat="1"/>
-    <w:lsdException w:name="heading 8" w:semiHidden="1" w:uiPriority="9" w:unhideWhenUsed="1" w:qFormat="1"/>
-    <w:lsdException w:name="heading 9" w:semiHidden="1" w:uiPriority="9" w:unhideWhenUsed="1" w:qFormat="1"/>
-    <w:lsdException w:name="index 1" w:semiHidden="1" w:unhideWhenUsed="1"/>
-    <w:lsdException w:name="index 2" w:semiHidden="1" w:unhideWhenUsed="1"/>
-    <w:lsdException w:name="index 3" w:semiHidden="1" w:unhideWhenUsed="1"/>
-    <w:lsdException w:name="index 4" w:semiHidden="1" w:unhideWhenUsed="1"/>
-    <w:lsdException w:name="index 5" w:semiHidden="1" w:unhideWhenUsed="1"/>
-    <w:lsdException w:name="index 6" w:semiHidden="1" w:unhideWhenUsed="1"/>
-    <w:lsdException w:name="index 7" w:semiHidden="1" w:unhideWhenUsed="1"/>
-    <w:lsdException w:name="index 8" w:semiHidden="1" w:unhideWhenUsed="1"/>
-    <w:lsdException w:name="index 9" w:semiHidden="1" w:unhideWhenUsed="1"/>
-    <w:lsdException w:name="toc 1" w:semiHidden="1" w:uiPriority="39" w:unhideWhenUsed="1"/>
-    <w:lsdException w:name="toc 2" w:semiHidden="1" w:uiPriority="39" w:unhideWhenUsed="1"/>
-    <w:lsdException w:name="toc 3" w:semiHidden="1" w:uiPriority="39" w:unhideWhenUsed="1"/>
-    <w:lsdException w:name="toc 4" w:semiHidden="1" w:uiPriority="39" w:unhideWhenUsed="1"/>
-    <w:lsdException w:name="toc 5" w:semiHidden="1" w:uiPriority="39" w:unhideWhenUsed="1"/>
-    <w:lsdException w:name="toc 6" w:semiHidden="1" w:uiPriority="39" w:unhideWhenUsed="1"/>
-    <w:lsdException w:name="toc 7" w:semiHidden="1" w:uiPriority="39" w:unhideWhenUsed="1"/>
-    <w:lsdException w:name="toc 8" w:semiHidden="1" w:uiPriority="39" w:unhideWhenUsed="1"/>
-    <w:lsdException w:name="toc 9" w:semiHidden="1" w:uiPriority="39" w:unhideWhenUsed="1"/>
-    <w:lsdException w:name="Normal Indent" w:semiHidden="1" w:unhideWhenUsed="1"/>
-    <w:lsdException w:name="footnote text" w:semiHidden="1" w:unhideWhenUsed="1"/>
-    <w:lsdException w:name="annotation text" w:semiHidden="1" w:unhideWhenUsed="1"/>
-    <w:lsdException w:name="header" w:semiHidden="1" w:unhideWhenUsed="1"/>
-    <w:lsdException w:name="footer" w:semiHidden="1" w:unhideWhenUsed="1"/>
-    <w:lsdException w:name="index heading" w:semiHidden="1" w:unhideWhenUsed="1"/>
-    <w:lsdException w:name="caption" w:semiHidden="1" w:uiPriority="35" w:unhideWhenUsed="1" w:qFormat="1"/>
-    <w:lsdException w:name="table of figures" w:semiHidden="1" w:unhideWhenUsed="1"/>
-    <w:lsdException w:name="envelope address" w:semiHidden="1" w:unhideWhenUsed="1"/>
-    <w:lsdException w:name="envelope return" w:semiHidden="1" w:unhideWhenUsed="1"/>
-    <w:lsdException w:name="footnote reference" w:semiHidden="1" w:unhideWhenUsed="1"/>
-    <w:lsdException w:name="annotation reference" w:semiHidden="1" w:unhideWhenUsed="1"/>
-    <w:lsdException w:name="line number" w:semiHidden="1" w:unhideWhenUsed="1"/>
-    <w:lsdException w:name="page number" w:semiHidden="1" w:unhideWhenUsed="1"/>
-    <w:lsdException w:name="endnote reference" w:semiHidden="1" w:unhideWhenUsed="1"/>
-    <w:lsdException w:name="endnote text" w:semiHidden="1" w:unhideWhenUsed="1"/>
-    <w:lsdException w:name="table of authorities" w:semiHidden="1" w:unhideWhenUsed="1"/>
-    <w:lsdException w:name="macro" w:semiHidden="1" w:unhideWhenUsed="1"/>
-    <w:lsdException w:name="toa heading" w:semiHidden="1" w:unhideWhenUsed="1"/>
-    <w:lsdException w:name="List" w:semiHidden="1" w:unhideWhenUsed="1"/>
-    <w:lsdException w:name="List Bullet" w:semiHidden="1" w:unhideWhenUsed="1"/>
-    <w:lsdException w:name="List Number" w:semiHidden="1" w:unhideWhenUsed="1"/>
-    <w:lsdException w:name="List 2" w:semiHidden="1" w:unhideWhenUsed="1"/>
-    <w:lsdException w:name="List 3" w:semiHidden="1" w:unhideWhenUsed="1"/>
-    <w:lsdException w:name="List 4" w:semiHidden="1" w:unhideWhenUsed="1"/>
-    <w:lsdException w:name="List 5" w:semiHidden="1" w:unhideWhenUsed="1"/>
-    <w:lsdException w:name="List Bullet 2" w:semiHidden="1" w:unhideWhenUsed="1"/>
-    <w:lsdException w:name="List Bullet 3" w:semiHidden="1" w:unhideWhenUsed="1"/>
-    <w:lsdException w:name="List Bullet 4" w:semiHidden="1" w:unhideWhenUsed="1"/>
-    <w:lsdException w:name="List Bullet 5" w:semiHidden="1" w:unhideWhenUsed="1"/>
-    <w:lsdException w:name="List Number 2" w:semiHidden="1" w:unhideWhenUsed="1"/>
-    <w:lsdException w:name="List Number 3" w:semiHidden="1" w:unhideWhenUsed="1"/>
-    <w:lsdException w:name="List Number 4" w:semiHidden="1" w:unhideWhenUsed="1"/>
-    <w:lsdException w:name="List Number 5" w:semiHidden="1" w:unhideWhenUsed="1"/>
-    <w:lsdException w:name="Title" w:uiPriority="10" w:qFormat="1"/>
-    <w:lsdException w:name="Closing" w:semiHidden="1" w:unhideWhenUsed="1"/>
-    <w:lsdException w:name="Signature" w:semiHidden="1" w:unhideWhenUsed="1"/>
-    <w:lsdException w:name="Default Paragraph Font" w:semiHidden="1" w:uiPriority="1" w:unhideWhenUsed="1"/>
-    <w:lsdException w:name="Body Text" w:semiHidden="1" w:unhideWhenUsed="1"/>
-    <w:lsdException w:name="Body Text Indent" w:semiHidden="1" w:unhideWhenUsed="1"/>
-    <w:lsdException w:name="List Continue" w:semiHidden="1" w:unhideWhenUsed="1"/>
-    <w:lsdException w:name="List Continue 2" w:semiHidden="1" w:unhideWhenUsed="1"/>
-    <w:lsdException w:name="List Continue 3" w:semiHidden="1" w:unhideWhenUsed="1"/>
-    <w:lsdException w:name="List Continue 4" w:semiHidden="1" w:unhideWhenUsed="1"/>
-    <w:lsdException w:name="List Continue 5" w:semiHidden="1" w:unhideWhenUsed="1"/>
-    <w:lsdException w:name="Message Header" w:semiHidden="1" w:unhideWhenUsed="1"/>
-    <w:lsdException w:name="Subtitle" w:uiPriority="11" w:qFormat="1"/>
-    <w:lsdException w:name="Salutation" w:semiHidden="1" w:unhideWhenUsed="1"/>
-    <w:lsdException w:name="Date" w:semiHidden="1" w:unhideWhenUsed="1"/>
-    <w:lsdException w:name="Body Text First Indent" w:semiHidden="1" w:unhideWhenUsed="1"/>
-    <w:lsdException w:name="Body Text First Indent 2" w:semiHidden="1" w:unhideWhenUsed="1"/>
-    <w:lsdException w:name="Note Heading" w:semiHidden="1" w:unhideWhenUsed="1"/>
-    <w:lsdException w:name="Body Text 2" w:semiHidden="1" w:unhideWhenUsed="1"/>
-    <w:lsdException w:name="Body Text 3" w:semiHidden="1" w:unhideWhenUsed="1"/>
-    <w:lsdException w:name="Body Text Indent 2" w:semiHidden="1" w:unhideWhenUsed="1"/>
-    <w:lsdException w:name="Body Text Indent 3" w:semiHidden="1" w:unhideWhenUsed="1"/>
-    <w:lsdException w:name="Block Text" w:semiHidden="1" w:unhideWhenUsed="1"/>
-    <w:lsdException w:name="Hyperlink" w:semiHidden="1" w:unhideWhenUsed="1"/>
-    <w:lsdException w:name="FollowedHyperlink" w:semiHidden="1" w:unhideWhenUsed="1"/>
-    <w:lsdException w:name="Strong" w:uiPriority="22" w:qFormat="1"/>
-    <w:lsdException w:name="Emphasis" w:uiPriority="20" w:qFormat="1"/>
-    <w:lsdException w:name="Document Map" w:semiHidden="1" w:unhideWhenUsed="1"/>
-    <w:lsdException w:name="Plain Text" w:semiHidden="1" w:unhideWhenUsed="1"/>
-    <w:lsdException w:name="E-mail Signature" w:semiHidden="1" w:unhideWhenUsed="1"/>
-    <w:lsdException w:name="HTML Top of Form" w:semiHidden="1" w:unhideWhenUsed="1"/>
-    <w:lsdException w:name="HTML Bottom of Form" w:semiHidden="1" w:unhideWhenUsed="1"/>
-    <w:lsdException w:name="Normal (Web)" w:semiHidden="1" w:unhideWhenUsed="1"/>
-    <w:lsdException w:name="HTML Acronym" w:semiHidden="1" w:unhideWhenUsed="1"/>
-    <w:lsdException w:name="HTML Address" w:semiHidden="1" w:unhideWhenUsed="1"/>
-    <w:lsdException w:name="HTML Cite" w:semiHidden="1" w:unhideWhenUsed="1"/>
-    <w:lsdException w:name="HTML Code" w:semiHidden="1" w:unhideWhenUsed="1"/>
-    <w:lsdException w:name="HTML Definition" w:semiHidden="1" w:unhideWhenUsed="1"/>
-    <w:lsdException w:name="HTML Keyboard" w:semiHidden="1" w:unhideWhenUsed="1"/>
-    <w:lsdException w:name="HTML Preformatted" w:semiHidden="1" w:unhideWhenUsed="1"/>
-    <w:lsdException w:name="HTML Sample" w:semiHidden="1" w:unhideWhenUsed="1"/>
-    <w:lsdException w:name="HTML Typewriter" w:semiHidden="1" w:unhideWhenUsed="1"/>
-    <w:lsdException w:name="HTML Variable" w:semiHidden="1" w:unhideWhenUsed="1"/>
-    <w:lsdException w:name="Normal Table" w:semiHidden="1" w:unhideWhenUsed="1"/>
-    <w:lsdException w:name="annotation subject" w:semiHidden="1" w:unhideWhenUsed="1"/>
-    <w:lsdException w:name="No List" w:semiHidden="1" w:unhideWhenUsed="1"/>
-    <w:lsdException w:name="Outline List 1" w:semiHidden="1" w:unhideWhenUsed="1"/>
-    <w:lsdException w:name="Outline List 2" w:semiHidden="1" w:unhideWhenUsed="1"/>
-    <w:lsdException w:name="Outline List 3" w:semiHidden="1" w:unhideWhenUsed="1"/>
-    <w:lsdException w:name="Table Simple 1" w:semiHidden="1" w:unhideWhenUsed="1"/>
-    <w:lsdException w:name="Table Simple 2" w:semiHidden="1" w:unhideWhenUsed="1"/>
-    <w:lsdException w:name="Table Simple 3" w:semiHidden="1" w:unhideWhenUsed="1"/>
-    <w:lsdException w:name="Table Classic 1" w:semiHidden="1" w:unhideWhenUsed="1"/>
-    <w:lsdException w:name="Table Classic 2" w:semiHidden="1" w:unhideWhenUsed="1"/>
-    <w:lsdException w:name="Table Classic 3" w:semiHidden="1" w:unhideWhenUsed="1"/>
-    <w:lsdException w:name="Table Classic 4" w:semiHidden="1" w:unhideWhenUsed="1"/>
-    <w:lsdException w:name="Table Colorful 1" w:semiHidden="1" w:unhideWhenUsed="1"/>
-    <w:lsdException w:name="Table Colorful 2" w:semiHidden="1" w:unhideWhenUsed="1"/>
-    <w:lsdException w:name="Table Colorful 3" w:semiHidden="1" w:unhideWhenUsed="1"/>
-    <w:lsdException w:name="Table Columns 1" w:semiHidden="1" w:unhideWhenUsed="1"/>
-    <w:lsdException w:name="Table Columns 2" w:semiHidden="1" w:unhideWhenUsed="1"/>
-    <w:lsdException w:name="Table Columns 3" w:semiHidden="1" w:unhideWhenUsed="1"/>
-    <w:lsdException w:name="Table Columns 4" w:semiHidden="1" w:unhideWhenUsed="1"/>
-    <w:lsdException w:name="Table Columns 5" w:semiHidden="1" w:unhideWhenUsed="1"/>
-    <w:lsdException w:name="Table Grid 1" w:semiHidden="1" w:unhideWhenUsed="1"/>
-    <w:lsdException w:name="Table Grid 2" w:semiHidden="1" w:unhideWhenUsed="1"/>
-    <w:lsdException w:name="Table Grid 3" w:semiHidden="1" w:unhideWhenUsed="1"/>
-    <w:lsdException w:name="Table Grid 4" w:semiHidden="1" w:unhideWhenUsed="1"/>
-    <w:lsdException w:name="Table Grid 5" w:semiHidden="1" w:unhideWhenUsed="1"/>
-    <w:lsdException w:name="Table Grid 6" w:semiHidden="1" w:unhideWhenUsed="1"/>
-    <w:lsdException w:name="Table Grid 7" w:semiHidden="1" w:unhideWhenUsed="1"/>
-    <w:lsdException w:name="Table Grid 8" w:semiHidden="1" w:unhideWhenUsed="1"/>
-    <w:lsdException w:name="Table List 1" w:semiHidden="1" w:unhideWhenUsed="1"/>
-    <w:lsdException w:name="Table List 2" w:semiHidden="1" w:unhideWhenUsed="1"/>
-    <w:lsdException w:name="Table List 3" w:semiHidden="1" w:unhideWhenUsed="1"/>
-    <w:lsdException w:name="Table List 4" w:semiHidden="1" w:unhideWhenUsed="1"/>
-    <w:lsdException w:name="Table List 5" w:semiHidden="1" w:unhideWhenUsed="1"/>
-    <w:lsdException w:name="Table List 6" w:semiHidden="1" w:unhideWhenUsed="1"/>
-    <w:lsdException w:name="Table List 7" w:semiHidden="1" w:unhideWhenUsed="1"/>
-    <w:lsdException w:name="Table List 8" w:semiHidden="1" w:unhideWhenUsed="1"/>
-    <w:lsdException w:name="Table 3D effects 1" w:semiHidden="1" w:unhideWhenUsed="1"/>
-    <w:lsdException w:name="Table 3D effects 2" w:semiHidden="1" w:unhideWhenUsed="1"/>
-    <w:lsdException w:name="Table 3D effects 3" w:semiHidden="1" w:unhideWhenUsed="1"/>
-    <w:lsdException w:name="Table Contemporary" w:semiHidden="1" w:unhideWhenUsed="1"/>
-    <w:lsdException w:name="Table Elegant" w:semiHidden="1" w:unhideWhenUsed="1"/>
-    <w:lsdException w:name="Table Professional" w:semiHidden="1" w:unhideWhenUsed="1"/>
-    <w:lsdException w:name="Table Subtle 1" w:semiHidden="1" w:unhideWhenUsed="1"/>
-    <w:lsdException w:name="Table Subtle 2" w:semiHidden="1" w:unhideWhenUsed="1"/>
-    <w:lsdException w:name="Table Web 1" w:semiHidden="1" w:unhideWhenUsed="1"/>
-    <w:lsdException w:name="Table Web 2" w:semiHidden="1" w:unhideWhenUsed="1"/>
-    <w:lsdException w:name="Table Web 3" w:semiHidden="1" w:unhideWhenUsed="1"/>
-    <w:lsdException w:name="Balloon Text" w:semiHidden="1" w:unhideWhenUsed="1"/>
-    <w:lsdException w:name="Table Grid" w:semiHidden="1" w:uiPriority="59" w:unhideWhenUsed="1"/>
-    <w:lsdException w:name="Table Theme" w:semiHidden="1" w:unhideWhenUsed="1"/>
-    <w:lsdException w:name="Placeholder Text" w:semiHidden="1"/>
-    <w:lsdException w:name="No Spacing" w:uiPriority="1" w:qFormat="1"/>
-    <w:lsdException w:name="Light Shading" w:uiPriority="60"/>
-    <w:lsdException w:name="Light List" w:uiPriority="61"/>
-    <w:lsdException w:name="Light Grid" w:uiPriority="62"/>
-    <w:lsdException w:name="Medium Shading 1" w:uiPriority="63"/>
-    <w:lsdException w:name="Medium Shading 2" w:uiPriority="64"/>
-    <w:lsdException w:name="Medium List 1" w:uiPriority="65"/>
-    <w:lsdException w:name="Medium List 2" w:uiPriority="66"/>
-    <w:lsdException w:name="Medium Grid 1" w:uiPriority="67"/>
-    <w:lsdException w:name="Medium Grid 2" w:uiPriority="68"/>
-    <w:lsdException w:name="Medium Grid 3" w:uiPriority="69"/>
-    <w:lsdException w:name="Dark List" w:uiPriority="70"/>
-    <w:lsdException w:name="Colorful Shading" w:uiPriority="71"/>
-    <w:lsdException w:name="Colorful List" w:uiPriority="72"/>
-    <w:lsdException w:name="Colorful Grid" w:uiPriority="73"/>
-    <w:lsdException w:name="Light Shading Accent 1" w:uiPriority="60"/>
-    <w:lsdException w:name="Light List Accent 1" w:uiPriority="61"/>
-    <w:lsdException w:name="Light Grid Accent 1" w:uiPriority="62"/>
-    <w:lsdException w:name="Medium Shading 1 Accent 1" w:uiPriority="63"/>
-    <w:lsdException w:name="Medium Shading 2 Accent 1" w:uiPriority="64"/>
-    <w:lsdException w:name="Medium List 1 Accent 1" w:uiPriority="65"/>
-    <w:lsdException w:name="Revision" w:semiHidden="1"/>
-    <w:lsdException w:name="List Paragraph" w:uiPriority="34" w:qFormat="1"/>
-    <w:lsdException w:name="Quote" w:uiPriority="29" w:qFormat="1"/>
-    <w:lsdException w:name="Intense Quote" w:uiPriority="30" w:qFormat="1"/>
-    <w:lsdException w:name="Medium List 2 Accent 1" w:uiPriority="66"/>
-    <w:lsdException w:name="Medium Grid 1 Accent 1" w:uiPriority="67"/>
-    <w:lsdException w:name="Medium Grid 2 Accent 1" w:uiPriority="68"/>
-    <w:lsdException w:name="Medium Grid 3 Accent 1" w:uiPriority="69"/>
-    <w:lsdException w:name="Dark List Accent 1" w:uiPriority="70"/>
-    <w:lsdException w:name="Colorful Shading Accent 1" w:uiPriority="71"/>
-    <w:lsdException w:name="Colorful List Accent 1" w:uiPriority="72"/>
-    <w:lsdException w:name="Colorful Grid Accent 1" w:uiPriority="73"/>
-    <w:lsdException w:name="Light Shading Accent 2" w:uiPriority="60"/>
-    <w:lsdException w:name="Light List Accent 2" w:uiPriority="61"/>
-    <w:lsdException w:name="Light Grid Accent 2" w:uiPriority="62"/>
-    <w:lsdException w:name="Medium Shading 1 Accent 2" w:uiPriority="63"/>
-    <w:lsdException w:name="Medium Shading 2 Accent 2" w:uiPriority="64"/>
-    <w:lsdException w:name="Medium List 1 Accent 2" w:uiPriority="65"/>
-    <w:lsdException w:name="Medium List 2 Accent 2" w:uiPriority="66"/>
-    <w:lsdException w:name="Medium Grid 1 Accent 2" w:uiPriority="67"/>
-    <w:lsdException w:name="Medium Grid 2 Accent 2" w:uiPriority="68"/>
-    <w:lsdException w:name="Medium Grid 3 Accent 2" w:uiPriority="69"/>
-    <w:lsdException w:name="Dark List Accent 2" w:uiPriority="70"/>
-    <w:lsdException w:name="Colorful Shading Accent 2" w:uiPriority="71"/>
-    <w:lsdException w:name="Colorful List Accent 2" w:uiPriority="72"/>
-    <w:lsdException w:name="Colorful Grid Accent 2" w:uiPriority="73"/>
-    <w:lsdException w:name="Light Shading Accent 3" w:uiPriority="60"/>
-    <w:lsdException w:name="Light List Accent 3" w:uiPriority="61"/>
-    <w:lsdException w:name="Light Grid Accent 3" w:uiPriority="62"/>
-    <w:lsdException w:name="Medium Shading 1 Accent 3" w:uiPriority="63"/>
-    <w:lsdException w:name="Medium Shading 2 Accent 3" w:uiPriority="64"/>
-    <w:lsdException w:name="Medium List 1 Accent 3" w:uiPriority="65"/>
-    <w:lsdException w:name="Medium List 2 Accent 3" w:uiPriority="66"/>
-    <w:lsdException w:name="Medium Grid 1 Accent 3" w:uiPriority="67"/>
-    <w:lsdException w:name="Medium Grid 2 Accent 3" w:uiPriority="68"/>
-    <w:lsdException w:name="Medium Grid 3 Accent 3" w:uiPriority="69"/>
-    <w:lsdException w:name="Dark List Accent 3" w:uiPriority="70"/>
-    <w:lsdException w:name="Colorful Shading Accent 3" w:uiPriority="71"/>
-    <w:lsdException w:name="Colorful List Accent 3" w:uiPriority="72"/>
-    <w:lsdException w:name="Colorful Grid Accent 3" w:uiPriority="73"/>
-    <w:lsdException w:name="Light Shading Accent 4" w:uiPriority="60"/>
-    <w:lsdException w:name="Light List Accent 4" w:uiPriority="61"/>
-    <w:lsdException w:name="Light Grid Accent 4" w:uiPriority="62"/>
-    <w:lsdException w:name="Medium Shading 1 Accent 4" w:uiPriority="63"/>
-    <w:lsdException w:name="Medium Shading 2 Accent 4" w:uiPriority="64"/>
-    <w:lsdException w:name="Medium List 1 Accent 4" w:uiPriority="65"/>
-    <w:lsdException w:name="Medium List 2 Accent 4" w:uiPriority="66"/>
-    <w:lsdException w:name="Medium Grid 1 Accent 4" w:uiPriority="67"/>
-    <w:lsdException w:name="Medium Grid 2 Accent 4" w:uiPriority="68"/>
-    <w:lsdException w:name="Medium Grid 3 Accent 4" w:uiPriority="69"/>
-    <w:lsdException w:name="Dark List Accent 4" w:uiPriority="70"/>
-    <w:lsdException w:name="Colorful Shading Accent 4" w:uiPriority="71"/>
-    <w:lsdException w:name="Colorful List Accent 4" w:uiPriority="72"/>
-    <w:lsdException w:name="Colorful Grid Accent 4" w:uiPriority="73"/>
-    <w:lsdException w:name="Light Shading Accent 5" w:uiPriority="60"/>
-    <w:lsdException w:name="Light List Accent 5" w:uiPriority="61"/>
-    <w:lsdException w:name="Light Grid Accent 5" w:uiPriority="62"/>
-    <w:lsdException w:name="Medium Shading 1 Accent 5" w:uiPriority="63"/>
-    <w:lsdException w:name="Medium Shading 2 Accent 5" w:uiPriority="64"/>
-    <w:lsdException w:name="Medium List 1 Accent 5" w:uiPriority="65"/>
-    <w:lsdException w:name="Medium List 2 Accent 5" w:uiPriority="66"/>
-    <w:lsdException w:name="Medium Grid 1 Accent 5" w:uiPriority="67"/>
-    <w:lsdException w:name="Medium Grid 2 Accent 5" w:uiPriority="68"/>
-    <w:lsdException w:name="Medium Grid 3 Accent 5" w:uiPriority="69"/>
-    <w:lsdException w:name="Dark List Accent 5" w:uiPriority="70"/>
-    <w:lsdException w:name="Colorful Shading Accent 5" w:uiPriority="71"/>
-    <w:lsdException w:name="Colorful List Accent 5" w:uiPriority="72"/>
-    <w:lsdException w:name="Colorful Grid Accent 5" w:uiPriority="73"/>
-    <w:lsdException w:name="Light Shading Accent 6" w:uiPriority="60"/>
-    <w:lsdException w:name="Light List Accent 6" w:uiPriority="61"/>
-    <w:lsdException w:name="Light Grid Accent 6" w:uiPriority="62"/>
-    <w:lsdException w:name="Medium Shading 1 Accent 6" w:uiPriority="63"/>
-    <w:lsdException w:name="Medium Shading 2 Accent 6" w:uiPriority="64"/>
-    <w:lsdException w:name="Medium List 1 Accent 6" w:uiPriority="65"/>
-    <w:lsdException w:name="Medium List 2 Accent 6" w:uiPriority="66"/>
-    <w:lsdException w:name="Medium Grid 1 Accent 6" w:uiPriority="67"/>
-    <w:lsdException w:name="Medium Grid 2 Accent 6" w:uiPriority="68"/>
-    <w:lsdException w:name="Medium Grid 3 Accent 6" w:uiPriority="69"/>
-    <w:lsdException w:name="Dark List Accent 6" w:uiPriority="70"/>
-    <w:lsdException w:name="Colorful Shading Accent 6" w:uiPriority="71"/>
-    <w:lsdException w:name="Colorful List Accent 6" w:uiPriority="72"/>
-    <w:lsdException w:name="Colorful Grid Accent 6" w:uiPriority="73"/>
-    <w:lsdException w:name="Subtle Emphasis" w:uiPriority="19" w:qFormat="1"/>
-    <w:lsdException w:name="Intense Emphasis" w:uiPriority="21" w:qFormat="1"/>
-    <w:lsdException w:name="Subtle Reference" w:uiPriority="31" w:qFormat="1"/>
-    <w:lsdException w:name="Intense Reference" w:uiPriority="32" w:qFormat="1"/>
-    <w:lsdException w:name="Book Title" w:uiPriority="33" w:qFormat="1"/>
-    <w:lsdException w:name="Bibliography" w:semiHidden="1" w:uiPriority="37" w:unhideWhenUsed="1"/>
-    <w:lsdException w:name="TOC Heading" w:semiHidden="1" w:uiPriority="39" w:unhideWhenUsed="1" w:qFormat="1"/>
-    <w:lsdException w:name="Plain Table 1" w:uiPriority="41"/>
-    <w:lsdException w:name="Plain Table 2" w:uiPriority="42"/>
-    <w:lsdException w:name="Plain Table 3" w:uiPriority="43"/>
-    <w:lsdException w:name="Plain Table 4" w:uiPriority="44"/>
-    <w:lsdException w:name="Plain Table 5" w:uiPriority="45"/>
-    <w:lsdException w:name="Grid Table Light" w:uiPriority="40"/>
-    <w:lsdException w:name="Grid Table 1 Light" w:uiPriority="46"/>
-    <w:lsdException w:name="Grid Table 2" w:uiPriority="47"/>
-    <w:lsdException w:name="Grid Table 3" w:uiPriority="48"/>
-    <w:lsdException w:name="Grid Table 4" w:uiPriority="49"/>
-    <w:lsdException w:name="Grid Table 5 Dark" w:uiPriority="50"/>
-    <w:lsdException w:name="Grid Table 6 Colorful" w:uiPriority="51"/>
-    <w:lsdException w:name="Grid Table 7 Colorful" w:uiPriority="52"/>
-    <w:lsdException w:name="Grid Table 1 Light Accent 1" w:uiPriority="46"/>
-    <w:lsdException w:name="Grid Table 2 Accent 1" w:uiPriority="47"/>
-    <w:lsdException w:name="Grid Table 3 Accent 1" w:uiPriority="48"/>
-    <w:lsdException w:name="Grid Table 4 Accent 1" w:uiPriority="49"/>
-    <w:lsdException w:name="Grid Table 5 Dark Accent 1" w:uiPriority="50"/>
-    <w:lsdException w:name="Grid Table 6 Colorful Accent 1" w:uiPriority="51"/>
-    <w:lsdException w:name="Grid Table 7 Colorful Accent 1" w:uiPriority="52"/>
-    <w:lsdException w:name="Grid Table 1 Light Accent 2" w:uiPriority="46"/>
-    <w:lsdException w:name="Grid Table 2 Accent 2" w:uiPriority="47"/>
-    <w:lsdException w:name="Grid Table 3 Accent 2" w:uiPriority="48"/>
-    <w:lsdException w:name="Grid Table 4 Accent 2" w:uiPriority="49"/>
-    <w:lsdException w:name="Grid Table 5 Dark Accent 2" w:uiPriority="50"/>
-    <w:lsdException w:name="Grid Table 6 Colorful Accent 2" w:uiPriority="51"/>
-    <w:lsdException w:name="Grid Table 7 Colorful Accent 2" w:uiPriority="52"/>
-    <w:lsdException w:name="Grid Table 1 Light Accent 3" w:uiPriority="46"/>
-    <w:lsdException w:name="Grid Table 2 Accent 3" w:uiPriority="47"/>
-    <w:lsdException w:name="Grid Table 3 Accent 3" w:uiPriority="48"/>
-    <w:lsdException w:name="Grid Table 4 Accent 3" w:uiPriority="49"/>
-    <w:lsdException w:name="Grid Table 5 Dark Accent 3" w:uiPriority="50"/>
-    <w:lsdException w:name="Grid Table 6 Colorful Accent 3" w:uiPriority="51"/>
-    <w:lsdException w:name="Grid Table 7 Colorful Accent 3" w:uiPriority="52"/>
-    <w:lsdException w:name="Grid Table 1 Light Accent 4" w:uiPriority="46"/>
-    <w:lsdException w:name="Grid Table 2 Accent 4" w:uiPriority="47"/>
-    <w:lsdException w:name="Grid Table 3 Accent 4" w:uiPriority="48"/>
-    <w:lsdException w:name="Grid Table 4 Accent 4" w:uiPriority="49"/>
-    <w:lsdException w:name="Grid Table 5 Dark Accent 4" w:uiPriority="50"/>
-    <w:lsdException w:name="Grid Table 6 Colorful Accent 4" w:uiPriority="51"/>
-    <w:lsdException w:name="Grid Table 7 Colorful Accent 4" w:uiPriority="52"/>
-    <w:lsdException w:name="Grid Table 1 Light Accent 5" w:uiPriority="46"/>
-    <w:lsdException w:name="Grid Table 2 Accent 5" w:uiPriority="47"/>
-    <w:lsdException w:name="Grid Table 3 Accent 5" w:uiPriority="48"/>
-    <w:lsdException w:name="Grid Table 4 Accent 5" w:uiPriority="49"/>
-    <w:lsdException w:name="Grid Table 5 Dark Accent 5" w:uiPriority="50"/>
-    <w:lsdException w:name="Grid Table 6 Colorful Accent 5" w:uiPriority="51"/>
-    <w:lsdException w:name="Grid Table 7 Colorful Accent 5" w:uiPriority="52"/>
-    <w:lsdException w:name="Grid Table 1 Light Accent 6" w:uiPriority="46"/>
-    <w:lsdException w:name="Grid Table 2 Accent 6" w:uiPriority="47"/>
-    <w:lsdException w:name="Grid Table 3 Accent 6" w:uiPriority="48"/>
-    <w:lsdException w:name="Grid Table 4 Accent 6" w:uiPriority="49"/>
-    <w:lsdException w:name="Grid Table 5 Dark Accent 6" w:uiPriority="50"/>
-    <w:lsdException w:name="Grid Table 6 Colorful Accent 6" w:uiPriority="51"/>
-    <w:lsdException w:name="Grid Table 7 Colorful Accent 6" w:uiPriority="52"/>
-    <w:lsdException w:name="List Table 1 Light" w:uiPriority="46"/>
-    <w:lsdException w:name="List Table 2" w:uiPriority="47"/>
-    <w:lsdException w:name="List Table 3" w:uiPriority="48"/>
-    <w:lsdException w:name="List Table 4" w:uiPriority="49"/>
-    <w:lsdException w:name="List Table 5 Dark" w:uiPriority="50"/>
-    <w:lsdException w:name="List Table 6 Colorful" w:uiPriority="51"/>
-    <w:lsdException w:name="List Table 7 Colorful" w:uiPriority="52"/>
-    <w:lsdException w:name="List Table 1 Light Accent 1" w:uiPriority="46"/>
-    <w:lsdException w:name="List Table 2 Accent 1" w:uiPriority="47"/>
-    <w:lsdException w:name="List Table 3 Accent 1" w:uiPriority="48"/>
-    <w:lsdException w:name="List Table 4 Accent 1" w:uiPriority="49"/>
-    <w:lsdException w:name="List Table 5 Dark Accent 1" w:uiPriority="50"/>
-    <w:lsdException w:name="List Table 6 Colorful Accent 1" w:uiPriority="51"/>
-    <w:lsdException w:name="List Table 7 Colorful Accent 1" w:uiPriority="52"/>
-    <w:lsdException w:name="List Table 1 Light Accent 2" w:uiPriority="46"/>
-    <w:lsdException w:name="List Table 2 Accent 2" w:uiPriority="47"/>
-    <w:lsdException w:name="List Table 3 Accent 2" w:uiPriority="48"/>
-    <w:lsdException w:name="List Table 4 Accent 2" w:uiPriority="49"/>
-    <w:lsdException w:name="List Table 5 Dark Accent 2" w:uiPriority="50"/>
-    <w:lsdException w:name="List Table 6 Colorful Accent 2" w:uiPriority="51"/>
-    <w:lsdException w:name="List Table 7 Colorful Accent 2" w:uiPriority="52"/>
-    <w:lsdException w:name="List Table 1 Light Accent 3" w:uiPriority="46"/>
-    <w:lsdException w:name="List Table 2 Accent 3" w:uiPriority="47"/>
-    <w:lsdException w:name="List Table 3 Accent 3" w:uiPriority="48"/>
-    <w:lsdException w:name="List Table 4 Accent 3" w:uiPriority="49"/>
-    <w:lsdException w:name="List Table 5 Dark Accent 3" w:uiPriority="50"/>
-    <w:lsdException w:name="List Table 6 Colorful Accent 3" w:uiPriority="51"/>
-    <w:lsdException w:name="List Table 7 Colorful Accent 3" w:uiPriority="52"/>
-    <w:lsdException w:name="List Table 1 Light Accent 4" w:uiPriority="46"/>
-    <w:lsdException w:name="List Table 2 Accent 4" w:uiPriority="47"/>
-    <w:lsdException w:name="List Table 3 Accent 4" w:uiPriority="48"/>
-    <w:lsdException w:name="List Table 4 Accent 4" w:uiPriority="49"/>
-    <w:lsdException w:name="List Table 5 Dark Accent 4" w:uiPriority="50"/>
-    <w:lsdException w:name="List Table 6 Colorful Accent 4" w:uiPriority="51"/>
-    <w:lsdException w:name="List Table 7 Colorful Accent 4" w:uiPriority="52"/>
-    <w:lsdException w:name="List Table 1 Light Accent 5" w:uiPriority="46"/>
-    <w:lsdException w:name="List Table 2 Accent 5" w:uiPriority="47"/>
-    <w:lsdException w:name="List Table 3 Accent 5" w:uiPriority="48"/>
-    <w:lsdException w:name="List Table 4 Accent 5" w:uiPriority="49"/>
-    <w:lsdException w:name="List Table 5 Dark Accent 5" w:uiPriority="50"/>
-    <w:lsdException w:name="List Table 6 Colorful Accent 5" w:uiPriority="51"/>
-    <w:lsdException w:name="List Table 7 Colorful Accent 5" w:uiPriority="52"/>
-    <w:lsdException w:name="List Table 1 Light Accent 6" w:uiPriority="46"/>
-    <w:lsdException w:name="List Table 2 Accent 6" w:uiPriority="47"/>
-    <w:lsdException w:name="List Table 3 Accent 6" w:uiPriority="48"/>
-    <w:lsdException w:name="List Table 4 Accent 6" w:uiPriority="49"/>
-    <w:lsdException w:name="List Table 5 Dark Accent 6" w:uiPriority="50"/>
-    <w:lsdException w:name="List Table 6 Colorful Accent 6" w:uiPriority="51"/>
-    <w:lsdException w:name="List Table 7 Colorful Accent 6" w:uiPriority="52"/>
-    <w:lsdException w:name="Mention" w:semiHidden="1" w:unhideWhenUsed="1"/>
-    <w:lsdException w:name="Smart Hyperlink" w:semiHidden="1" w:unhideWhenUsed="1"/>
-    <w:lsdException w:name="Hashtag" w:semiHidden="1" w:unhideWhenUsed="1"/>
-    <w:lsdException w:name="Unresolved Mention" w:semiHidden="1" w:unhideWhenUsed="1"/>
+  <w:latentStyles w:defLockedState="0" w:defUIPriority="99" w:defSemiHidden="1" w:defUnhideWhenUsed="1" w:defQFormat="0" w:count="267">
+    <w:lsdException w:name="Normal" w:semiHidden="0" w:uiPriority="0" w:unhideWhenUsed="0" w:qFormat="1"/>
+    <w:lsdException w:name="heading 1" w:semiHidden="0" w:uiPriority="9" w:unhideWhenUsed="0" w:qFormat="1"/>
+    <w:lsdException w:name="heading 2" w:uiPriority="9" w:qFormat="1"/>
+    <w:lsdException w:name="heading 3" w:uiPriority="9" w:qFormat="1"/>
+    <w:lsdException w:name="heading 4" w:uiPriority="9" w:qFormat="1"/>
+    <w:lsdException w:name="heading 5" w:uiPriority="9" w:qFormat="1"/>
+    <w:lsdException w:name="heading 6" w:uiPriority="9" w:qFormat="1"/>
+    <w:lsdException w:name="heading 7" w:uiPriority="9" w:qFormat="1"/>
+    <w:lsdException w:name="heading 8" w:uiPriority="9" w:qFormat="1"/>
+    <w:lsdException w:name="heading 9" w:uiPriority="9" w:qFormat="1"/>
+    <w:lsdException w:name="toc 1" w:uiPriority="39"/>
+    <w:lsdException w:name="toc 2" w:uiPriority="39"/>
+    <w:lsdException w:name="toc 3" w:uiPriority="39"/>
+    <w:lsdException w:name="toc 4" w:uiPriority="39"/>
+    <w:lsdException w:name="toc 5" w:uiPriority="39"/>
+    <w:lsdException w:name="toc 6" w:uiPriority="39"/>
+    <w:lsdException w:name="toc 7" w:uiPriority="39"/>
+    <w:lsdException w:name="toc 8" w:uiPriority="39"/>
+    <w:lsdException w:name="toc 9" w:uiPriority="39"/>
+    <w:lsdException w:name="caption" w:uiPriority="35" w:qFormat="1"/>
+    <w:lsdException w:name="Title" w:semiHidden="0" w:uiPriority="10" w:unhideWhenUsed="0" w:qFormat="1"/>
+    <w:lsdException w:name="Default Paragraph Font" w:uiPriority="1"/>
+    <w:lsdException w:name="Subtitle" w:semiHidden="0" w:uiPriority="11" w:unhideWhenUsed="0" w:qFormat="1"/>
+    <w:lsdException w:name="Strong" w:semiHidden="0" w:uiPriority="22" w:unhideWhenUsed="0" w:qFormat="1"/>
+    <w:lsdException w:name="Emphasis" w:semiHidden="0" w:uiPriority="20" w:unhideWhenUsed="0" w:qFormat="1"/>
+    <w:lsdException w:name="Table Grid" w:uiPriority="59"/>
+    <w:lsdException w:name="Placeholder Text" w:unhideWhenUsed="0"/>
+    <w:lsdException w:name="No Spacing" w:semiHidden="0" w:uiPriority="1" w:unhideWhenUsed="0" w:qFormat="1"/>
+    <w:lsdException w:name="Light Shading" w:semiHidden="0" w:uiPriority="60" w:unhideWhenUsed="0"/>
+    <w:lsdException w:name="Light List" w:semiHidden="0" w:uiPriority="61" w:unhideWhenUsed="0"/>
+    <w:lsdException w:name="Light Grid" w:semiHidden="0" w:uiPriority="62" w:unhideWhenUsed="0"/>
+    <w:lsdException w:name="Medium Shading 1" w:semiHidden="0" w:uiPriority="63" w:unhideWhenUsed="0"/>
+    <w:lsdException w:name="Medium Shading 2" w:semiHidden="0" w:uiPriority="64" w:unhideWhenUsed="0"/>
+    <w:lsdException w:name="Medium List 1" w:semiHidden="0" w:uiPriority="65" w:unhideWhenUsed="0"/>
+    <w:lsdException w:name="Medium List 2" w:semiHidden="0" w:uiPriority="66" w:unhideWhenUsed="0"/>
+    <w:lsdException w:name="Medium Grid 1" w:semiHidden="0" w:uiPriority="67" w:unhideWhenUsed="0"/>
+    <w:lsdException w:name="Medium Grid 2" w:semiHidden="0" w:uiPriority="68" w:unhideWhenUsed="0"/>
+    <w:lsdException w:name="Medium Grid 3" w:semiHidden="0" w:uiPriority="69" w:unhideWhenUsed="0"/>
+    <w:lsdException w:name="Dark List" w:semiHidden="0" w:uiPriority="70" w:unhideWhenUsed="0"/>
+    <w:lsdException w:name="Colorful Shading" w:semiHidden="0" w:uiPriority="71" w:unhideWhenUsed="0"/>
+    <w:lsdException w:name="Colorful List" w:semiHidden="0" w:uiPriority="72" w:unhideWhenUsed="0"/>
+    <w:lsdException w:name="Colorful Grid" w:semiHidden="0" w:uiPriority="73" w:unhideWhenUsed="0"/>
+    <w:lsdException w:name="Light Shading Accent 1" w:semiHidden="0" w:uiPriority="60" w:unhideWhenUsed="0"/>
+    <w:lsdException w:name="Light List Accent 1" w:semiHidden="0" w:uiPriority="61" w:unhideWhenUsed="0"/>
+    <w:lsdException w:name="Light Grid Accent 1" w:semiHidden="0" w:uiPriority="62" w:unhideWhenUsed="0"/>
+    <w:lsdException w:name="Medium Shading 1 Accent 1" w:semiHidden="0" w:uiPriority="63" w:unhideWhenUsed="0"/>
+    <w:lsdException w:name="Medium Shading 2 Accent 1" w:semiHidden="0" w:uiPriority="64" w:unhideWhenUsed="0"/>
+    <w:lsdException w:name="Medium List 1 Accent 1" w:semiHidden="0" w:uiPriority="65" w:unhideWhenUsed="0"/>
+    <w:lsdException w:name="Revision" w:unhideWhenUsed="0"/>
+    <w:lsdException w:name="List Paragraph" w:semiHidden="0" w:uiPriority="34" w:unhideWhenUsed="0" w:qFormat="1"/>
+    <w:lsdException w:name="Quote" w:semiHidden="0" w:uiPriority="29" w:unhideWhenUsed="0" w:qFormat="1"/>
+    <w:lsdException w:name="Intense Quote" w:semiHidden="0" w:uiPriority="30" w:unhideWhenUsed="0" w:qFormat="1"/>
+    <w:lsdException w:name="Medium List 2 Accent 1" w:semiHidden="0" w:uiPriority="66" w:unhideWhenUsed="0"/>
+    <w:lsdException w:name="Medium Grid 1 Accent 1" w:semiHidden="0" w:uiPriority="67" w:unhideWhenUsed="0"/>
+    <w:lsdException w:name="Medium Grid 2 Accent 1" w:semiHidden="0" w:uiPriority="68" w:unhideWhenUsed="0"/>
+    <w:lsdException w:name="Medium Grid 3 Accent 1" w:semiHidden="0" w:uiPriority="69" w:unhideWhenUsed="0"/>
+    <w:lsdException w:name="Dark List Accent 1" w:semiHidden="0" w:uiPriority="70" w:unhideWhenUsed="0"/>
+    <w:lsdException w:name="Colorful Shading Accent 1" w:semiHidden="0" w:uiPriority="71" w:unhideWhenUsed="0"/>
+    <w:lsdException w:name="Colorful List Accent 1" w:semiHidden="0" w:uiPriority="72" w:unhideWhenUsed="0"/>
+    <w:lsdException w:name="Colorful Grid Accent 1" w:semiHidden="0" w:uiPriority="73" w:unhideWhenUsed="0"/>
+    <w:lsdException w:name="Light Shading Accent 2" w:semiHidden="0" w:uiPriority="60" w:unhideWhenUsed="0"/>
+    <w:lsdException w:name="Light List Accent 2" w:semiHidden="0" w:uiPriority="61" w:unhideWhenUsed="0"/>
+    <w:lsdException w:name="Light Grid Accent 2" w:semiHidden="0" w:uiPriority="62" w:unhideWhenUsed="0"/>
+    <w:lsdException w:name="Medium Shading 1 Accent 2" w:semiHidden="0" w:uiPriority="63" w:unhideWhenUsed="0"/>
+    <w:lsdException w:name="Medium Shading 2 Accent 2" w:semiHidden="0" w:uiPriority="64" w:unhideWhenUsed="0"/>
+    <w:lsdException w:name="Medium List 1 Accent 2" w:semiHidden="0" w:uiPriority="65" w:unhideWhenUsed="0"/>
+    <w:lsdException w:name="Medium List 2 Accent 2" w:semiHidden="0" w:uiPriority="66" w:unhideWhenUsed="0"/>
+    <w:lsdException w:name="Medium Grid 1 Accent 2" w:semiHidden="0" w:uiPriority="67" w:unhideWhenUsed="0"/>
+    <w:lsdException w:name="Medium Grid 2 Accent 2" w:semiHidden="0" w:uiPriority="68" w:unhideWhenUsed="0"/>
+    <w:lsdException w:name="Medium Grid 3 Accent 2" w:semiHidden="0" w:uiPriority="69" w:unhideWhenUsed="0"/>
+    <w:lsdException w:name="Dark List Accent 2" w:semiHidden="0" w:uiPriority="70" w:unhideWhenUsed="0"/>
+    <w:lsdException w:name="Colorful Shading Accent 2" w:semiHidden="0" w:uiPriority="71" w:unhideWhenUsed="0"/>
+    <w:lsdException w:name="Colorful List Accent 2" w:semiHidden="0" w:uiPriority="72" w:unhideWhenUsed="0"/>
+    <w:lsdException w:name="Colorful Grid Accent 2" w:semiHidden="0" w:uiPriority="73" w:unhideWhenUsed="0"/>
+    <w:lsdException w:name="Light Shading Accent 3" w:semiHidden="0" w:uiPriority="60" w:unhideWhenUsed="0"/>
+    <w:lsdException w:name="Light List Accent 3" w:semiHidden="0" w:uiPriority="61" w:unhideWhenUsed="0"/>
+    <w:lsdException w:name="Light Grid Accent 3" w:semiHidden="0" w:uiPriority="62" w:unhideWhenUsed="0"/>
+    <w:lsdException w:name="Medium Shading 1 Accent 3" w:semiHidden="0" w:uiPriority="63" w:unhideWhenUsed="0"/>
+    <w:lsdException w:name="Medium Shading 2 Accent 3" w:semiHidden="0" w:uiPriority="64" w:unhideWhenUsed="0"/>
+    <w:lsdException w:name="Medium List 1 Accent 3" w:semiHidden="0" w:uiPriority="65" w:unhideWhenUsed="0"/>
+    <w:lsdException w:name="Medium List 2 Accent 3" w:semiHidden="0" w:uiPriority="66" w:unhideWhenUsed="0"/>
+    <w:lsdException w:name="Medium Grid 1 Accent 3" w:semiHidden="0" w:uiPriority="67" w:unhideWhenUsed="0"/>
+    <w:lsdException w:name="Medium Grid 2 Accent 3" w:semiHidden="0" w:uiPriority="68" w:unhideWhenUsed="0"/>
+    <w:lsdException w:name="Medium Grid 3 Accent 3" w:semiHidden="0" w:uiPriority="69" w:unhideWhenUsed="0"/>
+    <w:lsdException w:name="Dark List Accent 3" w:semiHidden="0" w:uiPriority="70" w:unhideWhenUsed="0"/>
+    <w:lsdException w:name="Colorful Shading Accent 3" w:semiHidden="0" w:uiPriority="71" w:unhideWhenUsed="0"/>
+    <w:lsdException w:name="Colorful List Accent 3" w:semiHidden="0" w:uiPriority="72" w:unhideWhenUsed="0"/>
+    <w:lsdException w:name="Colorful Grid Accent 3" w:semiHidden="0" w:uiPriority="73" w:unhideWhenUsed="0"/>
+    <w:lsdException w:name="Light Shading Accent 4" w:semiHidden="0" w:uiPriority="60" w:unhideWhenUsed="0"/>
+    <w:lsdException w:name="Light List Accent 4" w:semiHidden="0" w:uiPriority="61" w:unhideWhenUsed="0"/>
+    <w:lsdException w:name="Light Grid Accent 4" w:semiHidden="0" w:uiPriority="62" w:unhideWhenUsed="0"/>
+    <w:lsdException w:name="Medium Shading 1 Accent 4" w:semiHidden="0" w:uiPriority="63" w:unhideWhenUsed="0"/>
+    <w:lsdException w:name="Medium Shading 2 Accent 4" w:semiHidden="0" w:uiPriority="64" w:unhideWhenUsed="0"/>
+    <w:lsdException w:name="Medium List 1 Accent 4" w:semiHidden="0" w:uiPriority="65" w:unhideWhenUsed="0"/>
+    <w:lsdException w:name="Medium List 2 Accent 4" w:semiHidden="0" w:uiPriority="66" w:unhideWhenUsed="0"/>
+    <w:lsdException w:name="Medium Grid 1 Accent 4" w:semiHidden="0" w:uiPriority="67" w:unhideWhenUsed="0"/>
+    <w:lsdException w:name="Medium Grid 2 Accent 4" w:semiHidden="0" w:uiPriority="68" w:unhideWhenUsed="0"/>
+    <w:lsdException w:name="Medium Grid 3 Accent 4" w:semiHidden="0" w:uiPriority="69" w:unhideWhenUsed="0"/>
+    <w:lsdException w:name="Dark List Accent 4" w:semiHidden="0" w:uiPriority="70" w:unhideWhenUsed="0"/>
+    <w:lsdException w:name="Colorful Shading Accent 4" w:semiHidden="0" w:uiPriority="71" w:unhideWhenUsed="0"/>
+    <w:lsdException w:name="Colorful List Accent 4" w:semiHidden="0" w:uiPriority="72" w:unhideWhenUsed="0"/>
+    <w:lsdException w:name="Colorful Grid Accent 4" w:semiHidden="0" w:uiPriority="73" w:unhideWhenUsed="0"/>
+    <w:lsdException w:name="Light Shading Accent 5" w:semiHidden="0" w:uiPriority="60" w:unhideWhenUsed="0"/>
+    <w:lsdException w:name="Light List Accent 5" w:semiHidden="0" w:uiPriority="61" w:unhideWhenUsed="0"/>
+    <w:lsdException w:name="Light Grid Accent 5" w:semiHidden="0" w:uiPriority="62" w:unhideWhenUsed="0"/>
+    <w:lsdException w:name="Medium Shading 1 Accent 5" w:semiHidden="0" w:uiPriority="63" w:unhideWhenUsed="0"/>
+    <w:lsdException w:name="Medium Shading 2 Accent 5" w:semiHidden="0" w:uiPriority="64" w:unhideWhenUsed="0"/>
+    <w:lsdException w:name="Medium List 1 Accent 5" w:semiHidden="0" w:uiPriority="65" w:unhideWhenUsed="0"/>
+    <w:lsdException w:name="Medium List 2 Accent 5" w:semiHidden="0" w:uiPriority="66" w:unhideWhenUsed="0"/>
+    <w:lsdException w:name="Medium Grid 1 Accent 5" w:semiHidden="0" w:uiPriority="67" w:unhideWhenUsed="0"/>
+    <w:lsdException w:name="Medium Grid 2 Accent 5" w:semiHidden="0" w:uiPriority="68" w:unhideWhenUsed="0"/>
+    <w:lsdException w:name="Medium Grid 3 Accent 5" w:semiHidden="0" w:uiPriority="69" w:unhideWhenUsed="0"/>
+    <w:lsdException w:name="Dark List Accent 5" w:semiHidden="0" w:uiPriority="70" w:unhideWhenUsed="0"/>
+    <w:lsdException w:name="Colorful Shading Accent 5" w:semiHidden="0" w:uiPriority="71" w:unhideWhenUsed="0"/>
+    <w:lsdException w:name="Colorful List Accent 5" w:semiHidden="0" w:uiPriority="72" w:unhideWhenUsed="0"/>
+    <w:lsdException w:name="Colorful Grid Accent 5" w:semiHidden="0" w:uiPriority="73" w:unhideWhenUsed="0"/>
+    <w:lsdException w:name="Light Shading Accent 6" w:semiHidden="0" w:uiPriority="60" w:unhideWhenUsed="0"/>
+    <w:lsdException w:name="Light List Accent 6" w:semiHidden="0" w:uiPriority="61" w:unhideWhenUsed="0"/>
+    <w:lsdException w:name="Light Grid Accent 6" w:semiHidden="0" w:uiPriority="62" w:unhideWhenUsed="0"/>
+    <w:lsdException w:name="Medium Shading 1 Accent 6" w:semiHidden="0" w:uiPriority="63" w:unhideWhenUsed="0"/>
+    <w:lsdException w:name="Medium Shading 2 Accent 6" w:semiHidden="0" w:uiPriority="64" w:unhideWhenUsed="0"/>
+    <w:lsdException w:name="Medium List 1 Accent 6" w:semiHidden="0" w:uiPriority="65" w:unhideWhenUsed="0"/>
+    <w:lsdException w:name="Medium List 2 Accent 6" w:semiHidden="0" w:uiPriority="66" w:unhideWhenUsed="0"/>
+    <w:lsdException w:name="Medium Grid 1 Accent 6" w:semiHidden="0" w:uiPriority="67" w:unhideWhenUsed="0"/>
+    <w:lsdException w:name="Medium Grid 2 Accent 6" w:semiHidden="0" w:uiPriority="68" w:unhideWhenUsed="0"/>
+    <w:lsdException w:name="Medium Grid 3 Accent 6" w:semiHidden="0" w:uiPriority="69" w:unhideWhenUsed="0"/>
+    <w:lsdException w:name="Dark List Accent 6" w:semiHidden="0" w:uiPriority="70" w:unhideWhenUsed="0"/>
+    <w:lsdException w:name="Colorful Shading Accent 6" w:semiHidden="0" w:uiPriority="71" w:unhideWhenUsed="0"/>
+    <w:lsdException w:name="Colorful List Accent 6" w:semiHidden="0" w:uiPriority="72" w:unhideWhenUsed="0"/>
+    <w:lsdException w:name="Colorful Grid Accent 6" w:semiHidden="0" w:uiPriority="73" w:unhideWhenUsed="0"/>
+    <w:lsdException w:name="Subtle Emphasis" w:semiHidden="0" w:uiPriority="19" w:unhideWhenUsed="0" w:qFormat="1"/>
+    <w:lsdException w:name="Intense Emphasis" w:semiHidden="0" w:uiPriority="21" w:unhideWhenUsed="0" w:qFormat="1"/>
+    <w:lsdException w:name="Subtle Reference" w:semiHidden="0" w:uiPriority="31" w:unhideWhenUsed="0" w:qFormat="1"/>
+    <w:lsdException w:name="Intense Reference" w:semiHidden="0" w:uiPriority="32" w:unhideWhenUsed="0" w:qFormat="1"/>
+    <w:lsdException w:name="Book Title" w:semiHidden="0" w:uiPriority="33" w:unhideWhenUsed="0" w:qFormat="1"/>
+    <w:lsdException w:name="Bibliography" w:uiPriority="37"/>
+    <w:lsdException w:name="TOC Heading" w:uiPriority="39" w:qFormat="1"/>
   </w:latentStyles>
   <w:style w:type="paragraph" w:default="1" w:styleId="Normal">
     <w:name w:val="Normal"/>
@@ -7796,6 +8742,7 @@
   <w:style w:type="character" w:customStyle="1" w:styleId="PieddepageCar">
     <w:name w:val="Pied de page Car"/>
     <w:basedOn w:val="Policepardfaut"/>
+    <w:uiPriority w:val="99"/>
     <w:qFormat/>
   </w:style>
   <w:style w:type="character" w:customStyle="1" w:styleId="SansinterligneCar">
@@ -8311,6 +9258,1545 @@
   <w:style w:type="paragraph" w:styleId="Pieddepage">
     <w:name w:val="footer"/>
     <w:basedOn w:val="Standard"/>
+    <w:uiPriority w:val="99"/>
+    <w:pPr>
+      <w:tabs>
+        <w:tab w:val="center" w:pos="4536"/>
+        <w:tab w:val="right" w:pos="9072"/>
+      </w:tabs>
+      <w:spacing w:line="240" w:lineRule="auto"/>
+    </w:pPr>
+  </w:style>
+  <w:style w:type="paragraph" w:styleId="Sansinterligne">
+    <w:name w:val="No Spacing"/>
+    <w:qFormat/>
+    <w:rPr>
+      <w:rFonts w:ascii="Calibri" w:hAnsi="Calibri"/>
+      <w:color w:val="00000A"/>
+      <w:sz w:val="24"/>
+      <w:lang w:eastAsia="en-US"/>
+    </w:rPr>
+  </w:style>
+  <w:style w:type="paragraph" w:styleId="Explorateurdedocuments">
+    <w:name w:val="Document Map"/>
+    <w:basedOn w:val="Standard"/>
+    <w:qFormat/>
+    <w:pPr>
+      <w:spacing w:line="240" w:lineRule="auto"/>
+    </w:pPr>
+    <w:rPr>
+      <w:rFonts w:ascii="Tahoma" w:hAnsi="Tahoma" w:cs="Tahoma"/>
+      <w:sz w:val="16"/>
+      <w:szCs w:val="16"/>
+    </w:rPr>
+  </w:style>
+  <w:style w:type="paragraph" w:styleId="En-ttedetabledesmatires">
+    <w:name w:val="TOC Heading"/>
+    <w:basedOn w:val="Titre1"/>
+    <w:next w:val="Standard"/>
+    <w:uiPriority w:val="39"/>
+    <w:qFormat/>
+    <w:pPr>
+      <w:spacing w:before="480" w:after="0"/>
+    </w:pPr>
+    <w:rPr>
+      <w:rFonts w:ascii="Cambria" w:hAnsi="Cambria"/>
+      <w:b/>
+      <w:bCs/>
+      <w:color w:val="365F91"/>
+      <w:sz w:val="28"/>
+      <w:szCs w:val="28"/>
+      <w:lang w:eastAsia="en-US"/>
+    </w:rPr>
+  </w:style>
+  <w:style w:type="paragraph" w:customStyle="1" w:styleId="Contents2">
+    <w:name w:val="Contents 2"/>
+    <w:basedOn w:val="Standard"/>
+    <w:next w:val="Standard"/>
+    <w:autoRedefine/>
+    <w:qFormat/>
+    <w:pPr>
+      <w:spacing w:before="120"/>
+      <w:ind w:left="220"/>
+    </w:pPr>
+    <w:rPr>
+      <w:rFonts w:ascii="Calibri" w:hAnsi="Calibri"/>
+      <w:i/>
+      <w:iCs/>
+      <w:sz w:val="20"/>
+      <w:szCs w:val="20"/>
+    </w:rPr>
+  </w:style>
+  <w:style w:type="paragraph" w:customStyle="1" w:styleId="Contents1">
+    <w:name w:val="Contents 1"/>
+    <w:basedOn w:val="Standard"/>
+    <w:next w:val="Standard"/>
+    <w:autoRedefine/>
+    <w:qFormat/>
+    <w:pPr>
+      <w:tabs>
+        <w:tab w:val="left" w:pos="426"/>
+        <w:tab w:val="right" w:leader="dot" w:pos="9396"/>
+      </w:tabs>
+      <w:spacing w:before="240" w:after="120"/>
+    </w:pPr>
+    <w:rPr>
+      <w:rFonts w:ascii="Calibri" w:hAnsi="Calibri"/>
+      <w:b/>
+      <w:bCs/>
+      <w:sz w:val="20"/>
+      <w:szCs w:val="20"/>
+    </w:rPr>
+  </w:style>
+  <w:style w:type="paragraph" w:customStyle="1" w:styleId="Contents3">
+    <w:name w:val="Contents 3"/>
+    <w:basedOn w:val="Standard"/>
+    <w:next w:val="Standard"/>
+    <w:autoRedefine/>
+    <w:qFormat/>
+    <w:pPr>
+      <w:ind w:left="440"/>
+    </w:pPr>
+    <w:rPr>
+      <w:rFonts w:ascii="Calibri" w:hAnsi="Calibri"/>
+      <w:sz w:val="20"/>
+      <w:szCs w:val="20"/>
+    </w:rPr>
+  </w:style>
+  <w:style w:type="paragraph" w:customStyle="1" w:styleId="titre11">
+    <w:name w:val="titre1"/>
+    <w:basedOn w:val="Standard"/>
+    <w:qFormat/>
+    <w:rPr>
+      <w:rFonts w:ascii="Calibri" w:hAnsi="Calibri"/>
+      <w:sz w:val="28"/>
+      <w:szCs w:val="28"/>
+    </w:rPr>
+  </w:style>
+  <w:style w:type="paragraph" w:customStyle="1" w:styleId="Titre20">
+    <w:name w:val="Titre2"/>
+    <w:basedOn w:val="Paragraphedeliste"/>
+    <w:qFormat/>
+    <w:pPr>
+      <w:spacing w:after="240"/>
+      <w:ind w:left="567" w:hanging="210"/>
+    </w:pPr>
+    <w:rPr>
+      <w:rFonts w:ascii="Calibri" w:hAnsi="Calibri"/>
+      <w:sz w:val="28"/>
+      <w:szCs w:val="28"/>
+    </w:rPr>
+  </w:style>
+  <w:style w:type="paragraph" w:customStyle="1" w:styleId="Sous-titre11">
+    <w:name w:val="Sous-titre1.1"/>
+    <w:basedOn w:val="Normal1"/>
+    <w:qFormat/>
+    <w:pPr>
+      <w:spacing w:after="240"/>
+      <w:ind w:left="1276" w:hanging="196"/>
+      <w:jc w:val="both"/>
+      <w:outlineLvl w:val="0"/>
+    </w:pPr>
+    <w:rPr>
+      <w:rFonts w:ascii="Calibri" w:hAnsi="Calibri"/>
+      <w:sz w:val="26"/>
+      <w:szCs w:val="26"/>
+    </w:rPr>
+  </w:style>
+  <w:style w:type="paragraph" w:customStyle="1" w:styleId="Sous-titre12">
+    <w:name w:val="Sous-titre1.2"/>
+    <w:basedOn w:val="Normal1"/>
+    <w:qFormat/>
+    <w:pPr>
+      <w:spacing w:after="240"/>
+      <w:ind w:left="1440" w:hanging="360"/>
+      <w:jc w:val="both"/>
+      <w:outlineLvl w:val="0"/>
+    </w:pPr>
+    <w:rPr>
+      <w:rFonts w:ascii="Calibri" w:hAnsi="Calibri"/>
+      <w:sz w:val="26"/>
+      <w:szCs w:val="26"/>
+    </w:rPr>
+  </w:style>
+  <w:style w:type="paragraph" w:customStyle="1" w:styleId="Titre30">
+    <w:name w:val="Titre3"/>
+    <w:basedOn w:val="Normal1"/>
+    <w:qFormat/>
+    <w:pPr>
+      <w:spacing w:after="240"/>
+      <w:ind w:left="709" w:hanging="349"/>
+      <w:jc w:val="both"/>
+      <w:outlineLvl w:val="0"/>
+    </w:pPr>
+    <w:rPr>
+      <w:rFonts w:ascii="Calibri" w:hAnsi="Calibri"/>
+      <w:sz w:val="26"/>
+      <w:szCs w:val="26"/>
+    </w:rPr>
+  </w:style>
+  <w:style w:type="paragraph" w:customStyle="1" w:styleId="Sous-titre31">
+    <w:name w:val="Sous-titre3.1"/>
+    <w:basedOn w:val="Normal1"/>
+    <w:qFormat/>
+    <w:pPr>
+      <w:spacing w:after="240"/>
+      <w:ind w:left="1440" w:hanging="360"/>
+      <w:jc w:val="both"/>
+    </w:pPr>
+    <w:rPr>
+      <w:rFonts w:ascii="Calibri" w:hAnsi="Calibri"/>
+      <w:szCs w:val="24"/>
+    </w:rPr>
+  </w:style>
+  <w:style w:type="paragraph" w:customStyle="1" w:styleId="Sous-titre32">
+    <w:name w:val="Sous-titre3.2"/>
+    <w:basedOn w:val="Normal1"/>
+    <w:qFormat/>
+    <w:pPr>
+      <w:ind w:left="1440" w:hanging="360"/>
+      <w:jc w:val="both"/>
+    </w:pPr>
+    <w:rPr>
+      <w:rFonts w:ascii="Calibri" w:hAnsi="Calibri"/>
+      <w:szCs w:val="24"/>
+    </w:rPr>
+  </w:style>
+  <w:style w:type="paragraph" w:customStyle="1" w:styleId="Titre40">
+    <w:name w:val="Titre4"/>
+    <w:basedOn w:val="Normal1"/>
+    <w:qFormat/>
+    <w:pPr>
+      <w:spacing w:after="240"/>
+      <w:ind w:left="709" w:hanging="349"/>
+      <w:jc w:val="both"/>
+      <w:outlineLvl w:val="0"/>
+    </w:pPr>
+    <w:rPr>
+      <w:rFonts w:ascii="Calibri" w:hAnsi="Calibri"/>
+      <w:sz w:val="26"/>
+      <w:szCs w:val="26"/>
+    </w:rPr>
+  </w:style>
+  <w:style w:type="paragraph" w:customStyle="1" w:styleId="Sous-titre41">
+    <w:name w:val="Sous-titre4.1"/>
+    <w:basedOn w:val="Normal1"/>
+    <w:qFormat/>
+    <w:pPr>
+      <w:spacing w:after="240"/>
+      <w:ind w:left="1440" w:hanging="360"/>
+      <w:jc w:val="both"/>
+      <w:outlineLvl w:val="0"/>
+    </w:pPr>
+    <w:rPr>
+      <w:rFonts w:ascii="Calibri" w:hAnsi="Calibri"/>
+      <w:szCs w:val="24"/>
+    </w:rPr>
+  </w:style>
+  <w:style w:type="paragraph" w:customStyle="1" w:styleId="Sous-titre42">
+    <w:name w:val="Sous-titre4.2"/>
+    <w:basedOn w:val="Normal1"/>
+    <w:qFormat/>
+    <w:pPr>
+      <w:spacing w:after="240"/>
+      <w:ind w:left="1440" w:hanging="360"/>
+      <w:jc w:val="both"/>
+      <w:outlineLvl w:val="0"/>
+    </w:pPr>
+    <w:rPr>
+      <w:rFonts w:ascii="Calibri" w:hAnsi="Calibri"/>
+      <w:szCs w:val="24"/>
+    </w:rPr>
+  </w:style>
+  <w:style w:type="paragraph" w:customStyle="1" w:styleId="Sous-titre43">
+    <w:name w:val="Sous-titre4.3"/>
+    <w:basedOn w:val="Normal1"/>
+    <w:qFormat/>
+    <w:pPr>
+      <w:spacing w:after="240"/>
+      <w:ind w:left="1440" w:hanging="360"/>
+      <w:jc w:val="both"/>
+      <w:outlineLvl w:val="0"/>
+    </w:pPr>
+    <w:rPr>
+      <w:rFonts w:ascii="Calibri" w:hAnsi="Calibri"/>
+      <w:szCs w:val="24"/>
+    </w:rPr>
+  </w:style>
+  <w:style w:type="paragraph" w:customStyle="1" w:styleId="Sous-titre44">
+    <w:name w:val="Sous-titre4.4"/>
+    <w:basedOn w:val="Normal1"/>
+    <w:qFormat/>
+    <w:pPr>
+      <w:spacing w:after="240"/>
+      <w:ind w:left="1440" w:hanging="360"/>
+      <w:jc w:val="both"/>
+      <w:outlineLvl w:val="0"/>
+    </w:pPr>
+    <w:rPr>
+      <w:rFonts w:ascii="Calibri" w:hAnsi="Calibri"/>
+      <w:szCs w:val="24"/>
+    </w:rPr>
+  </w:style>
+  <w:style w:type="paragraph" w:customStyle="1" w:styleId="Sous-titre45">
+    <w:name w:val="Sous-titre4.5"/>
+    <w:basedOn w:val="Normal1"/>
+    <w:qFormat/>
+    <w:pPr>
+      <w:spacing w:after="240"/>
+      <w:jc w:val="both"/>
+      <w:outlineLvl w:val="0"/>
+    </w:pPr>
+    <w:rPr>
+      <w:rFonts w:ascii="Calibri" w:hAnsi="Calibri"/>
+      <w:szCs w:val="24"/>
+    </w:rPr>
+  </w:style>
+  <w:style w:type="paragraph" w:customStyle="1" w:styleId="Titre50">
+    <w:name w:val="Titre5"/>
+    <w:basedOn w:val="Normal1"/>
+    <w:qFormat/>
+    <w:pPr>
+      <w:spacing w:after="240"/>
+      <w:jc w:val="both"/>
+    </w:pPr>
+    <w:rPr>
+      <w:rFonts w:ascii="Calibri" w:hAnsi="Calibri"/>
+      <w:sz w:val="28"/>
+      <w:szCs w:val="28"/>
+    </w:rPr>
+  </w:style>
+  <w:style w:type="paragraph" w:customStyle="1" w:styleId="Contents4">
+    <w:name w:val="Contents 4"/>
+    <w:basedOn w:val="Standard"/>
+    <w:next w:val="Standard"/>
+    <w:autoRedefine/>
+    <w:qFormat/>
+    <w:pPr>
+      <w:ind w:left="660"/>
+    </w:pPr>
+    <w:rPr>
+      <w:rFonts w:ascii="Calibri" w:hAnsi="Calibri"/>
+      <w:sz w:val="20"/>
+      <w:szCs w:val="20"/>
+    </w:rPr>
+  </w:style>
+  <w:style w:type="paragraph" w:customStyle="1" w:styleId="Contents5">
+    <w:name w:val="Contents 5"/>
+    <w:basedOn w:val="Standard"/>
+    <w:next w:val="Standard"/>
+    <w:autoRedefine/>
+    <w:qFormat/>
+    <w:pPr>
+      <w:ind w:left="880"/>
+    </w:pPr>
+    <w:rPr>
+      <w:rFonts w:ascii="Calibri" w:hAnsi="Calibri"/>
+      <w:sz w:val="20"/>
+      <w:szCs w:val="20"/>
+    </w:rPr>
+  </w:style>
+  <w:style w:type="paragraph" w:customStyle="1" w:styleId="Contents6">
+    <w:name w:val="Contents 6"/>
+    <w:basedOn w:val="Standard"/>
+    <w:next w:val="Standard"/>
+    <w:autoRedefine/>
+    <w:qFormat/>
+    <w:pPr>
+      <w:ind w:left="1100"/>
+    </w:pPr>
+    <w:rPr>
+      <w:rFonts w:ascii="Calibri" w:hAnsi="Calibri"/>
+      <w:sz w:val="20"/>
+      <w:szCs w:val="20"/>
+    </w:rPr>
+  </w:style>
+  <w:style w:type="paragraph" w:customStyle="1" w:styleId="Contents7">
+    <w:name w:val="Contents 7"/>
+    <w:basedOn w:val="Standard"/>
+    <w:next w:val="Standard"/>
+    <w:autoRedefine/>
+    <w:qFormat/>
+    <w:pPr>
+      <w:ind w:left="1320"/>
+    </w:pPr>
+    <w:rPr>
+      <w:rFonts w:ascii="Calibri" w:hAnsi="Calibri"/>
+      <w:sz w:val="20"/>
+      <w:szCs w:val="20"/>
+    </w:rPr>
+  </w:style>
+  <w:style w:type="paragraph" w:customStyle="1" w:styleId="Contents8">
+    <w:name w:val="Contents 8"/>
+    <w:basedOn w:val="Standard"/>
+    <w:next w:val="Standard"/>
+    <w:autoRedefine/>
+    <w:qFormat/>
+    <w:pPr>
+      <w:ind w:left="1540"/>
+    </w:pPr>
+    <w:rPr>
+      <w:rFonts w:ascii="Calibri" w:hAnsi="Calibri"/>
+      <w:sz w:val="20"/>
+      <w:szCs w:val="20"/>
+    </w:rPr>
+  </w:style>
+  <w:style w:type="paragraph" w:customStyle="1" w:styleId="Contents9">
+    <w:name w:val="Contents 9"/>
+    <w:basedOn w:val="Standard"/>
+    <w:next w:val="Standard"/>
+    <w:autoRedefine/>
+    <w:qFormat/>
+    <w:pPr>
+      <w:ind w:left="1760"/>
+    </w:pPr>
+    <w:rPr>
+      <w:rFonts w:ascii="Calibri" w:hAnsi="Calibri"/>
+      <w:sz w:val="20"/>
+      <w:szCs w:val="20"/>
+    </w:rPr>
+  </w:style>
+  <w:style w:type="paragraph" w:customStyle="1" w:styleId="Titre60">
+    <w:name w:val="Titre6"/>
+    <w:basedOn w:val="Normal1"/>
+    <w:qFormat/>
+    <w:pPr>
+      <w:jc w:val="both"/>
+    </w:pPr>
+    <w:rPr>
+      <w:rFonts w:ascii="Calibri" w:hAnsi="Calibri"/>
+      <w:sz w:val="28"/>
+      <w:szCs w:val="28"/>
+    </w:rPr>
+  </w:style>
+  <w:style w:type="paragraph" w:customStyle="1" w:styleId="Aaaaaaa">
+    <w:name w:val="Aaaaaaa"/>
+    <w:basedOn w:val="Titre60"/>
+    <w:qFormat/>
+  </w:style>
+  <w:style w:type="paragraph" w:customStyle="1" w:styleId="introduction">
+    <w:name w:val="introduction"/>
+    <w:basedOn w:val="titre11"/>
+    <w:qFormat/>
+    <w:rPr>
+      <w:b/>
+      <w:color w:val="0070C0"/>
+    </w:rPr>
+  </w:style>
+  <w:style w:type="paragraph" w:customStyle="1" w:styleId="Titre7">
+    <w:name w:val="Titre7"/>
+    <w:basedOn w:val="Titre60"/>
+    <w:qFormat/>
+  </w:style>
+  <w:style w:type="paragraph" w:customStyle="1" w:styleId="Sous-titre71">
+    <w:name w:val="Sous-titre7.1"/>
+    <w:basedOn w:val="Titre60"/>
+    <w:qFormat/>
+    <w:rPr>
+      <w:sz w:val="24"/>
+      <w:szCs w:val="24"/>
+    </w:rPr>
+  </w:style>
+  <w:style w:type="paragraph" w:customStyle="1" w:styleId="Sous-titre72">
+    <w:name w:val="Sous-titre7.2"/>
+    <w:basedOn w:val="Standard"/>
+    <w:qFormat/>
+    <w:rPr>
+      <w:szCs w:val="24"/>
+    </w:rPr>
+  </w:style>
+  <w:style w:type="paragraph" w:customStyle="1" w:styleId="DecimalAligned">
+    <w:name w:val="Decimal Aligned"/>
+    <w:basedOn w:val="Standard"/>
+    <w:qFormat/>
+    <w:pPr>
+      <w:tabs>
+        <w:tab w:val="decimal" w:pos="360"/>
+      </w:tabs>
+      <w:spacing w:after="200"/>
+    </w:pPr>
+    <w:rPr>
+      <w:rFonts w:ascii="Calibri" w:hAnsi="Calibri"/>
+      <w:color w:val="00000A"/>
+      <w:lang w:eastAsia="en-US"/>
+    </w:rPr>
+  </w:style>
+  <w:style w:type="paragraph" w:styleId="Notedebasdepage">
+    <w:name w:val="footnote text"/>
+    <w:basedOn w:val="Standard"/>
+    <w:qFormat/>
+    <w:pPr>
+      <w:spacing w:line="240" w:lineRule="auto"/>
+    </w:pPr>
+    <w:rPr>
+      <w:rFonts w:ascii="Calibri" w:hAnsi="Calibri"/>
+      <w:color w:val="00000A"/>
+      <w:sz w:val="20"/>
+      <w:szCs w:val="20"/>
+      <w:lang w:eastAsia="en-US"/>
+    </w:rPr>
+  </w:style>
+  <w:style w:type="paragraph" w:customStyle="1" w:styleId="Sous-titre73">
+    <w:name w:val="Sous-titre7.3"/>
+    <w:basedOn w:val="Sous-titre72"/>
+    <w:qFormat/>
+    <w:rPr>
+      <w:color w:val="0070C0"/>
+    </w:rPr>
+  </w:style>
+  <w:style w:type="paragraph" w:customStyle="1" w:styleId="bbb">
+    <w:name w:val="bbb"/>
+    <w:basedOn w:val="Sous-titre73"/>
+    <w:qFormat/>
+  </w:style>
+  <w:style w:type="paragraph" w:customStyle="1" w:styleId="GrANDI">
+    <w:name w:val="GrANDI"/>
+    <w:basedOn w:val="Titre20"/>
+    <w:qFormat/>
+    <w:pPr>
+      <w:ind w:left="426" w:hanging="66"/>
+    </w:pPr>
+    <w:rPr>
+      <w:b/>
+      <w:color w:val="0070C0"/>
+    </w:rPr>
+  </w:style>
+  <w:style w:type="paragraph" w:customStyle="1" w:styleId="GrANDA">
+    <w:name w:val="GrANDA"/>
+    <w:basedOn w:val="Sous-titre11"/>
+    <w:qFormat/>
+    <w:pPr>
+      <w:ind w:left="1440" w:hanging="360"/>
+    </w:pPr>
+    <w:rPr>
+      <w:color w:val="548DD4"/>
+    </w:rPr>
+  </w:style>
+  <w:style w:type="paragraph" w:customStyle="1" w:styleId="Titrei">
+    <w:name w:val="Titrei"/>
+    <w:basedOn w:val="GrANDI"/>
+    <w:qFormat/>
+  </w:style>
+  <w:style w:type="paragraph" w:customStyle="1" w:styleId="Sous-titrei1">
+    <w:name w:val="Sous-titrei.1"/>
+    <w:basedOn w:val="GrANDA"/>
+    <w:qFormat/>
+  </w:style>
+  <w:style w:type="paragraph" w:customStyle="1" w:styleId="Sous-titrei2">
+    <w:name w:val="Sous-titrei.2"/>
+    <w:basedOn w:val="Sous-titre12"/>
+    <w:qFormat/>
+    <w:rPr>
+      <w:color w:val="548DD4"/>
+    </w:rPr>
+  </w:style>
+  <w:style w:type="paragraph" w:customStyle="1" w:styleId="Titreii">
+    <w:name w:val="Titreii"/>
+    <w:basedOn w:val="Titre30"/>
+    <w:qFormat/>
+    <w:pPr>
+      <w:ind w:left="426" w:hanging="66"/>
+    </w:pPr>
+    <w:rPr>
+      <w:b/>
+      <w:color w:val="0070C0"/>
+      <w:sz w:val="28"/>
+      <w:szCs w:val="28"/>
+    </w:rPr>
+  </w:style>
+  <w:style w:type="paragraph" w:customStyle="1" w:styleId="Sous-titreii1">
+    <w:name w:val="Sous-titreii.1"/>
+    <w:basedOn w:val="Sous-titre31"/>
+    <w:qFormat/>
+    <w:rPr>
+      <w:color w:val="548DD4"/>
+      <w:sz w:val="26"/>
+      <w:szCs w:val="26"/>
+    </w:rPr>
+  </w:style>
+  <w:style w:type="paragraph" w:customStyle="1" w:styleId="Sous-titreii2">
+    <w:name w:val="Sous-titreii.2"/>
+    <w:basedOn w:val="Titre40"/>
+    <w:qFormat/>
+    <w:pPr>
+      <w:ind w:left="1440" w:hanging="360"/>
+    </w:pPr>
+    <w:rPr>
+      <w:color w:val="548DD4"/>
+    </w:rPr>
+  </w:style>
+  <w:style w:type="paragraph" w:customStyle="1" w:styleId="Sous-titreii11">
+    <w:name w:val="Sous-titreii.1.1"/>
+    <w:basedOn w:val="Sous-titre41"/>
+    <w:qFormat/>
+    <w:pPr>
+      <w:ind w:left="1800"/>
+    </w:pPr>
+    <w:rPr>
+      <w:color w:val="548DD4"/>
+      <w:sz w:val="26"/>
+      <w:szCs w:val="26"/>
+    </w:rPr>
+  </w:style>
+  <w:style w:type="paragraph" w:customStyle="1" w:styleId="Sous-titreii12">
+    <w:name w:val="Sous-titreii.1.2"/>
+    <w:basedOn w:val="Sous-titre42"/>
+    <w:qFormat/>
+    <w:pPr>
+      <w:ind w:left="1800"/>
+    </w:pPr>
+    <w:rPr>
+      <w:color w:val="548DD4"/>
+      <w:sz w:val="26"/>
+      <w:szCs w:val="26"/>
+    </w:rPr>
+  </w:style>
+  <w:style w:type="paragraph" w:customStyle="1" w:styleId="Sous-titreii13">
+    <w:name w:val="Sous-titreii.1.3"/>
+    <w:basedOn w:val="Sous-titre44"/>
+    <w:qFormat/>
+    <w:pPr>
+      <w:ind w:left="1800"/>
+    </w:pPr>
+    <w:rPr>
+      <w:color w:val="548DD4"/>
+      <w:sz w:val="26"/>
+      <w:szCs w:val="26"/>
+    </w:rPr>
+  </w:style>
+  <w:style w:type="paragraph" w:customStyle="1" w:styleId="Sous-titreii14">
+    <w:name w:val="Sous-titreii.1.4"/>
+    <w:basedOn w:val="Sous-titre45"/>
+    <w:qFormat/>
+    <w:rPr>
+      <w:color w:val="548DD4"/>
+      <w:sz w:val="26"/>
+      <w:szCs w:val="26"/>
+    </w:rPr>
+  </w:style>
+  <w:style w:type="paragraph" w:customStyle="1" w:styleId="Sous-titreii3">
+    <w:name w:val="Sous-titreii.3"/>
+    <w:basedOn w:val="Titre40"/>
+    <w:qFormat/>
+    <w:rPr>
+      <w:color w:val="548DD4"/>
+    </w:rPr>
+  </w:style>
+  <w:style w:type="paragraph" w:customStyle="1" w:styleId="Titre33">
+    <w:name w:val="Titre33"/>
+    <w:basedOn w:val="Titre50"/>
+    <w:qFormat/>
+    <w:pPr>
+      <w:spacing w:before="240" w:after="0"/>
+      <w:ind w:left="709" w:hanging="349"/>
+    </w:pPr>
+    <w:rPr>
+      <w:b/>
+      <w:color w:val="0070C0"/>
+    </w:rPr>
+  </w:style>
+  <w:style w:type="paragraph" w:customStyle="1" w:styleId="Titre44">
+    <w:name w:val="Titre44"/>
+    <w:basedOn w:val="Titre60"/>
+    <w:qFormat/>
+    <w:pPr>
+      <w:spacing w:after="240"/>
+      <w:ind w:left="851" w:hanging="491"/>
+    </w:pPr>
+    <w:rPr>
+      <w:b/>
+      <w:color w:val="0070C0"/>
+    </w:rPr>
+  </w:style>
+  <w:style w:type="paragraph" w:customStyle="1" w:styleId="Conclusion">
+    <w:name w:val="Conclusion"/>
+    <w:basedOn w:val="Titre60"/>
+    <w:qFormat/>
+    <w:pPr>
+      <w:spacing w:after="240"/>
+    </w:pPr>
+    <w:rPr>
+      <w:b/>
+      <w:color w:val="0070C0"/>
+    </w:rPr>
+  </w:style>
+  <w:style w:type="paragraph" w:customStyle="1" w:styleId="Contenudecadre">
+    <w:name w:val="Contenu de cadre"/>
+    <w:basedOn w:val="Standard"/>
+    <w:qFormat/>
+  </w:style>
+  <w:style w:type="paragraph" w:customStyle="1" w:styleId="Contenudetableau">
+    <w:name w:val="Contenu de tableau"/>
+    <w:basedOn w:val="Standard"/>
+    <w:qFormat/>
+  </w:style>
+  <w:style w:type="paragraph" w:styleId="TM1">
+    <w:name w:val="toc 1"/>
+    <w:basedOn w:val="Normal"/>
+    <w:next w:val="Normal"/>
+    <w:autoRedefine/>
+    <w:uiPriority w:val="39"/>
+    <w:unhideWhenUsed/>
+    <w:rsid w:val="0081694E"/>
+    <w:pPr>
+      <w:spacing w:after="100"/>
+    </w:pPr>
+  </w:style>
+  <w:style w:type="paragraph" w:styleId="TM2">
+    <w:name w:val="toc 2"/>
+    <w:basedOn w:val="Normal"/>
+    <w:next w:val="Normal"/>
+    <w:autoRedefine/>
+    <w:uiPriority w:val="39"/>
+    <w:unhideWhenUsed/>
+    <w:rsid w:val="0081694E"/>
+    <w:pPr>
+      <w:spacing w:after="100"/>
+      <w:ind w:left="220"/>
+    </w:pPr>
+  </w:style>
+  <w:style w:type="paragraph" w:styleId="TM3">
+    <w:name w:val="toc 3"/>
+    <w:basedOn w:val="Normal"/>
+    <w:next w:val="Normal"/>
+    <w:autoRedefine/>
+    <w:uiPriority w:val="39"/>
+    <w:unhideWhenUsed/>
+    <w:rsid w:val="0081694E"/>
+    <w:pPr>
+      <w:spacing w:after="100"/>
+      <w:ind w:left="440"/>
+    </w:pPr>
+  </w:style>
+  <w:style w:type="numbering" w:customStyle="1" w:styleId="Aucuneliste1">
+    <w:name w:val="Aucune liste1"/>
+    <w:qFormat/>
+  </w:style>
+  <w:style w:type="character" w:styleId="Lienhypertexte">
+    <w:name w:val="Hyperlink"/>
+    <w:basedOn w:val="Policepardfaut"/>
+    <w:uiPriority w:val="99"/>
+    <w:unhideWhenUsed/>
+    <w:rsid w:val="004D5435"/>
+    <w:rPr>
+      <w:color w:val="0000FF" w:themeColor="hyperlink"/>
+      <w:u w:val="single"/>
+    </w:rPr>
+  </w:style>
+</w:styles>
+</file>
+
+<file path=word/stylesWithEffects.xml><?xml version="1.0" encoding="utf-8"?>
+<w:styles xmlns:wpc="http://schemas.microsoft.com/office/word/2010/wordprocessingCanvas" xmlns:mc="http://schemas.openxmlformats.org/markup-compatibility/2006" xmlns:o="urn:schemas-microsoft-com:office:office" xmlns:r="http://schemas.openxmlformats.org/officeDocument/2006/relationships" xmlns:m="http://schemas.openxmlformats.org/officeDocument/2006/math" xmlns:v="urn:schemas-microsoft-com:vml" xmlns:wp14="http://schemas.microsoft.com/office/word/2010/wordprocessingDrawing" xmlns:wp="http://schemas.openxmlformats.org/drawingml/2006/wordprocessingDrawing" xmlns:w10="urn:schemas-microsoft-com:office:word" xmlns:w="http://schemas.openxmlformats.org/wordprocessingml/2006/main" xmlns:w14="http://schemas.microsoft.com/office/word/2010/wordml" xmlns:wpg="http://schemas.microsoft.com/office/word/2010/wordprocessingGroup" xmlns:wpi="http://schemas.microsoft.com/office/word/2010/wordprocessingInk" xmlns:wne="http://schemas.microsoft.com/office/word/2006/wordml" xmlns:wps="http://schemas.microsoft.com/office/word/2010/wordprocessingShape" mc:Ignorable="w14 wp14">
+  <w:docDefaults>
+    <w:rPrDefault>
+      <w:rPr>
+        <w:rFonts w:ascii="Arial" w:eastAsia="Arial" w:hAnsi="Arial" w:cs="Arial"/>
+        <w:color w:val="000000"/>
+        <w:szCs w:val="22"/>
+        <w:lang w:val="fr-FR" w:eastAsia="fr-FR" w:bidi="ar-SA"/>
+      </w:rPr>
+    </w:rPrDefault>
+    <w:pPrDefault/>
+  </w:docDefaults>
+  <w:latentStyles w:defLockedState="0" w:defUIPriority="99" w:defSemiHidden="1" w:defUnhideWhenUsed="1" w:defQFormat="0" w:count="267">
+    <w:lsdException w:name="Normal" w:semiHidden="0" w:uiPriority="0" w:unhideWhenUsed="0" w:qFormat="1"/>
+    <w:lsdException w:name="heading 1" w:semiHidden="0" w:uiPriority="9" w:unhideWhenUsed="0" w:qFormat="1"/>
+    <w:lsdException w:name="heading 2" w:uiPriority="9" w:qFormat="1"/>
+    <w:lsdException w:name="heading 3" w:uiPriority="9" w:qFormat="1"/>
+    <w:lsdException w:name="heading 4" w:uiPriority="9" w:qFormat="1"/>
+    <w:lsdException w:name="heading 5" w:uiPriority="9" w:qFormat="1"/>
+    <w:lsdException w:name="heading 6" w:uiPriority="9" w:qFormat="1"/>
+    <w:lsdException w:name="heading 7" w:uiPriority="9" w:qFormat="1"/>
+    <w:lsdException w:name="heading 8" w:uiPriority="9" w:qFormat="1"/>
+    <w:lsdException w:name="heading 9" w:uiPriority="9" w:qFormat="1"/>
+    <w:lsdException w:name="toc 1" w:uiPriority="39"/>
+    <w:lsdException w:name="toc 2" w:uiPriority="39"/>
+    <w:lsdException w:name="toc 3" w:uiPriority="39"/>
+    <w:lsdException w:name="toc 4" w:uiPriority="39"/>
+    <w:lsdException w:name="toc 5" w:uiPriority="39"/>
+    <w:lsdException w:name="toc 6" w:uiPriority="39"/>
+    <w:lsdException w:name="toc 7" w:uiPriority="39"/>
+    <w:lsdException w:name="toc 8" w:uiPriority="39"/>
+    <w:lsdException w:name="toc 9" w:uiPriority="39"/>
+    <w:lsdException w:name="caption" w:uiPriority="35" w:qFormat="1"/>
+    <w:lsdException w:name="Title" w:semiHidden="0" w:uiPriority="10" w:unhideWhenUsed="0" w:qFormat="1"/>
+    <w:lsdException w:name="Default Paragraph Font" w:uiPriority="1"/>
+    <w:lsdException w:name="Subtitle" w:semiHidden="0" w:uiPriority="11" w:unhideWhenUsed="0" w:qFormat="1"/>
+    <w:lsdException w:name="Strong" w:semiHidden="0" w:uiPriority="22" w:unhideWhenUsed="0" w:qFormat="1"/>
+    <w:lsdException w:name="Emphasis" w:semiHidden="0" w:uiPriority="20" w:unhideWhenUsed="0" w:qFormat="1"/>
+    <w:lsdException w:name="Table Grid" w:uiPriority="59"/>
+    <w:lsdException w:name="Placeholder Text" w:unhideWhenUsed="0"/>
+    <w:lsdException w:name="No Spacing" w:semiHidden="0" w:uiPriority="1" w:unhideWhenUsed="0" w:qFormat="1"/>
+    <w:lsdException w:name="Light Shading" w:semiHidden="0" w:uiPriority="60" w:unhideWhenUsed="0"/>
+    <w:lsdException w:name="Light List" w:semiHidden="0" w:uiPriority="61" w:unhideWhenUsed="0"/>
+    <w:lsdException w:name="Light Grid" w:semiHidden="0" w:uiPriority="62" w:unhideWhenUsed="0"/>
+    <w:lsdException w:name="Medium Shading 1" w:semiHidden="0" w:uiPriority="63" w:unhideWhenUsed="0"/>
+    <w:lsdException w:name="Medium Shading 2" w:semiHidden="0" w:uiPriority="64" w:unhideWhenUsed="0"/>
+    <w:lsdException w:name="Medium List 1" w:semiHidden="0" w:uiPriority="65" w:unhideWhenUsed="0"/>
+    <w:lsdException w:name="Medium List 2" w:semiHidden="0" w:uiPriority="66" w:unhideWhenUsed="0"/>
+    <w:lsdException w:name="Medium Grid 1" w:semiHidden="0" w:uiPriority="67" w:unhideWhenUsed="0"/>
+    <w:lsdException w:name="Medium Grid 2" w:semiHidden="0" w:uiPriority="68" w:unhideWhenUsed="0"/>
+    <w:lsdException w:name="Medium Grid 3" w:semiHidden="0" w:uiPriority="69" w:unhideWhenUsed="0"/>
+    <w:lsdException w:name="Dark List" w:semiHidden="0" w:uiPriority="70" w:unhideWhenUsed="0"/>
+    <w:lsdException w:name="Colorful Shading" w:semiHidden="0" w:uiPriority="71" w:unhideWhenUsed="0"/>
+    <w:lsdException w:name="Colorful List" w:semiHidden="0" w:uiPriority="72" w:unhideWhenUsed="0"/>
+    <w:lsdException w:name="Colorful Grid" w:semiHidden="0" w:uiPriority="73" w:unhideWhenUsed="0"/>
+    <w:lsdException w:name="Light Shading Accent 1" w:semiHidden="0" w:uiPriority="60" w:unhideWhenUsed="0"/>
+    <w:lsdException w:name="Light List Accent 1" w:semiHidden="0" w:uiPriority="61" w:unhideWhenUsed="0"/>
+    <w:lsdException w:name="Light Grid Accent 1" w:semiHidden="0" w:uiPriority="62" w:unhideWhenUsed="0"/>
+    <w:lsdException w:name="Medium Shading 1 Accent 1" w:semiHidden="0" w:uiPriority="63" w:unhideWhenUsed="0"/>
+    <w:lsdException w:name="Medium Shading 2 Accent 1" w:semiHidden="0" w:uiPriority="64" w:unhideWhenUsed="0"/>
+    <w:lsdException w:name="Medium List 1 Accent 1" w:semiHidden="0" w:uiPriority="65" w:unhideWhenUsed="0"/>
+    <w:lsdException w:name="Revision" w:unhideWhenUsed="0"/>
+    <w:lsdException w:name="List Paragraph" w:semiHidden="0" w:uiPriority="34" w:unhideWhenUsed="0" w:qFormat="1"/>
+    <w:lsdException w:name="Quote" w:semiHidden="0" w:uiPriority="29" w:unhideWhenUsed="0" w:qFormat="1"/>
+    <w:lsdException w:name="Intense Quote" w:semiHidden="0" w:uiPriority="30" w:unhideWhenUsed="0" w:qFormat="1"/>
+    <w:lsdException w:name="Medium List 2 Accent 1" w:semiHidden="0" w:uiPriority="66" w:unhideWhenUsed="0"/>
+    <w:lsdException w:name="Medium Grid 1 Accent 1" w:semiHidden="0" w:uiPriority="67" w:unhideWhenUsed="0"/>
+    <w:lsdException w:name="Medium Grid 2 Accent 1" w:semiHidden="0" w:uiPriority="68" w:unhideWhenUsed="0"/>
+    <w:lsdException w:name="Medium Grid 3 Accent 1" w:semiHidden="0" w:uiPriority="69" w:unhideWhenUsed="0"/>
+    <w:lsdException w:name="Dark List Accent 1" w:semiHidden="0" w:uiPriority="70" w:unhideWhenUsed="0"/>
+    <w:lsdException w:name="Colorful Shading Accent 1" w:semiHidden="0" w:uiPriority="71" w:unhideWhenUsed="0"/>
+    <w:lsdException w:name="Colorful List Accent 1" w:semiHidden="0" w:uiPriority="72" w:unhideWhenUsed="0"/>
+    <w:lsdException w:name="Colorful Grid Accent 1" w:semiHidden="0" w:uiPriority="73" w:unhideWhenUsed="0"/>
+    <w:lsdException w:name="Light Shading Accent 2" w:semiHidden="0" w:uiPriority="60" w:unhideWhenUsed="0"/>
+    <w:lsdException w:name="Light List Accent 2" w:semiHidden="0" w:uiPriority="61" w:unhideWhenUsed="0"/>
+    <w:lsdException w:name="Light Grid Accent 2" w:semiHidden="0" w:uiPriority="62" w:unhideWhenUsed="0"/>
+    <w:lsdException w:name="Medium Shading 1 Accent 2" w:semiHidden="0" w:uiPriority="63" w:unhideWhenUsed="0"/>
+    <w:lsdException w:name="Medium Shading 2 Accent 2" w:semiHidden="0" w:uiPriority="64" w:unhideWhenUsed="0"/>
+    <w:lsdException w:name="Medium List 1 Accent 2" w:semiHidden="0" w:uiPriority="65" w:unhideWhenUsed="0"/>
+    <w:lsdException w:name="Medium List 2 Accent 2" w:semiHidden="0" w:uiPriority="66" w:unhideWhenUsed="0"/>
+    <w:lsdException w:name="Medium Grid 1 Accent 2" w:semiHidden="0" w:uiPriority="67" w:unhideWhenUsed="0"/>
+    <w:lsdException w:name="Medium Grid 2 Accent 2" w:semiHidden="0" w:uiPriority="68" w:unhideWhenUsed="0"/>
+    <w:lsdException w:name="Medium Grid 3 Accent 2" w:semiHidden="0" w:uiPriority="69" w:unhideWhenUsed="0"/>
+    <w:lsdException w:name="Dark List Accent 2" w:semiHidden="0" w:uiPriority="70" w:unhideWhenUsed="0"/>
+    <w:lsdException w:name="Colorful Shading Accent 2" w:semiHidden="0" w:uiPriority="71" w:unhideWhenUsed="0"/>
+    <w:lsdException w:name="Colorful List Accent 2" w:semiHidden="0" w:uiPriority="72" w:unhideWhenUsed="0"/>
+    <w:lsdException w:name="Colorful Grid Accent 2" w:semiHidden="0" w:uiPriority="73" w:unhideWhenUsed="0"/>
+    <w:lsdException w:name="Light Shading Accent 3" w:semiHidden="0" w:uiPriority="60" w:unhideWhenUsed="0"/>
+    <w:lsdException w:name="Light List Accent 3" w:semiHidden="0" w:uiPriority="61" w:unhideWhenUsed="0"/>
+    <w:lsdException w:name="Light Grid Accent 3" w:semiHidden="0" w:uiPriority="62" w:unhideWhenUsed="0"/>
+    <w:lsdException w:name="Medium Shading 1 Accent 3" w:semiHidden="0" w:uiPriority="63" w:unhideWhenUsed="0"/>
+    <w:lsdException w:name="Medium Shading 2 Accent 3" w:semiHidden="0" w:uiPriority="64" w:unhideWhenUsed="0"/>
+    <w:lsdException w:name="Medium List 1 Accent 3" w:semiHidden="0" w:uiPriority="65" w:unhideWhenUsed="0"/>
+    <w:lsdException w:name="Medium List 2 Accent 3" w:semiHidden="0" w:uiPriority="66" w:unhideWhenUsed="0"/>
+    <w:lsdException w:name="Medium Grid 1 Accent 3" w:semiHidden="0" w:uiPriority="67" w:unhideWhenUsed="0"/>
+    <w:lsdException w:name="Medium Grid 2 Accent 3" w:semiHidden="0" w:uiPriority="68" w:unhideWhenUsed="0"/>
+    <w:lsdException w:name="Medium Grid 3 Accent 3" w:semiHidden="0" w:uiPriority="69" w:unhideWhenUsed="0"/>
+    <w:lsdException w:name="Dark List Accent 3" w:semiHidden="0" w:uiPriority="70" w:unhideWhenUsed="0"/>
+    <w:lsdException w:name="Colorful Shading Accent 3" w:semiHidden="0" w:uiPriority="71" w:unhideWhenUsed="0"/>
+    <w:lsdException w:name="Colorful List Accent 3" w:semiHidden="0" w:uiPriority="72" w:unhideWhenUsed="0"/>
+    <w:lsdException w:name="Colorful Grid Accent 3" w:semiHidden="0" w:uiPriority="73" w:unhideWhenUsed="0"/>
+    <w:lsdException w:name="Light Shading Accent 4" w:semiHidden="0" w:uiPriority="60" w:unhideWhenUsed="0"/>
+    <w:lsdException w:name="Light List Accent 4" w:semiHidden="0" w:uiPriority="61" w:unhideWhenUsed="0"/>
+    <w:lsdException w:name="Light Grid Accent 4" w:semiHidden="0" w:uiPriority="62" w:unhideWhenUsed="0"/>
+    <w:lsdException w:name="Medium Shading 1 Accent 4" w:semiHidden="0" w:uiPriority="63" w:unhideWhenUsed="0"/>
+    <w:lsdException w:name="Medium Shading 2 Accent 4" w:semiHidden="0" w:uiPriority="64" w:unhideWhenUsed="0"/>
+    <w:lsdException w:name="Medium List 1 Accent 4" w:semiHidden="0" w:uiPriority="65" w:unhideWhenUsed="0"/>
+    <w:lsdException w:name="Medium List 2 Accent 4" w:semiHidden="0" w:uiPriority="66" w:unhideWhenUsed="0"/>
+    <w:lsdException w:name="Medium Grid 1 Accent 4" w:semiHidden="0" w:uiPriority="67" w:unhideWhenUsed="0"/>
+    <w:lsdException w:name="Medium Grid 2 Accent 4" w:semiHidden="0" w:uiPriority="68" w:unhideWhenUsed="0"/>
+    <w:lsdException w:name="Medium Grid 3 Accent 4" w:semiHidden="0" w:uiPriority="69" w:unhideWhenUsed="0"/>
+    <w:lsdException w:name="Dark List Accent 4" w:semiHidden="0" w:uiPriority="70" w:unhideWhenUsed="0"/>
+    <w:lsdException w:name="Colorful Shading Accent 4" w:semiHidden="0" w:uiPriority="71" w:unhideWhenUsed="0"/>
+    <w:lsdException w:name="Colorful List Accent 4" w:semiHidden="0" w:uiPriority="72" w:unhideWhenUsed="0"/>
+    <w:lsdException w:name="Colorful Grid Accent 4" w:semiHidden="0" w:uiPriority="73" w:unhideWhenUsed="0"/>
+    <w:lsdException w:name="Light Shading Accent 5" w:semiHidden="0" w:uiPriority="60" w:unhideWhenUsed="0"/>
+    <w:lsdException w:name="Light List Accent 5" w:semiHidden="0" w:uiPriority="61" w:unhideWhenUsed="0"/>
+    <w:lsdException w:name="Light Grid Accent 5" w:semiHidden="0" w:uiPriority="62" w:unhideWhenUsed="0"/>
+    <w:lsdException w:name="Medium Shading 1 Accent 5" w:semiHidden="0" w:uiPriority="63" w:unhideWhenUsed="0"/>
+    <w:lsdException w:name="Medium Shading 2 Accent 5" w:semiHidden="0" w:uiPriority="64" w:unhideWhenUsed="0"/>
+    <w:lsdException w:name="Medium List 1 Accent 5" w:semiHidden="0" w:uiPriority="65" w:unhideWhenUsed="0"/>
+    <w:lsdException w:name="Medium List 2 Accent 5" w:semiHidden="0" w:uiPriority="66" w:unhideWhenUsed="0"/>
+    <w:lsdException w:name="Medium Grid 1 Accent 5" w:semiHidden="0" w:uiPriority="67" w:unhideWhenUsed="0"/>
+    <w:lsdException w:name="Medium Grid 2 Accent 5" w:semiHidden="0" w:uiPriority="68" w:unhideWhenUsed="0"/>
+    <w:lsdException w:name="Medium Grid 3 Accent 5" w:semiHidden="0" w:uiPriority="69" w:unhideWhenUsed="0"/>
+    <w:lsdException w:name="Dark List Accent 5" w:semiHidden="0" w:uiPriority="70" w:unhideWhenUsed="0"/>
+    <w:lsdException w:name="Colorful Shading Accent 5" w:semiHidden="0" w:uiPriority="71" w:unhideWhenUsed="0"/>
+    <w:lsdException w:name="Colorful List Accent 5" w:semiHidden="0" w:uiPriority="72" w:unhideWhenUsed="0"/>
+    <w:lsdException w:name="Colorful Grid Accent 5" w:semiHidden="0" w:uiPriority="73" w:unhideWhenUsed="0"/>
+    <w:lsdException w:name="Light Shading Accent 6" w:semiHidden="0" w:uiPriority="60" w:unhideWhenUsed="0"/>
+    <w:lsdException w:name="Light List Accent 6" w:semiHidden="0" w:uiPriority="61" w:unhideWhenUsed="0"/>
+    <w:lsdException w:name="Light Grid Accent 6" w:semiHidden="0" w:uiPriority="62" w:unhideWhenUsed="0"/>
+    <w:lsdException w:name="Medium Shading 1 Accent 6" w:semiHidden="0" w:uiPriority="63" w:unhideWhenUsed="0"/>
+    <w:lsdException w:name="Medium Shading 2 Accent 6" w:semiHidden="0" w:uiPriority="64" w:unhideWhenUsed="0"/>
+    <w:lsdException w:name="Medium List 1 Accent 6" w:semiHidden="0" w:uiPriority="65" w:unhideWhenUsed="0"/>
+    <w:lsdException w:name="Medium List 2 Accent 6" w:semiHidden="0" w:uiPriority="66" w:unhideWhenUsed="0"/>
+    <w:lsdException w:name="Medium Grid 1 Accent 6" w:semiHidden="0" w:uiPriority="67" w:unhideWhenUsed="0"/>
+    <w:lsdException w:name="Medium Grid 2 Accent 6" w:semiHidden="0" w:uiPriority="68" w:unhideWhenUsed="0"/>
+    <w:lsdException w:name="Medium Grid 3 Accent 6" w:semiHidden="0" w:uiPriority="69" w:unhideWhenUsed="0"/>
+    <w:lsdException w:name="Dark List Accent 6" w:semiHidden="0" w:uiPriority="70" w:unhideWhenUsed="0"/>
+    <w:lsdException w:name="Colorful Shading Accent 6" w:semiHidden="0" w:uiPriority="71" w:unhideWhenUsed="0"/>
+    <w:lsdException w:name="Colorful List Accent 6" w:semiHidden="0" w:uiPriority="72" w:unhideWhenUsed="0"/>
+    <w:lsdException w:name="Colorful Grid Accent 6" w:semiHidden="0" w:uiPriority="73" w:unhideWhenUsed="0"/>
+    <w:lsdException w:name="Subtle Emphasis" w:semiHidden="0" w:uiPriority="19" w:unhideWhenUsed="0" w:qFormat="1"/>
+    <w:lsdException w:name="Intense Emphasis" w:semiHidden="0" w:uiPriority="21" w:unhideWhenUsed="0" w:qFormat="1"/>
+    <w:lsdException w:name="Subtle Reference" w:semiHidden="0" w:uiPriority="31" w:unhideWhenUsed="0" w:qFormat="1"/>
+    <w:lsdException w:name="Intense Reference" w:semiHidden="0" w:uiPriority="32" w:unhideWhenUsed="0" w:qFormat="1"/>
+    <w:lsdException w:name="Book Title" w:semiHidden="0" w:uiPriority="33" w:unhideWhenUsed="0" w:qFormat="1"/>
+    <w:lsdException w:name="Bibliography" w:uiPriority="37"/>
+    <w:lsdException w:name="TOC Heading" w:uiPriority="39" w:qFormat="1"/>
+  </w:latentStyles>
+  <w:style w:type="paragraph" w:default="1" w:styleId="Normal">
+    <w:name w:val="Normal"/>
+    <w:qFormat/>
+    <w:rsid w:val="00C07222"/>
+    <w:pPr>
+      <w:suppressAutoHyphens/>
+      <w:jc w:val="both"/>
+      <w:textAlignment w:val="baseline"/>
+    </w:pPr>
+    <w:rPr>
+      <w:rFonts w:ascii="Georgia" w:hAnsi="Georgia"/>
+      <w:sz w:val="24"/>
+    </w:rPr>
+  </w:style>
+  <w:style w:type="paragraph" w:styleId="Titre1">
+    <w:name w:val="heading 1"/>
+    <w:basedOn w:val="Titre10"/>
+    <w:qFormat/>
+    <w:pPr>
+      <w:keepLines/>
+      <w:spacing w:before="400"/>
+      <w:outlineLvl w:val="0"/>
+    </w:pPr>
+    <w:rPr>
+      <w:sz w:val="40"/>
+      <w:szCs w:val="40"/>
+    </w:rPr>
+  </w:style>
+  <w:style w:type="paragraph" w:styleId="Titre2">
+    <w:name w:val="heading 2"/>
+    <w:basedOn w:val="Titre10"/>
+    <w:qFormat/>
+    <w:pPr>
+      <w:keepLines/>
+      <w:spacing w:before="360"/>
+      <w:outlineLvl w:val="1"/>
+    </w:pPr>
+    <w:rPr>
+      <w:sz w:val="32"/>
+      <w:szCs w:val="32"/>
+    </w:rPr>
+  </w:style>
+  <w:style w:type="paragraph" w:styleId="Titre3">
+    <w:name w:val="heading 3"/>
+    <w:basedOn w:val="Titre10"/>
+    <w:qFormat/>
+    <w:pPr>
+      <w:keepLines/>
+      <w:spacing w:before="320" w:after="80"/>
+      <w:outlineLvl w:val="2"/>
+    </w:pPr>
+    <w:rPr>
+      <w:color w:val="434343"/>
+    </w:rPr>
+  </w:style>
+  <w:style w:type="paragraph" w:styleId="Titre4">
+    <w:name w:val="heading 4"/>
+    <w:basedOn w:val="Titre10"/>
+    <w:qFormat/>
+    <w:pPr>
+      <w:keepLines/>
+      <w:spacing w:before="280" w:after="80"/>
+      <w:outlineLvl w:val="3"/>
+    </w:pPr>
+    <w:rPr>
+      <w:color w:val="666666"/>
+      <w:sz w:val="24"/>
+      <w:szCs w:val="24"/>
+    </w:rPr>
+  </w:style>
+  <w:style w:type="paragraph" w:styleId="Titre5">
+    <w:name w:val="heading 5"/>
+    <w:basedOn w:val="Titre10"/>
+    <w:qFormat/>
+    <w:pPr>
+      <w:keepLines/>
+      <w:spacing w:after="80"/>
+      <w:outlineLvl w:val="4"/>
+    </w:pPr>
+    <w:rPr>
+      <w:color w:val="666666"/>
+    </w:rPr>
+  </w:style>
+  <w:style w:type="paragraph" w:styleId="Titre6">
+    <w:name w:val="heading 6"/>
+    <w:basedOn w:val="Titre10"/>
+    <w:qFormat/>
+    <w:pPr>
+      <w:keepLines/>
+      <w:spacing w:after="80"/>
+      <w:outlineLvl w:val="5"/>
+    </w:pPr>
+    <w:rPr>
+      <w:i/>
+      <w:color w:val="666666"/>
+    </w:rPr>
+  </w:style>
+  <w:style w:type="character" w:default="1" w:styleId="Policepardfaut">
+    <w:name w:val="Default Paragraph Font"/>
+    <w:uiPriority w:val="1"/>
+    <w:semiHidden/>
+    <w:unhideWhenUsed/>
+  </w:style>
+  <w:style w:type="table" w:default="1" w:styleId="TableauNormal">
+    <w:name w:val="Normal Table"/>
+    <w:uiPriority w:val="99"/>
+    <w:semiHidden/>
+    <w:unhideWhenUsed/>
+    <w:tblPr>
+      <w:tblInd w:w="0" w:type="dxa"/>
+      <w:tblCellMar>
+        <w:top w:w="0" w:type="dxa"/>
+        <w:left w:w="108" w:type="dxa"/>
+        <w:bottom w:w="0" w:type="dxa"/>
+        <w:right w:w="108" w:type="dxa"/>
+      </w:tblCellMar>
+    </w:tblPr>
+  </w:style>
+  <w:style w:type="numbering" w:default="1" w:styleId="Aucuneliste">
+    <w:name w:val="No List"/>
+    <w:uiPriority w:val="99"/>
+    <w:semiHidden/>
+    <w:unhideWhenUsed/>
+  </w:style>
+  <w:style w:type="character" w:customStyle="1" w:styleId="TextedebullesCar">
+    <w:name w:val="Texte de bulles Car"/>
+    <w:basedOn w:val="Policepardfaut"/>
+    <w:qFormat/>
+    <w:rPr>
+      <w:rFonts w:ascii="Tahoma" w:hAnsi="Tahoma" w:cs="Tahoma"/>
+      <w:sz w:val="16"/>
+      <w:szCs w:val="16"/>
+    </w:rPr>
+  </w:style>
+  <w:style w:type="character" w:customStyle="1" w:styleId="En-tteCar">
+    <w:name w:val="En-tête Car"/>
+    <w:basedOn w:val="Policepardfaut"/>
+    <w:qFormat/>
+  </w:style>
+  <w:style w:type="character" w:customStyle="1" w:styleId="PieddepageCar">
+    <w:name w:val="Pied de page Car"/>
+    <w:basedOn w:val="Policepardfaut"/>
+    <w:uiPriority w:val="99"/>
+    <w:qFormat/>
+  </w:style>
+  <w:style w:type="character" w:customStyle="1" w:styleId="SansinterligneCar">
+    <w:name w:val="Sans interligne Car"/>
+    <w:basedOn w:val="Policepardfaut"/>
+    <w:qFormat/>
+    <w:rPr>
+      <w:rFonts w:ascii="Calibri" w:eastAsia="Arial" w:hAnsi="Calibri" w:cs="Arial"/>
+      <w:color w:val="00000A"/>
+      <w:lang w:eastAsia="en-US"/>
+    </w:rPr>
+  </w:style>
+  <w:style w:type="character" w:customStyle="1" w:styleId="Internetlink">
+    <w:name w:val="Internet link"/>
+    <w:basedOn w:val="Policepardfaut"/>
+    <w:qFormat/>
+    <w:rPr>
+      <w:color w:val="0000FF"/>
+      <w:u w:val="single"/>
+    </w:rPr>
+  </w:style>
+  <w:style w:type="character" w:customStyle="1" w:styleId="ExplorateurdedocumentsCar">
+    <w:name w:val="Explorateur de documents Car"/>
+    <w:basedOn w:val="Policepardfaut"/>
+    <w:qFormat/>
+    <w:rPr>
+      <w:rFonts w:ascii="Tahoma" w:hAnsi="Tahoma" w:cs="Tahoma"/>
+      <w:sz w:val="16"/>
+      <w:szCs w:val="16"/>
+    </w:rPr>
+  </w:style>
+  <w:style w:type="character" w:customStyle="1" w:styleId="titre1Car">
+    <w:name w:val="titre1 Car"/>
+    <w:basedOn w:val="Policepardfaut"/>
+    <w:qFormat/>
+    <w:rPr>
+      <w:rFonts w:ascii="Calibri" w:hAnsi="Calibri"/>
+      <w:sz w:val="28"/>
+      <w:szCs w:val="28"/>
+    </w:rPr>
+  </w:style>
+  <w:style w:type="character" w:customStyle="1" w:styleId="NotedebasdepageCar">
+    <w:name w:val="Note de bas de page Car"/>
+    <w:basedOn w:val="Policepardfaut"/>
+    <w:qFormat/>
+    <w:rPr>
+      <w:rFonts w:ascii="Calibri" w:eastAsia="Arial" w:hAnsi="Calibri" w:cs="Arial"/>
+      <w:color w:val="00000A"/>
+      <w:sz w:val="20"/>
+      <w:szCs w:val="20"/>
+      <w:lang w:eastAsia="en-US"/>
+    </w:rPr>
+  </w:style>
+  <w:style w:type="character" w:styleId="Emphaseple">
+    <w:name w:val="Subtle Emphasis"/>
+    <w:basedOn w:val="Policepardfaut"/>
+    <w:qFormat/>
+    <w:rPr>
+      <w:rFonts w:eastAsia="Arial" w:cs="Arial"/>
+      <w:bCs w:val="0"/>
+      <w:i/>
+      <w:iCs/>
+      <w:color w:val="808080"/>
+      <w:szCs w:val="22"/>
+      <w:lang w:val="fr-FR"/>
+    </w:rPr>
+  </w:style>
+  <w:style w:type="character" w:customStyle="1" w:styleId="ListLabel1">
+    <w:name w:val="ListLabel 1"/>
+    <w:qFormat/>
+    <w:rPr>
+      <w:u w:val="none"/>
+    </w:rPr>
+  </w:style>
+  <w:style w:type="character" w:customStyle="1" w:styleId="ListLabel2">
+    <w:name w:val="ListLabel 2"/>
+    <w:qFormat/>
+    <w:rPr>
+      <w:u w:val="none"/>
+    </w:rPr>
+  </w:style>
+  <w:style w:type="character" w:customStyle="1" w:styleId="ListLabel3">
+    <w:name w:val="ListLabel 3"/>
+    <w:qFormat/>
+    <w:rsid w:val="002739E7"/>
+  </w:style>
+  <w:style w:type="character" w:customStyle="1" w:styleId="ListLabel4">
+    <w:name w:val="ListLabel 4"/>
+    <w:qFormat/>
+    <w:rPr>
+      <w:u w:val="none"/>
+    </w:rPr>
+  </w:style>
+  <w:style w:type="character" w:customStyle="1" w:styleId="ListLabel5">
+    <w:name w:val="ListLabel 5"/>
+    <w:qFormat/>
+    <w:rPr>
+      <w:u w:val="none"/>
+    </w:rPr>
+  </w:style>
+  <w:style w:type="character" w:customStyle="1" w:styleId="ListLabel6">
+    <w:name w:val="ListLabel 6"/>
+    <w:qFormat/>
+    <w:rPr>
+      <w:u w:val="none"/>
+    </w:rPr>
+  </w:style>
+  <w:style w:type="character" w:customStyle="1" w:styleId="ListLabel7">
+    <w:name w:val="ListLabel 7"/>
+    <w:qFormat/>
+    <w:rPr>
+      <w:u w:val="none"/>
+    </w:rPr>
+  </w:style>
+  <w:style w:type="character" w:customStyle="1" w:styleId="ListLabel8">
+    <w:name w:val="ListLabel 8"/>
+    <w:qFormat/>
+    <w:rPr>
+      <w:u w:val="none"/>
+    </w:rPr>
+  </w:style>
+  <w:style w:type="character" w:customStyle="1" w:styleId="ListLabel9">
+    <w:name w:val="ListLabel 9"/>
+    <w:qFormat/>
+    <w:rPr>
+      <w:u w:val="none"/>
+    </w:rPr>
+  </w:style>
+  <w:style w:type="character" w:customStyle="1" w:styleId="ListLabel10">
+    <w:name w:val="ListLabel 10"/>
+    <w:qFormat/>
+    <w:rPr>
+      <w:u w:val="none"/>
+    </w:rPr>
+  </w:style>
+  <w:style w:type="character" w:customStyle="1" w:styleId="ListLabel11">
+    <w:name w:val="ListLabel 11"/>
+    <w:qFormat/>
+    <w:rPr>
+      <w:u w:val="none"/>
+    </w:rPr>
+  </w:style>
+  <w:style w:type="character" w:customStyle="1" w:styleId="ListLabel12">
+    <w:name w:val="ListLabel 12"/>
+    <w:qFormat/>
+    <w:rPr>
+      <w:u w:val="none"/>
+    </w:rPr>
+  </w:style>
+  <w:style w:type="character" w:customStyle="1" w:styleId="ListLabel13">
+    <w:name w:val="ListLabel 13"/>
+    <w:qFormat/>
+    <w:rPr>
+      <w:u w:val="none"/>
+    </w:rPr>
+  </w:style>
+  <w:style w:type="character" w:customStyle="1" w:styleId="ListLabel14">
+    <w:name w:val="ListLabel 14"/>
+    <w:qFormat/>
+    <w:rPr>
+      <w:u w:val="none"/>
+    </w:rPr>
+  </w:style>
+  <w:style w:type="character" w:customStyle="1" w:styleId="ListLabel15">
+    <w:name w:val="ListLabel 15"/>
+    <w:qFormat/>
+    <w:rPr>
+      <w:u w:val="none"/>
+    </w:rPr>
+  </w:style>
+  <w:style w:type="character" w:customStyle="1" w:styleId="ListLabel16">
+    <w:name w:val="ListLabel 16"/>
+    <w:qFormat/>
+    <w:rPr>
+      <w:u w:val="none"/>
+    </w:rPr>
+  </w:style>
+  <w:style w:type="character" w:customStyle="1" w:styleId="ListLabel17">
+    <w:name w:val="ListLabel 17"/>
+    <w:qFormat/>
+    <w:rPr>
+      <w:u w:val="none"/>
+    </w:rPr>
+  </w:style>
+  <w:style w:type="character" w:customStyle="1" w:styleId="ListLabel18">
+    <w:name w:val="ListLabel 18"/>
+    <w:qFormat/>
+    <w:rPr>
+      <w:u w:val="none"/>
+    </w:rPr>
+  </w:style>
+  <w:style w:type="character" w:customStyle="1" w:styleId="ListLabel19">
+    <w:name w:val="ListLabel 19"/>
+    <w:qFormat/>
+    <w:rPr>
+      <w:rFonts w:cs="Courier New"/>
+    </w:rPr>
+  </w:style>
+  <w:style w:type="character" w:customStyle="1" w:styleId="ListLabel20">
+    <w:name w:val="ListLabel 20"/>
+    <w:qFormat/>
+    <w:rPr>
+      <w:rFonts w:cs="Courier New"/>
+    </w:rPr>
+  </w:style>
+  <w:style w:type="character" w:customStyle="1" w:styleId="ListLabel21">
+    <w:name w:val="ListLabel 21"/>
+    <w:qFormat/>
+    <w:rPr>
+      <w:rFonts w:cs="Courier New"/>
+    </w:rPr>
+  </w:style>
+  <w:style w:type="character" w:customStyle="1" w:styleId="ListLabel22">
+    <w:name w:val="ListLabel 22"/>
+    <w:qFormat/>
+    <w:rPr>
+      <w:rFonts w:eastAsia="Arial" w:cs="Arial"/>
+      <w:color w:val="00000A"/>
+    </w:rPr>
+  </w:style>
+  <w:style w:type="character" w:customStyle="1" w:styleId="ListLabel23">
+    <w:name w:val="ListLabel 23"/>
+    <w:qFormat/>
+    <w:rPr>
+      <w:rFonts w:cs="Courier New"/>
+    </w:rPr>
+  </w:style>
+  <w:style w:type="character" w:customStyle="1" w:styleId="ListLabel24">
+    <w:name w:val="ListLabel 24"/>
+    <w:qFormat/>
+    <w:rPr>
+      <w:rFonts w:cs="Courier New"/>
+    </w:rPr>
+  </w:style>
+  <w:style w:type="character" w:customStyle="1" w:styleId="ListLabel25">
+    <w:name w:val="ListLabel 25"/>
+    <w:qFormat/>
+    <w:rPr>
+      <w:rFonts w:cs="Courier New"/>
+    </w:rPr>
+  </w:style>
+  <w:style w:type="character" w:customStyle="1" w:styleId="ListLabel26">
+    <w:name w:val="ListLabel 26"/>
+    <w:qFormat/>
+    <w:rPr>
+      <w:rFonts w:eastAsia="Arial" w:cs="Arial"/>
+      <w:sz w:val="24"/>
+    </w:rPr>
+  </w:style>
+  <w:style w:type="character" w:customStyle="1" w:styleId="ListLabel27">
+    <w:name w:val="ListLabel 27"/>
+    <w:qFormat/>
+    <w:rPr>
+      <w:rFonts w:cs="Courier New"/>
+    </w:rPr>
+  </w:style>
+  <w:style w:type="character" w:customStyle="1" w:styleId="ListLabel28">
+    <w:name w:val="ListLabel 28"/>
+    <w:qFormat/>
+    <w:rPr>
+      <w:rFonts w:cs="Courier New"/>
+    </w:rPr>
+  </w:style>
+  <w:style w:type="character" w:customStyle="1" w:styleId="ListLabel29">
+    <w:name w:val="ListLabel 29"/>
+    <w:qFormat/>
+    <w:rPr>
+      <w:rFonts w:cs="Courier New"/>
+    </w:rPr>
+  </w:style>
+  <w:style w:type="character" w:styleId="Accentuation">
+    <w:name w:val="Emphasis"/>
+    <w:qFormat/>
+    <w:rPr>
+      <w:i/>
+      <w:iCs/>
+    </w:rPr>
+  </w:style>
+  <w:style w:type="character" w:customStyle="1" w:styleId="LienInternet">
+    <w:name w:val="Lien Internet"/>
+    <w:basedOn w:val="Policepardfaut"/>
+    <w:uiPriority w:val="99"/>
+    <w:unhideWhenUsed/>
+    <w:rsid w:val="0081694E"/>
+    <w:rPr>
+      <w:color w:val="0000FF" w:themeColor="hyperlink"/>
+      <w:u w:val="single"/>
+    </w:rPr>
+  </w:style>
+  <w:style w:type="character" w:styleId="lev">
+    <w:name w:val="Strong"/>
+    <w:basedOn w:val="Policepardfaut"/>
+    <w:uiPriority w:val="22"/>
+    <w:qFormat/>
+    <w:rsid w:val="00317703"/>
+    <w:rPr>
+      <w:b/>
+      <w:bCs/>
+    </w:rPr>
+  </w:style>
+  <w:style w:type="character" w:customStyle="1" w:styleId="ListLabel30">
+    <w:name w:val="ListLabel 30"/>
+    <w:qFormat/>
+    <w:rPr>
+      <w:rFonts w:cs="Calibri"/>
+    </w:rPr>
+  </w:style>
+  <w:style w:type="character" w:customStyle="1" w:styleId="ListLabel31">
+    <w:name w:val="ListLabel 31"/>
+    <w:qFormat/>
+    <w:rPr>
+      <w:rFonts w:cs="Courier New"/>
+    </w:rPr>
+  </w:style>
+  <w:style w:type="character" w:customStyle="1" w:styleId="ListLabel32">
+    <w:name w:val="ListLabel 32"/>
+    <w:qFormat/>
+    <w:rPr>
+      <w:rFonts w:cs="Wingdings"/>
+    </w:rPr>
+  </w:style>
+  <w:style w:type="character" w:customStyle="1" w:styleId="ListLabel33">
+    <w:name w:val="ListLabel 33"/>
+    <w:qFormat/>
+    <w:rPr>
+      <w:rFonts w:cs="Symbol"/>
+    </w:rPr>
+  </w:style>
+  <w:style w:type="character" w:customStyle="1" w:styleId="ListLabel34">
+    <w:name w:val="ListLabel 34"/>
+    <w:qFormat/>
+    <w:rPr>
+      <w:rFonts w:cs="Courier New"/>
+    </w:rPr>
+  </w:style>
+  <w:style w:type="character" w:customStyle="1" w:styleId="ListLabel35">
+    <w:name w:val="ListLabel 35"/>
+    <w:qFormat/>
+    <w:rPr>
+      <w:rFonts w:cs="Wingdings"/>
+    </w:rPr>
+  </w:style>
+  <w:style w:type="character" w:customStyle="1" w:styleId="ListLabel36">
+    <w:name w:val="ListLabel 36"/>
+    <w:qFormat/>
+    <w:rPr>
+      <w:rFonts w:cs="Symbol"/>
+    </w:rPr>
+  </w:style>
+  <w:style w:type="character" w:customStyle="1" w:styleId="ListLabel37">
+    <w:name w:val="ListLabel 37"/>
+    <w:qFormat/>
+    <w:rPr>
+      <w:rFonts w:cs="Courier New"/>
+    </w:rPr>
+  </w:style>
+  <w:style w:type="character" w:customStyle="1" w:styleId="ListLabel38">
+    <w:name w:val="ListLabel 38"/>
+    <w:qFormat/>
+    <w:rPr>
+      <w:rFonts w:cs="Wingdings"/>
+    </w:rPr>
+  </w:style>
+  <w:style w:type="character" w:customStyle="1" w:styleId="Sautdindex">
+    <w:name w:val="Saut d'index"/>
+    <w:qFormat/>
+  </w:style>
+  <w:style w:type="paragraph" w:customStyle="1" w:styleId="Titre10">
+    <w:name w:val="Titre1"/>
+    <w:basedOn w:val="Standard"/>
+    <w:next w:val="Corpsdetexte"/>
+    <w:qFormat/>
+    <w:pPr>
+      <w:keepNext/>
+      <w:spacing w:before="240" w:after="120"/>
+    </w:pPr>
+    <w:rPr>
+      <w:rFonts w:ascii="Liberation Sans" w:eastAsia="Noto Sans CJK SC Regular" w:hAnsi="Liberation Sans" w:cs="FreeSans"/>
+      <w:sz w:val="28"/>
+      <w:szCs w:val="28"/>
+    </w:rPr>
+  </w:style>
+  <w:style w:type="paragraph" w:styleId="Corpsdetexte">
+    <w:name w:val="Body Text"/>
+    <w:basedOn w:val="Normal"/>
+    <w:pPr>
+      <w:spacing w:after="140" w:line="288" w:lineRule="auto"/>
+    </w:pPr>
+  </w:style>
+  <w:style w:type="paragraph" w:styleId="Liste">
+    <w:name w:val="List"/>
+    <w:basedOn w:val="Textbody"/>
+    <w:rPr>
+      <w:rFonts w:cs="FreeSans"/>
+    </w:rPr>
+  </w:style>
+  <w:style w:type="paragraph" w:styleId="Lgende">
+    <w:name w:val="caption"/>
+    <w:basedOn w:val="Standard"/>
+    <w:next w:val="Standard"/>
+    <w:qFormat/>
+    <w:pPr>
+      <w:spacing w:after="200" w:line="240" w:lineRule="auto"/>
+    </w:pPr>
+    <w:rPr>
+      <w:b/>
+      <w:bCs/>
+      <w:color w:val="4F81BD"/>
+      <w:sz w:val="18"/>
+      <w:szCs w:val="18"/>
+    </w:rPr>
+  </w:style>
+  <w:style w:type="paragraph" w:customStyle="1" w:styleId="Index">
+    <w:name w:val="Index"/>
+    <w:basedOn w:val="Standard"/>
+    <w:qFormat/>
+    <w:pPr>
+      <w:suppressLineNumbers/>
+    </w:pPr>
+    <w:rPr>
+      <w:rFonts w:cs="FreeSans"/>
+    </w:rPr>
+  </w:style>
+  <w:style w:type="paragraph" w:customStyle="1" w:styleId="Standard">
+    <w:name w:val="Standard"/>
+    <w:qFormat/>
+    <w:pPr>
+      <w:spacing w:line="276" w:lineRule="auto"/>
+    </w:pPr>
+    <w:rPr>
+      <w:sz w:val="24"/>
+    </w:rPr>
+  </w:style>
+  <w:style w:type="paragraph" w:customStyle="1" w:styleId="Textbody">
+    <w:name w:val="Text body"/>
+    <w:basedOn w:val="Standard"/>
+    <w:qFormat/>
+    <w:pPr>
+      <w:spacing w:after="140" w:line="288" w:lineRule="auto"/>
+    </w:pPr>
+  </w:style>
+  <w:style w:type="paragraph" w:customStyle="1" w:styleId="Normal1">
+    <w:name w:val="Normal1"/>
+    <w:qFormat/>
+    <w:rPr>
+      <w:sz w:val="24"/>
+    </w:rPr>
+  </w:style>
+  <w:style w:type="paragraph" w:styleId="Titre">
+    <w:name w:val="Title"/>
+    <w:basedOn w:val="Normal1"/>
+    <w:next w:val="Normal1"/>
+    <w:qFormat/>
+    <w:pPr>
+      <w:keepNext/>
+      <w:keepLines/>
+      <w:spacing w:after="60"/>
+    </w:pPr>
+    <w:rPr>
+      <w:sz w:val="52"/>
+      <w:szCs w:val="52"/>
+    </w:rPr>
+  </w:style>
+  <w:style w:type="paragraph" w:styleId="Sous-titre">
+    <w:name w:val="Subtitle"/>
+    <w:basedOn w:val="Normal1"/>
+    <w:next w:val="Normal1"/>
+    <w:qFormat/>
+    <w:pPr>
+      <w:keepNext/>
+      <w:keepLines/>
+      <w:spacing w:after="320"/>
+    </w:pPr>
+    <w:rPr>
+      <w:color w:val="666666"/>
+      <w:sz w:val="30"/>
+      <w:szCs w:val="30"/>
+    </w:rPr>
+  </w:style>
+  <w:style w:type="paragraph" w:styleId="Textedebulles">
+    <w:name w:val="Balloon Text"/>
+    <w:basedOn w:val="Standard"/>
+    <w:qFormat/>
+    <w:pPr>
+      <w:spacing w:line="240" w:lineRule="auto"/>
+    </w:pPr>
+    <w:rPr>
+      <w:rFonts w:ascii="Tahoma" w:hAnsi="Tahoma" w:cs="Tahoma"/>
+      <w:sz w:val="16"/>
+      <w:szCs w:val="16"/>
+    </w:rPr>
+  </w:style>
+  <w:style w:type="paragraph" w:styleId="Paragraphedeliste">
+    <w:name w:val="List Paragraph"/>
+    <w:basedOn w:val="Standard"/>
+    <w:uiPriority w:val="34"/>
+    <w:qFormat/>
+    <w:pPr>
+      <w:ind w:left="720"/>
+    </w:pPr>
+  </w:style>
+  <w:style w:type="paragraph" w:styleId="En-tte">
+    <w:name w:val="header"/>
+    <w:basedOn w:val="Standard"/>
+    <w:pPr>
+      <w:tabs>
+        <w:tab w:val="center" w:pos="4536"/>
+        <w:tab w:val="right" w:pos="9072"/>
+      </w:tabs>
+      <w:spacing w:line="240" w:lineRule="auto"/>
+    </w:pPr>
+  </w:style>
+  <w:style w:type="paragraph" w:styleId="Pieddepage">
+    <w:name w:val="footer"/>
+    <w:basedOn w:val="Standard"/>
+    <w:uiPriority w:val="99"/>
     <w:pPr>
       <w:tabs>
         <w:tab w:val="center" w:pos="4536"/>
@@ -9328,7 +11814,7 @@
 </file>
 
 <file path=customXml/itemProps1.xml><?xml version="1.0" encoding="utf-8"?>
-<ds:datastoreItem xmlns:ds="http://schemas.openxmlformats.org/officeDocument/2006/customXml" ds:itemID="{C2F5FA32-02EB-4878-BD3A-4B3EBD44598D}">
+<ds:datastoreItem xmlns:ds="http://schemas.openxmlformats.org/officeDocument/2006/customXml" ds:itemID="{132E936C-EE23-41F8-B42D-F78CA183E3F3}">
   <ds:schemaRefs>
     <ds:schemaRef ds:uri="http://schemas.openxmlformats.org/officeDocument/2006/bibliography"/>
   </ds:schemaRefs>

</xml_diff>